<commit_message>
update operation - 1.7 dang tin - 0912
</commit_message>
<xml_diff>
--- a/3. Requirement/AS_RE_OperationRequirement-VN-version.docx
+++ b/3. Requirement/AS_RE_OperationRequirement-VN-version.docx
@@ -1,6 +1,6 @@
 
 <file path=word/document.xml><?xml version="1.0" encoding="utf-8"?>
-<w:document xmlns:wpc="http://schemas.microsoft.com/office/word/2010/wordprocessingCanvas" xmlns:mc="http://schemas.openxmlformats.org/markup-compatibility/2006" xmlns:o="urn:schemas-microsoft-com:office:office" xmlns:r="http://schemas.openxmlformats.org/officeDocument/2006/relationships" xmlns:m="http://schemas.openxmlformats.org/officeDocument/2006/math" xmlns:v="urn:schemas-microsoft-com:vml" xmlns:wp14="http://schemas.microsoft.com/office/word/2010/wordprocessingDrawing" xmlns:wp="http://schemas.openxmlformats.org/drawingml/2006/wordprocessingDrawing" xmlns:w10="urn:schemas-microsoft-com:office:word" xmlns:w="http://schemas.openxmlformats.org/wordprocessingml/2006/main" xmlns:w14="http://schemas.microsoft.com/office/word/2010/wordml" xmlns:w15="http://schemas.microsoft.com/office/word/2012/wordml" xmlns:wpg="http://schemas.microsoft.com/office/word/2010/wordprocessingGroup" xmlns:wpi="http://schemas.microsoft.com/office/word/2010/wordprocessingInk" xmlns:wne="http://schemas.microsoft.com/office/word/2006/wordml" xmlns:wps="http://schemas.microsoft.com/office/word/2010/wordprocessingShape" mc:Ignorable="w14 w15 wp14">
+<w:document xmlns:wpc="http://schemas.microsoft.com/office/word/2010/wordprocessingCanvas" xmlns:mc="http://schemas.openxmlformats.org/markup-compatibility/2006" xmlns:o="urn:schemas-microsoft-com:office:office" xmlns:r="http://schemas.openxmlformats.org/officeDocument/2006/relationships" xmlns:m="http://schemas.openxmlformats.org/officeDocument/2006/math" xmlns:v="urn:schemas-microsoft-com:vml" xmlns:wp14="http://schemas.microsoft.com/office/word/2010/wordprocessingDrawing" xmlns:wp="http://schemas.openxmlformats.org/drawingml/2006/wordprocessingDrawing" xmlns:w10="urn:schemas-microsoft-com:office:word" xmlns:w="http://schemas.openxmlformats.org/wordprocessingml/2006/main" xmlns:w14="http://schemas.microsoft.com/office/word/2010/wordml" xmlns:wpg="http://schemas.microsoft.com/office/word/2010/wordprocessingGroup" xmlns:wpi="http://schemas.microsoft.com/office/word/2010/wordprocessingInk" xmlns:wne="http://schemas.microsoft.com/office/word/2006/wordml" xmlns:wps="http://schemas.microsoft.com/office/word/2010/wordprocessingShape" mc:Ignorable="w14 wp14">
   <w:body>
     <w:p>
       <w:pPr>
@@ -95,7 +95,7 @@
               </wp:anchor>
             </w:drawing>
           </mc:Choice>
-          <mc:Fallback>
+          <mc:Fallback xmlns:w15="http://schemas.microsoft.com/office/word/2012/wordml">
             <w:pict>
               <v:rect w14:anchorId="745D501F" id="Rectangle 4" o:spid="_x0000_s1026" style="position:absolute;margin-left:-.8pt;margin-top:210.55pt;width:482.7pt;height:134.55pt;z-index:-251657216;visibility:visible;mso-wrap-style:square;mso-width-percent:0;mso-wrap-distance-left:9pt;mso-wrap-distance-top:0;mso-wrap-distance-right:9pt;mso-wrap-distance-bottom:0;mso-position-horizontal:absolute;mso-position-horizontal-relative:margin;mso-position-vertical:absolute;mso-position-vertical-relative:text;mso-width-percent:0;mso-width-relative:margin;v-text-anchor:middle" o:gfxdata="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" fillcolor="#1f3763 [1608]" strokecolor="#1f3763 [1608]" strokeweight="1pt">
                 <w10:wrap anchorx="margin"/>
@@ -6860,13 +6860,15 @@
             <w:pPr>
               <w:rPr>
                 <w:sz w:val="24"/>
-              </w:rPr>
-            </w:pPr>
-            <w:r>
-              <w:rPr>
-                <w:sz w:val="24"/>
-              </w:rPr>
-              <w:t>Hạ bản tin</w:t>
+                <w:lang w:val="en-US"/>
+              </w:rPr>
+            </w:pPr>
+            <w:r>
+              <w:rPr>
+                <w:sz w:val="24"/>
+                <w:lang w:val="en-US"/>
+              </w:rPr>
+              <w:t>Đăng bản tin</w:t>
             </w:r>
           </w:p>
         </w:tc>
@@ -6885,13 +6887,21 @@
               <w:jc w:val="center"/>
               <w:rPr>
                 <w:sz w:val="24"/>
-              </w:rPr>
-            </w:pPr>
-            <w:r>
-              <w:rPr>
-                <w:sz w:val="24"/>
-              </w:rPr>
-              <w:t>FR08</w:t>
+                <w:lang w:val="en-US"/>
+              </w:rPr>
+            </w:pPr>
+            <w:r>
+              <w:rPr>
+                <w:sz w:val="24"/>
+              </w:rPr>
+              <w:t>FR0</w:t>
+            </w:r>
+            <w:r>
+              <w:rPr>
+                <w:sz w:val="24"/>
+                <w:lang w:val="en-US"/>
+              </w:rPr>
+              <w:t>8</w:t>
             </w:r>
           </w:p>
         </w:tc>
@@ -6911,7 +6921,7 @@
               <w:rPr>
                 <w:sz w:val="24"/>
               </w:rPr>
-              <w:t>Tìm kiếm bản tin</w:t>
+              <w:t>Hạ bản tin</w:t>
             </w:r>
           </w:p>
         </w:tc>
@@ -6930,13 +6940,21 @@
               <w:jc w:val="center"/>
               <w:rPr>
                 <w:sz w:val="24"/>
-              </w:rPr>
-            </w:pPr>
-            <w:r>
-              <w:rPr>
-                <w:sz w:val="24"/>
-              </w:rPr>
-              <w:t>FR9</w:t>
+                <w:lang w:val="en-US"/>
+              </w:rPr>
+            </w:pPr>
+            <w:r>
+              <w:rPr>
+                <w:sz w:val="24"/>
+              </w:rPr>
+              <w:t>FR0</w:t>
+            </w:r>
+            <w:r>
+              <w:rPr>
+                <w:sz w:val="24"/>
+                <w:lang w:val="en-US"/>
+              </w:rPr>
+              <w:t>9</w:t>
             </w:r>
           </w:p>
         </w:tc>
@@ -6956,7 +6974,7 @@
               <w:rPr>
                 <w:sz w:val="24"/>
               </w:rPr>
-              <w:t>Chuyển bản tin</w:t>
+              <w:t>Tìm kiếm bản tin</w:t>
             </w:r>
           </w:p>
         </w:tc>
@@ -6975,13 +6993,21 @@
               <w:jc w:val="center"/>
               <w:rPr>
                 <w:sz w:val="24"/>
-              </w:rPr>
-            </w:pPr>
-            <w:r>
-              <w:rPr>
-                <w:sz w:val="24"/>
-              </w:rPr>
-              <w:t>FR10</w:t>
+                <w:lang w:val="en-US"/>
+              </w:rPr>
+            </w:pPr>
+            <w:r>
+              <w:rPr>
+                <w:sz w:val="24"/>
+              </w:rPr>
+              <w:t>F</w:t>
+            </w:r>
+            <w:r>
+              <w:rPr>
+                <w:sz w:val="24"/>
+                <w:lang w:val="en-US"/>
+              </w:rPr>
+              <w:t>R10</w:t>
             </w:r>
           </w:p>
         </w:tc>
@@ -7001,7 +7027,7 @@
               <w:rPr>
                 <w:sz w:val="24"/>
               </w:rPr>
-              <w:t>Sắp xếp bản tin</w:t>
+              <w:t>Chuyển bản tin</w:t>
             </w:r>
           </w:p>
         </w:tc>
@@ -7020,13 +7046,21 @@
               <w:jc w:val="center"/>
               <w:rPr>
                 <w:sz w:val="24"/>
-              </w:rPr>
-            </w:pPr>
-            <w:r>
-              <w:rPr>
-                <w:sz w:val="24"/>
-              </w:rPr>
-              <w:t>FR11</w:t>
+                <w:lang w:val="en-US"/>
+              </w:rPr>
+            </w:pPr>
+            <w:r>
+              <w:rPr>
+                <w:sz w:val="24"/>
+              </w:rPr>
+              <w:t>FR1</w:t>
+            </w:r>
+            <w:r>
+              <w:rPr>
+                <w:sz w:val="24"/>
+                <w:lang w:val="en-US"/>
+              </w:rPr>
+              <w:t>1</w:t>
             </w:r>
           </w:p>
         </w:tc>
@@ -7046,13 +7080,7 @@
               <w:rPr>
                 <w:sz w:val="24"/>
               </w:rPr>
-              <w:t>Ủy</w:t>
-            </w:r>
-            <w:r>
-              <w:rPr>
-                <w:sz w:val="24"/>
-              </w:rPr>
-              <w:t xml:space="preserve"> quyền cho cấp dưới</w:t>
+              <w:t>Sắp xếp bản tin</w:t>
             </w:r>
           </w:p>
         </w:tc>
@@ -7063,6 +7091,65 @@
         </w:trPr>
         <w:tc>
           <w:tcPr>
+            <w:tcW w:w="1564" w:type="dxa"/>
+            <w:shd w:val="clear" w:color="auto" w:fill="FFFFFF" w:themeFill="background1"/>
+          </w:tcPr>
+          <w:p>
+            <w:pPr>
+              <w:jc w:val="center"/>
+              <w:rPr>
+                <w:sz w:val="24"/>
+                <w:lang w:val="en-US"/>
+              </w:rPr>
+            </w:pPr>
+            <w:r>
+              <w:rPr>
+                <w:sz w:val="24"/>
+              </w:rPr>
+              <w:t>FR1</w:t>
+            </w:r>
+            <w:r>
+              <w:rPr>
+                <w:sz w:val="24"/>
+                <w:lang w:val="en-US"/>
+              </w:rPr>
+              <w:t>2</w:t>
+            </w:r>
+          </w:p>
+        </w:tc>
+        <w:tc>
+          <w:tcPr>
+            <w:tcW w:w="8010" w:type="dxa"/>
+            <w:gridSpan w:val="2"/>
+            <w:shd w:val="clear" w:color="auto" w:fill="FFFFFF" w:themeFill="background1"/>
+          </w:tcPr>
+          <w:p>
+            <w:pPr>
+              <w:rPr>
+                <w:sz w:val="24"/>
+              </w:rPr>
+            </w:pPr>
+            <w:r>
+              <w:rPr>
+                <w:sz w:val="24"/>
+              </w:rPr>
+              <w:t>Ủy</w:t>
+            </w:r>
+            <w:r>
+              <w:rPr>
+                <w:sz w:val="24"/>
+              </w:rPr>
+              <w:t xml:space="preserve"> quyền cho cấp dưới</w:t>
+            </w:r>
+          </w:p>
+        </w:tc>
+      </w:tr>
+      <w:tr>
+        <w:trPr>
+          <w:trHeight w:val="305"/>
+        </w:trPr>
+        <w:tc>
+          <w:tcPr>
             <w:tcW w:w="9574" w:type="dxa"/>
             <w:gridSpan w:val="3"/>
             <w:shd w:val="clear" w:color="auto" w:fill="FFFFFF" w:themeFill="background1"/>
@@ -7098,13 +7185,21 @@
               <w:jc w:val="center"/>
               <w:rPr>
                 <w:sz w:val="24"/>
-              </w:rPr>
-            </w:pPr>
-            <w:r>
-              <w:rPr>
-                <w:sz w:val="24"/>
-              </w:rPr>
-              <w:t>FR12</w:t>
+                <w:lang w:val="en-US"/>
+              </w:rPr>
+            </w:pPr>
+            <w:r>
+              <w:rPr>
+                <w:sz w:val="24"/>
+              </w:rPr>
+              <w:t>FR1</w:t>
+            </w:r>
+            <w:r>
+              <w:rPr>
+                <w:sz w:val="24"/>
+                <w:lang w:val="en-US"/>
+              </w:rPr>
+              <w:t>3</w:t>
             </w:r>
           </w:p>
         </w:tc>
@@ -7149,13 +7244,21 @@
               <w:jc w:val="center"/>
               <w:rPr>
                 <w:sz w:val="24"/>
-              </w:rPr>
-            </w:pPr>
-            <w:r>
-              <w:rPr>
-                <w:sz w:val="24"/>
-              </w:rPr>
-              <w:t>FR13</w:t>
+                <w:lang w:val="en-US"/>
+              </w:rPr>
+            </w:pPr>
+            <w:r>
+              <w:rPr>
+                <w:sz w:val="24"/>
+              </w:rPr>
+              <w:t>FR1</w:t>
+            </w:r>
+            <w:r>
+              <w:rPr>
+                <w:sz w:val="24"/>
+                <w:lang w:val="en-US"/>
+              </w:rPr>
+              <w:t>4</w:t>
             </w:r>
           </w:p>
         </w:tc>
@@ -7194,13 +7297,21 @@
               <w:jc w:val="center"/>
               <w:rPr>
                 <w:sz w:val="24"/>
-              </w:rPr>
-            </w:pPr>
-            <w:r>
-              <w:rPr>
-                <w:sz w:val="24"/>
-              </w:rPr>
-              <w:t>FR14</w:t>
+                <w:lang w:val="en-US"/>
+              </w:rPr>
+            </w:pPr>
+            <w:r>
+              <w:rPr>
+                <w:sz w:val="24"/>
+              </w:rPr>
+              <w:t>FR1</w:t>
+            </w:r>
+            <w:r>
+              <w:rPr>
+                <w:sz w:val="24"/>
+                <w:lang w:val="en-US"/>
+              </w:rPr>
+              <w:t>5</w:t>
             </w:r>
           </w:p>
         </w:tc>
@@ -7239,13 +7350,21 @@
               <w:jc w:val="center"/>
               <w:rPr>
                 <w:sz w:val="24"/>
-              </w:rPr>
-            </w:pPr>
-            <w:r>
-              <w:rPr>
-                <w:sz w:val="24"/>
-              </w:rPr>
-              <w:t>FR15</w:t>
+                <w:lang w:val="en-US"/>
+              </w:rPr>
+            </w:pPr>
+            <w:r>
+              <w:rPr>
+                <w:sz w:val="24"/>
+              </w:rPr>
+              <w:t>FR1</w:t>
+            </w:r>
+            <w:r>
+              <w:rPr>
+                <w:sz w:val="24"/>
+                <w:lang w:val="en-US"/>
+              </w:rPr>
+              <w:t>6</w:t>
             </w:r>
           </w:p>
         </w:tc>
@@ -7284,13 +7403,21 @@
               <w:jc w:val="center"/>
               <w:rPr>
                 <w:sz w:val="24"/>
-              </w:rPr>
-            </w:pPr>
-            <w:r>
-              <w:rPr>
-                <w:sz w:val="24"/>
-              </w:rPr>
-              <w:t>FR16</w:t>
+                <w:lang w:val="en-US"/>
+              </w:rPr>
+            </w:pPr>
+            <w:r>
+              <w:rPr>
+                <w:sz w:val="24"/>
+              </w:rPr>
+              <w:t>FR1</w:t>
+            </w:r>
+            <w:r>
+              <w:rPr>
+                <w:sz w:val="24"/>
+                <w:lang w:val="en-US"/>
+              </w:rPr>
+              <w:t>7</w:t>
             </w:r>
           </w:p>
         </w:tc>
@@ -7357,13 +7484,21 @@
               <w:jc w:val="center"/>
               <w:rPr>
                 <w:sz w:val="24"/>
-              </w:rPr>
-            </w:pPr>
-            <w:r>
-              <w:rPr>
-                <w:sz w:val="24"/>
-              </w:rPr>
-              <w:t>FR17</w:t>
+                <w:lang w:val="en-US"/>
+              </w:rPr>
+            </w:pPr>
+            <w:r>
+              <w:rPr>
+                <w:sz w:val="24"/>
+              </w:rPr>
+              <w:t>FR1</w:t>
+            </w:r>
+            <w:r>
+              <w:rPr>
+                <w:sz w:val="24"/>
+                <w:lang w:val="en-US"/>
+              </w:rPr>
+              <w:t>8</w:t>
             </w:r>
           </w:p>
         </w:tc>
@@ -7402,13 +7537,21 @@
               <w:jc w:val="center"/>
               <w:rPr>
                 <w:sz w:val="24"/>
-              </w:rPr>
-            </w:pPr>
-            <w:r>
-              <w:rPr>
-                <w:sz w:val="24"/>
-              </w:rPr>
-              <w:t>FR18</w:t>
+                <w:lang w:val="en-US"/>
+              </w:rPr>
+            </w:pPr>
+            <w:r>
+              <w:rPr>
+                <w:sz w:val="24"/>
+              </w:rPr>
+              <w:t>FR1</w:t>
+            </w:r>
+            <w:r>
+              <w:rPr>
+                <w:sz w:val="24"/>
+                <w:lang w:val="en-US"/>
+              </w:rPr>
+              <w:t>9</w:t>
             </w:r>
           </w:p>
         </w:tc>
@@ -7447,13 +7590,14 @@
               <w:jc w:val="center"/>
               <w:rPr>
                 <w:sz w:val="24"/>
-              </w:rPr>
-            </w:pPr>
-            <w:r>
-              <w:rPr>
-                <w:sz w:val="24"/>
-              </w:rPr>
-              <w:t>FR19</w:t>
+                <w:lang w:val="en-US"/>
+              </w:rPr>
+            </w:pPr>
+            <w:r>
+              <w:rPr>
+                <w:sz w:val="24"/>
+              </w:rPr>
+              <w:t>FR20</w:t>
             </w:r>
           </w:p>
         </w:tc>
@@ -7492,13 +7636,21 @@
               <w:jc w:val="center"/>
               <w:rPr>
                 <w:sz w:val="24"/>
-              </w:rPr>
-            </w:pPr>
-            <w:r>
-              <w:rPr>
-                <w:sz w:val="24"/>
-              </w:rPr>
-              <w:t>FR20</w:t>
+                <w:lang w:val="en-US"/>
+              </w:rPr>
+            </w:pPr>
+            <w:r>
+              <w:rPr>
+                <w:sz w:val="24"/>
+              </w:rPr>
+              <w:t>FR2</w:t>
+            </w:r>
+            <w:r>
+              <w:rPr>
+                <w:sz w:val="24"/>
+                <w:lang w:val="en-US"/>
+              </w:rPr>
+              <w:t>1</w:t>
             </w:r>
           </w:p>
         </w:tc>
@@ -7537,13 +7689,21 @@
               <w:jc w:val="center"/>
               <w:rPr>
                 <w:sz w:val="24"/>
-              </w:rPr>
-            </w:pPr>
-            <w:r>
-              <w:rPr>
-                <w:sz w:val="24"/>
-              </w:rPr>
-              <w:t>FR21</w:t>
+                <w:lang w:val="en-US"/>
+              </w:rPr>
+            </w:pPr>
+            <w:r>
+              <w:rPr>
+                <w:sz w:val="24"/>
+              </w:rPr>
+              <w:t>FR2</w:t>
+            </w:r>
+            <w:r>
+              <w:rPr>
+                <w:sz w:val="24"/>
+                <w:lang w:val="en-US"/>
+              </w:rPr>
+              <w:t>2</w:t>
             </w:r>
           </w:p>
         </w:tc>
@@ -7582,13 +7742,21 @@
               <w:jc w:val="center"/>
               <w:rPr>
                 <w:sz w:val="24"/>
-              </w:rPr>
-            </w:pPr>
-            <w:r>
-              <w:rPr>
-                <w:sz w:val="24"/>
-              </w:rPr>
-              <w:t>FR22</w:t>
+                <w:lang w:val="en-US"/>
+              </w:rPr>
+            </w:pPr>
+            <w:r>
+              <w:rPr>
+                <w:sz w:val="24"/>
+              </w:rPr>
+              <w:t>FR2</w:t>
+            </w:r>
+            <w:r>
+              <w:rPr>
+                <w:sz w:val="24"/>
+                <w:lang w:val="en-US"/>
+              </w:rPr>
+              <w:t>3</w:t>
             </w:r>
           </w:p>
         </w:tc>
@@ -7627,13 +7795,21 @@
               <w:jc w:val="center"/>
               <w:rPr>
                 <w:sz w:val="24"/>
-              </w:rPr>
-            </w:pPr>
-            <w:r>
-              <w:rPr>
-                <w:sz w:val="24"/>
-              </w:rPr>
-              <w:t>FR23</w:t>
+                <w:lang w:val="en-US"/>
+              </w:rPr>
+            </w:pPr>
+            <w:r>
+              <w:rPr>
+                <w:sz w:val="24"/>
+              </w:rPr>
+              <w:t>FR2</w:t>
+            </w:r>
+            <w:r>
+              <w:rPr>
+                <w:sz w:val="24"/>
+                <w:lang w:val="en-US"/>
+              </w:rPr>
+              <w:t>4</w:t>
             </w:r>
           </w:p>
         </w:tc>
@@ -7672,13 +7848,21 @@
               <w:jc w:val="center"/>
               <w:rPr>
                 <w:sz w:val="24"/>
-              </w:rPr>
-            </w:pPr>
-            <w:r>
-              <w:rPr>
-                <w:sz w:val="24"/>
-              </w:rPr>
-              <w:t>FR24</w:t>
+                <w:lang w:val="en-US"/>
+              </w:rPr>
+            </w:pPr>
+            <w:r>
+              <w:rPr>
+                <w:sz w:val="24"/>
+              </w:rPr>
+              <w:t>FR2</w:t>
+            </w:r>
+            <w:r>
+              <w:rPr>
+                <w:sz w:val="24"/>
+                <w:lang w:val="en-US"/>
+              </w:rPr>
+              <w:t>5</w:t>
             </w:r>
           </w:p>
         </w:tc>
@@ -7717,13 +7901,21 @@
               <w:jc w:val="center"/>
               <w:rPr>
                 <w:sz w:val="24"/>
-              </w:rPr>
-            </w:pPr>
-            <w:r>
-              <w:rPr>
-                <w:sz w:val="24"/>
-              </w:rPr>
-              <w:t>FR25</w:t>
+                <w:lang w:val="en-US"/>
+              </w:rPr>
+            </w:pPr>
+            <w:r>
+              <w:rPr>
+                <w:sz w:val="24"/>
+              </w:rPr>
+              <w:t>FR2</w:t>
+            </w:r>
+            <w:r>
+              <w:rPr>
+                <w:sz w:val="24"/>
+                <w:lang w:val="en-US"/>
+              </w:rPr>
+              <w:t>6</w:t>
             </w:r>
           </w:p>
         </w:tc>
@@ -8181,7 +8373,16 @@
                 <w:sz w:val="24"/>
                 <w:szCs w:val="24"/>
               </w:rPr>
-              <w:t>Hệ thống cho phép người dùng xem bản tin đã được tạo</w:t>
+              <w:t xml:space="preserve">Hệ thống cho phép người dùng xem bản tin đã được </w:t>
+            </w:r>
+            <w:r>
+              <w:rPr>
+                <w:rFonts w:cs="Times New Roman"/>
+                <w:sz w:val="24"/>
+                <w:szCs w:val="24"/>
+              </w:rPr>
+              <w:lastRenderedPageBreak/>
+              <w:t>tạo</w:t>
             </w:r>
           </w:p>
         </w:tc>
@@ -8540,12 +8741,15 @@
           <w:tcPr>
             <w:tcW w:w="9350" w:type="dxa"/>
             <w:gridSpan w:val="3"/>
+            <w:shd w:val="clear" w:color="auto" w:fill="1F4E79" w:themeFill="accent1" w:themeFillShade="80"/>
           </w:tcPr>
           <w:p>
             <w:pPr>
               <w:spacing w:after="0" w:line="240" w:lineRule="auto"/>
               <w:rPr>
                 <w:rFonts w:cs="Times New Roman"/>
+                <w:b/>
+                <w:color w:val="FFFFFF" w:themeColor="background1"/>
                 <w:sz w:val="24"/>
                 <w:szCs w:val="24"/>
               </w:rPr>
@@ -8555,6 +8759,7 @@
                 <w:rFonts w:cs="Times New Roman"/>
                 <w:b/>
                 <w:bCs/>
+                <w:color w:val="FFFFFF" w:themeColor="background1"/>
                 <w:sz w:val="24"/>
                 <w:szCs w:val="24"/>
               </w:rPr>
@@ -8563,6 +8768,8 @@
             <w:r>
               <w:rPr>
                 <w:rFonts w:cs="Times New Roman"/>
+                <w:b/>
+                <w:color w:val="FFFFFF" w:themeColor="background1"/>
                 <w:sz w:val="24"/>
                 <w:szCs w:val="24"/>
               </w:rPr>
@@ -9121,12 +9328,14 @@
           <w:tcPr>
             <w:tcW w:w="9350" w:type="dxa"/>
             <w:gridSpan w:val="3"/>
+            <w:shd w:val="clear" w:color="auto" w:fill="1F4E79" w:themeFill="accent1" w:themeFillShade="80"/>
           </w:tcPr>
           <w:p>
             <w:pPr>
               <w:spacing w:after="0" w:line="240" w:lineRule="auto"/>
               <w:rPr>
                 <w:rFonts w:cs="Times New Roman"/>
+                <w:b/>
                 <w:sz w:val="24"/>
                 <w:szCs w:val="24"/>
               </w:rPr>
@@ -9136,6 +9345,7 @@
                 <w:rFonts w:cs="Times New Roman"/>
                 <w:b/>
                 <w:bCs/>
+                <w:color w:val="FFFFFF" w:themeColor="background1"/>
                 <w:sz w:val="24"/>
                 <w:szCs w:val="24"/>
               </w:rPr>
@@ -9144,6 +9354,8 @@
             <w:r>
               <w:rPr>
                 <w:rFonts w:cs="Times New Roman"/>
+                <w:b/>
+                <w:color w:val="FFFFFF" w:themeColor="background1"/>
                 <w:sz w:val="24"/>
                 <w:szCs w:val="24"/>
               </w:rPr>
@@ -9255,6 +9467,7 @@
                 <w:sz w:val="24"/>
                 <w:szCs w:val="24"/>
               </w:rPr>
+              <w:lastRenderedPageBreak/>
               <w:t>Xem xét vận hành</w:t>
             </w:r>
           </w:p>
@@ -9308,7 +9521,6 @@
                 <w:sz w:val="24"/>
                 <w:szCs w:val="24"/>
               </w:rPr>
-              <w:lastRenderedPageBreak/>
               <w:t>Mô tả tổng quan</w:t>
             </w:r>
           </w:p>
@@ -9754,12 +9966,14 @@
           <w:tcPr>
             <w:tcW w:w="9350" w:type="dxa"/>
             <w:gridSpan w:val="3"/>
+            <w:shd w:val="clear" w:color="auto" w:fill="1F4E79" w:themeFill="accent1" w:themeFillShade="80"/>
           </w:tcPr>
           <w:p>
             <w:pPr>
               <w:spacing w:after="0" w:line="240" w:lineRule="auto"/>
               <w:rPr>
                 <w:rFonts w:cs="Times New Roman"/>
+                <w:b/>
                 <w:sz w:val="24"/>
                 <w:szCs w:val="24"/>
               </w:rPr>
@@ -9769,6 +9983,7 @@
                 <w:rFonts w:cs="Times New Roman"/>
                 <w:b/>
                 <w:bCs/>
+                <w:color w:val="FFFFFF" w:themeColor="background1"/>
                 <w:sz w:val="24"/>
                 <w:szCs w:val="24"/>
               </w:rPr>
@@ -9777,6 +9992,8 @@
             <w:r>
               <w:rPr>
                 <w:rFonts w:cs="Times New Roman"/>
+                <w:b/>
+                <w:color w:val="FFFFFF" w:themeColor="background1"/>
                 <w:sz w:val="24"/>
                 <w:szCs w:val="24"/>
               </w:rPr>
@@ -10253,7 +10470,16 @@
                 <w:sz w:val="24"/>
                 <w:szCs w:val="24"/>
               </w:rPr>
-              <w:t>Các  bên liên quan sử dụng dữ liệu đầu ra</w:t>
+              <w:t xml:space="preserve">Các  bên liên quan sử dụng dữ liệu </w:t>
+            </w:r>
+            <w:r>
+              <w:rPr>
+                <w:rFonts w:cs="Times New Roman"/>
+                <w:sz w:val="24"/>
+                <w:szCs w:val="24"/>
+              </w:rPr>
+              <w:lastRenderedPageBreak/>
+              <w:t>đầu ra</w:t>
             </w:r>
           </w:p>
         </w:tc>
@@ -10277,6 +10503,7 @@
                 <w:sz w:val="24"/>
                 <w:szCs w:val="24"/>
               </w:rPr>
+              <w:lastRenderedPageBreak/>
               <w:t>N/A</w:t>
             </w:r>
           </w:p>
@@ -10333,12 +10560,14 @@
           <w:tcPr>
             <w:tcW w:w="9350" w:type="dxa"/>
             <w:gridSpan w:val="3"/>
+            <w:shd w:val="clear" w:color="auto" w:fill="1F4E79" w:themeFill="accent1" w:themeFillShade="80"/>
           </w:tcPr>
           <w:p>
             <w:pPr>
               <w:spacing w:after="0" w:line="240" w:lineRule="auto"/>
               <w:rPr>
                 <w:rFonts w:cs="Times New Roman"/>
+                <w:b/>
                 <w:sz w:val="24"/>
                 <w:szCs w:val="24"/>
               </w:rPr>
@@ -10348,6 +10577,7 @@
                 <w:rFonts w:cs="Times New Roman"/>
                 <w:b/>
                 <w:bCs/>
+                <w:color w:val="FFFFFF" w:themeColor="background1"/>
                 <w:sz w:val="24"/>
                 <w:szCs w:val="24"/>
               </w:rPr>
@@ -10356,6 +10586,8 @@
             <w:r>
               <w:rPr>
                 <w:rFonts w:cs="Times New Roman"/>
+                <w:b/>
+                <w:color w:val="FFFFFF" w:themeColor="background1"/>
                 <w:sz w:val="24"/>
                 <w:szCs w:val="24"/>
               </w:rPr>
@@ -10856,15 +11088,6 @@
           <w:lang w:val="vi-VN"/>
         </w:rPr>
       </w:pPr>
-      <w:r>
-        <w:rPr>
-          <w:b w:val="0"/>
-          <w:color w:val="1F4E79" w:themeColor="accent1" w:themeShade="80"/>
-          <w:sz w:val="24"/>
-          <w:lang w:val="vi-VN"/>
-        </w:rPr>
-        <w:tab/>
-      </w:r>
       <w:bookmarkStart w:id="35" w:name="_Toc373769849"/>
       <w:bookmarkStart w:id="36" w:name="_Toc373770396"/>
       <w:r>
@@ -10903,12 +11126,14 @@
           <w:tcPr>
             <w:tcW w:w="9350" w:type="dxa"/>
             <w:gridSpan w:val="3"/>
+            <w:shd w:val="clear" w:color="auto" w:fill="1F4E79" w:themeFill="accent1" w:themeFillShade="80"/>
           </w:tcPr>
           <w:p>
             <w:pPr>
               <w:spacing w:after="0" w:line="240" w:lineRule="auto"/>
               <w:rPr>
                 <w:rFonts w:cs="Times New Roman"/>
+                <w:b/>
                 <w:sz w:val="24"/>
                 <w:szCs w:val="24"/>
               </w:rPr>
@@ -10918,6 +11143,7 @@
                 <w:rFonts w:cs="Times New Roman"/>
                 <w:b/>
                 <w:bCs/>
+                <w:color w:val="FFFFFF" w:themeColor="background1"/>
                 <w:sz w:val="24"/>
                 <w:szCs w:val="24"/>
               </w:rPr>
@@ -10926,6 +11152,8 @@
             <w:r>
               <w:rPr>
                 <w:rFonts w:cs="Times New Roman"/>
+                <w:b/>
+                <w:color w:val="FFFFFF" w:themeColor="background1"/>
                 <w:sz w:val="24"/>
                 <w:szCs w:val="24"/>
               </w:rPr>
@@ -11399,6 +11627,7 @@
                 <w:sz w:val="24"/>
                 <w:szCs w:val="24"/>
               </w:rPr>
+              <w:lastRenderedPageBreak/>
               <w:t>Dữ liệu đầu ra</w:t>
             </w:r>
           </w:p>
@@ -11448,7 +11677,6 @@
                 <w:sz w:val="24"/>
                 <w:szCs w:val="24"/>
               </w:rPr>
-              <w:lastRenderedPageBreak/>
               <w:t>Các  bên liên quan sử dụng dữ liệu đầu ra</w:t>
             </w:r>
           </w:p>
@@ -11568,12 +11796,14 @@
           <w:tcPr>
             <w:tcW w:w="9350" w:type="dxa"/>
             <w:gridSpan w:val="3"/>
+            <w:shd w:val="clear" w:color="auto" w:fill="1F4E79" w:themeFill="accent1" w:themeFillShade="80"/>
           </w:tcPr>
           <w:p>
             <w:pPr>
               <w:spacing w:after="0" w:line="240" w:lineRule="auto"/>
               <w:rPr>
                 <w:rFonts w:cs="Times New Roman"/>
+                <w:b/>
                 <w:sz w:val="24"/>
                 <w:szCs w:val="24"/>
               </w:rPr>
@@ -11583,44 +11813,21 @@
                 <w:rFonts w:cs="Times New Roman"/>
                 <w:b/>
                 <w:bCs/>
-                <w:sz w:val="24"/>
-                <w:szCs w:val="24"/>
-              </w:rPr>
-              <w:t>Đăng tin</w:t>
+                <w:color w:val="FFFFFF" w:themeColor="background1"/>
+                <w:sz w:val="24"/>
+                <w:szCs w:val="24"/>
+              </w:rPr>
+              <w:t xml:space="preserve">Đăng tin: </w:t>
             </w:r>
             <w:r>
               <w:rPr>
                 <w:rFonts w:cs="Times New Roman"/>
                 <w:b/>
-                <w:bCs/>
-                <w:sz w:val="24"/>
-                <w:szCs w:val="24"/>
-              </w:rPr>
-              <w:t xml:space="preserve">: </w:t>
-            </w:r>
-            <w:r>
-              <w:rPr>
-                <w:rFonts w:cs="Times New Roman"/>
-                <w:sz w:val="24"/>
-                <w:szCs w:val="24"/>
-              </w:rPr>
-              <w:t xml:space="preserve">Cho phép người dùng có thể </w:t>
-            </w:r>
-            <w:r>
-              <w:rPr>
-                <w:rFonts w:cs="Times New Roman"/>
-                <w:sz w:val="24"/>
-                <w:szCs w:val="24"/>
-              </w:rPr>
-              <w:t>đăng bản tin lên</w:t>
-            </w:r>
-            <w:r>
-              <w:rPr>
-                <w:rFonts w:cs="Times New Roman"/>
-                <w:sz w:val="24"/>
-                <w:szCs w:val="24"/>
-              </w:rPr>
-              <w:t xml:space="preserve"> internet hay intranet.</w:t>
+                <w:color w:val="FFFFFF" w:themeColor="background1"/>
+                <w:sz w:val="24"/>
+                <w:szCs w:val="24"/>
+              </w:rPr>
+              <w:t>Cho phép người dùng có thể đăng bản tin lên internet hay intranet.</w:t>
             </w:r>
           </w:p>
         </w:tc>
@@ -12148,20 +12355,6 @@
         </w:tc>
       </w:tr>
     </w:tbl>
-    <w:p>
-      <w:pPr>
-        <w:pStyle w:val="Heading3"/>
-        <w:spacing w:line="360" w:lineRule="auto"/>
-        <w:rPr>
-          <w:b w:val="0"/>
-          <w:color w:val="1F4E79" w:themeColor="accent1" w:themeShade="80"/>
-          <w:sz w:val="24"/>
-          <w:lang w:val="vi-VN"/>
-        </w:rPr>
-      </w:pPr>
-      <w:bookmarkStart w:id="39" w:name="_GoBack"/>
-      <w:bookmarkEnd w:id="39"/>
-    </w:p>
     <w:p>
       <w:pPr>
         <w:pStyle w:val="Heading3"/>
@@ -12226,12 +12419,14 @@
           <w:tcPr>
             <w:tcW w:w="9350" w:type="dxa"/>
             <w:gridSpan w:val="3"/>
+            <w:shd w:val="clear" w:color="auto" w:fill="1F4E79" w:themeFill="accent1" w:themeFillShade="80"/>
           </w:tcPr>
           <w:p>
             <w:pPr>
               <w:spacing w:after="0" w:line="240" w:lineRule="auto"/>
               <w:rPr>
                 <w:rFonts w:cs="Times New Roman"/>
+                <w:b/>
                 <w:sz w:val="24"/>
                 <w:szCs w:val="24"/>
               </w:rPr>
@@ -12241,6 +12436,7 @@
                 <w:rFonts w:cs="Times New Roman"/>
                 <w:b/>
                 <w:bCs/>
+                <w:color w:val="FFFFFF" w:themeColor="background1"/>
                 <w:sz w:val="24"/>
                 <w:szCs w:val="24"/>
               </w:rPr>
@@ -12249,6 +12445,8 @@
             <w:r>
               <w:rPr>
                 <w:rFonts w:cs="Times New Roman"/>
+                <w:b/>
+                <w:color w:val="FFFFFF" w:themeColor="background1"/>
                 <w:sz w:val="24"/>
                 <w:szCs w:val="24"/>
               </w:rPr>
@@ -12315,15 +12513,25 @@
                 <w:rFonts w:cs="Times New Roman"/>
                 <w:sz w:val="24"/>
                 <w:szCs w:val="24"/>
-              </w:rPr>
-            </w:pPr>
-            <w:r>
-              <w:rPr>
-                <w:rFonts w:cs="Times New Roman"/>
-                <w:sz w:val="24"/>
-                <w:szCs w:val="24"/>
-              </w:rPr>
-              <w:t>ID: FR07</w:t>
+                <w:lang w:val="en-US"/>
+              </w:rPr>
+            </w:pPr>
+            <w:r>
+              <w:rPr>
+                <w:rFonts w:cs="Times New Roman"/>
+                <w:sz w:val="24"/>
+                <w:szCs w:val="24"/>
+              </w:rPr>
+              <w:t>ID: FR0</w:t>
+            </w:r>
+            <w:r>
+              <w:rPr>
+                <w:rFonts w:cs="Times New Roman"/>
+                <w:sz w:val="24"/>
+                <w:szCs w:val="24"/>
+                <w:lang w:val="en-US"/>
+              </w:rPr>
+              <w:t>8</w:t>
             </w:r>
           </w:p>
         </w:tc>
@@ -12740,8 +12948,8 @@
           <w:lang w:val="vi-VN"/>
         </w:rPr>
       </w:pPr>
-      <w:bookmarkStart w:id="40" w:name="_Toc373769851"/>
-      <w:bookmarkStart w:id="41" w:name="_Toc373770398"/>
+      <w:bookmarkStart w:id="39" w:name="_Toc373769851"/>
+      <w:bookmarkStart w:id="40" w:name="_Toc373770398"/>
       <w:r>
         <w:rPr>
           <w:b w:val="0"/>
@@ -12749,6 +12957,7 @@
           <w:sz w:val="24"/>
           <w:lang w:val="vi-VN"/>
         </w:rPr>
+        <w:lastRenderedPageBreak/>
         <w:t>2.1.</w:t>
       </w:r>
       <w:r>
@@ -12768,8 +12977,8 @@
         </w:rPr>
         <w:t xml:space="preserve"> Tìm kiếm bản tin</w:t>
       </w:r>
+      <w:bookmarkEnd w:id="39"/>
       <w:bookmarkEnd w:id="40"/>
-      <w:bookmarkEnd w:id="41"/>
     </w:p>
     <w:tbl>
       <w:tblPr>
@@ -12795,12 +13004,14 @@
           <w:tcPr>
             <w:tcW w:w="9350" w:type="dxa"/>
             <w:gridSpan w:val="3"/>
+            <w:shd w:val="clear" w:color="auto" w:fill="1F4E79" w:themeFill="accent1" w:themeFillShade="80"/>
           </w:tcPr>
           <w:p>
             <w:pPr>
               <w:spacing w:after="0" w:line="240" w:lineRule="auto"/>
               <w:rPr>
                 <w:rFonts w:cs="Times New Roman"/>
+                <w:b/>
                 <w:sz w:val="24"/>
                 <w:szCs w:val="24"/>
               </w:rPr>
@@ -12810,6 +13021,7 @@
                 <w:rFonts w:cs="Times New Roman"/>
                 <w:b/>
                 <w:bCs/>
+                <w:color w:val="FFFFFF" w:themeColor="background1"/>
                 <w:sz w:val="24"/>
                 <w:szCs w:val="24"/>
               </w:rPr>
@@ -12818,6 +13030,8 @@
             <w:r>
               <w:rPr>
                 <w:rFonts w:cs="Times New Roman"/>
+                <w:b/>
+                <w:color w:val="FFFFFF" w:themeColor="background1"/>
                 <w:sz w:val="24"/>
                 <w:szCs w:val="24"/>
               </w:rPr>
@@ -12869,7 +13083,6 @@
                 <w:sz w:val="24"/>
                 <w:szCs w:val="24"/>
               </w:rPr>
-              <w:lastRenderedPageBreak/>
               <w:t>Phóng viên, biên tập, tổng biên tập</w:t>
             </w:r>
           </w:p>
@@ -12885,16 +13098,25 @@
                 <w:rFonts w:cs="Times New Roman"/>
                 <w:sz w:val="24"/>
                 <w:szCs w:val="24"/>
-              </w:rPr>
-            </w:pPr>
-            <w:r>
-              <w:rPr>
-                <w:rFonts w:cs="Times New Roman"/>
-                <w:sz w:val="24"/>
-                <w:szCs w:val="24"/>
-              </w:rPr>
-              <w:lastRenderedPageBreak/>
-              <w:t>ID: FR08</w:t>
+                <w:lang w:val="en-US"/>
+              </w:rPr>
+            </w:pPr>
+            <w:r>
+              <w:rPr>
+                <w:rFonts w:cs="Times New Roman"/>
+                <w:sz w:val="24"/>
+                <w:szCs w:val="24"/>
+              </w:rPr>
+              <w:t>ID: FR0</w:t>
+            </w:r>
+            <w:r>
+              <w:rPr>
+                <w:rFonts w:cs="Times New Roman"/>
+                <w:sz w:val="24"/>
+                <w:szCs w:val="24"/>
+                <w:lang w:val="en-US"/>
+              </w:rPr>
+              <w:t>9</w:t>
             </w:r>
           </w:p>
         </w:tc>
@@ -12923,7 +13145,6 @@
                 <w:sz w:val="24"/>
                 <w:szCs w:val="24"/>
               </w:rPr>
-              <w:lastRenderedPageBreak/>
               <w:t>Xem xét vận hành</w:t>
             </w:r>
           </w:p>
@@ -13312,8 +13533,8 @@
           <w:lang w:val="vi-VN"/>
         </w:rPr>
       </w:pPr>
-      <w:bookmarkStart w:id="42" w:name="_Toc373769852"/>
-      <w:bookmarkStart w:id="43" w:name="_Toc373770399"/>
+      <w:bookmarkStart w:id="41" w:name="_Toc373769852"/>
+      <w:bookmarkStart w:id="42" w:name="_Toc373770399"/>
       <w:r>
         <w:rPr>
           <w:b w:val="0"/>
@@ -13340,8 +13561,8 @@
         </w:rPr>
         <w:t xml:space="preserve"> Chuyển bản tin</w:t>
       </w:r>
+      <w:bookmarkEnd w:id="41"/>
       <w:bookmarkEnd w:id="42"/>
-      <w:bookmarkEnd w:id="43"/>
     </w:p>
     <w:tbl>
       <w:tblPr>
@@ -13367,12 +13588,14 @@
           <w:tcPr>
             <w:tcW w:w="9350" w:type="dxa"/>
             <w:gridSpan w:val="3"/>
+            <w:shd w:val="clear" w:color="auto" w:fill="1F4E79" w:themeFill="accent1" w:themeFillShade="80"/>
           </w:tcPr>
           <w:p>
             <w:pPr>
               <w:spacing w:after="0" w:line="240" w:lineRule="auto"/>
               <w:rPr>
                 <w:rFonts w:cs="Times New Roman"/>
+                <w:b/>
                 <w:sz w:val="24"/>
                 <w:szCs w:val="24"/>
               </w:rPr>
@@ -13382,6 +13605,7 @@
                 <w:rFonts w:cs="Times New Roman"/>
                 <w:b/>
                 <w:bCs/>
+                <w:color w:val="FFFFFF" w:themeColor="background1"/>
                 <w:sz w:val="24"/>
                 <w:szCs w:val="24"/>
               </w:rPr>
@@ -13390,6 +13614,8 @@
             <w:r>
               <w:rPr>
                 <w:rFonts w:cs="Times New Roman"/>
+                <w:b/>
+                <w:color w:val="FFFFFF" w:themeColor="background1"/>
                 <w:sz w:val="24"/>
                 <w:szCs w:val="24"/>
               </w:rPr>
@@ -13456,15 +13682,25 @@
                 <w:rFonts w:cs="Times New Roman"/>
                 <w:sz w:val="24"/>
                 <w:szCs w:val="24"/>
-              </w:rPr>
-            </w:pPr>
-            <w:r>
-              <w:rPr>
-                <w:rFonts w:cs="Times New Roman"/>
-                <w:sz w:val="24"/>
-                <w:szCs w:val="24"/>
-              </w:rPr>
-              <w:t>ID: FR09</w:t>
+                <w:lang w:val="en-US"/>
+              </w:rPr>
+            </w:pPr>
+            <w:r>
+              <w:rPr>
+                <w:rFonts w:cs="Times New Roman"/>
+                <w:sz w:val="24"/>
+                <w:szCs w:val="24"/>
+              </w:rPr>
+              <w:t>ID: FR</w:t>
+            </w:r>
+            <w:r>
+              <w:rPr>
+                <w:rFonts w:cs="Times New Roman"/>
+                <w:sz w:val="24"/>
+                <w:szCs w:val="24"/>
+                <w:lang w:val="en-US"/>
+              </w:rPr>
+              <w:t>10</w:t>
             </w:r>
           </w:p>
         </w:tc>
@@ -13963,8 +14199,8 @@
           <w:lang w:val="vi-VN"/>
         </w:rPr>
       </w:pPr>
-      <w:bookmarkStart w:id="44" w:name="_Toc373769853"/>
-      <w:bookmarkStart w:id="45" w:name="_Toc373770400"/>
+      <w:bookmarkStart w:id="43" w:name="_Toc373769853"/>
+      <w:bookmarkStart w:id="44" w:name="_Toc373770400"/>
       <w:r>
         <w:rPr>
           <w:b w:val="0"/>
@@ -13991,8 +14227,8 @@
         </w:rPr>
         <w:t xml:space="preserve"> Sắp xếp bản tin</w:t>
       </w:r>
+      <w:bookmarkEnd w:id="43"/>
       <w:bookmarkEnd w:id="44"/>
-      <w:bookmarkEnd w:id="45"/>
     </w:p>
     <w:tbl>
       <w:tblPr>
@@ -14018,12 +14254,14 @@
           <w:tcPr>
             <w:tcW w:w="9350" w:type="dxa"/>
             <w:gridSpan w:val="3"/>
+            <w:shd w:val="clear" w:color="auto" w:fill="1F4E79" w:themeFill="accent1" w:themeFillShade="80"/>
           </w:tcPr>
           <w:p>
             <w:pPr>
               <w:spacing w:after="0" w:line="240" w:lineRule="auto"/>
               <w:rPr>
                 <w:rFonts w:cs="Times New Roman"/>
+                <w:b/>
                 <w:sz w:val="24"/>
                 <w:szCs w:val="24"/>
               </w:rPr>
@@ -14033,6 +14271,7 @@
                 <w:rFonts w:cs="Times New Roman"/>
                 <w:b/>
                 <w:bCs/>
+                <w:color w:val="FFFFFF" w:themeColor="background1"/>
                 <w:sz w:val="24"/>
                 <w:szCs w:val="24"/>
               </w:rPr>
@@ -14041,10 +14280,23 @@
             <w:r>
               <w:rPr>
                 <w:rFonts w:cs="Times New Roman"/>
-                <w:sz w:val="24"/>
-                <w:szCs w:val="24"/>
-              </w:rPr>
-              <w:t>Cho phép người dùng có thể sắp xếp bản tin khi đăng lên internet hoặc intranet</w:t>
+                <w:b/>
+                <w:color w:val="FFFFFF" w:themeColor="background1"/>
+                <w:sz w:val="24"/>
+                <w:szCs w:val="24"/>
+              </w:rPr>
+              <w:t xml:space="preserve">Cho phép người dùng có thể sắp xếp bản tin khi đăng lên internet hoặc </w:t>
+            </w:r>
+            <w:r>
+              <w:rPr>
+                <w:rFonts w:cs="Times New Roman"/>
+                <w:b/>
+                <w:color w:val="FFFFFF" w:themeColor="background1"/>
+                <w:sz w:val="24"/>
+                <w:szCs w:val="24"/>
+              </w:rPr>
+              <w:lastRenderedPageBreak/>
+              <w:t>intranet</w:t>
             </w:r>
           </w:p>
         </w:tc>
@@ -14074,6 +14326,7 @@
                 <w:sz w:val="24"/>
                 <w:szCs w:val="24"/>
               </w:rPr>
+              <w:lastRenderedPageBreak/>
               <w:t>Các bên liên quan:</w:t>
             </w:r>
           </w:p>
@@ -14107,15 +14360,25 @@
                 <w:rFonts w:cs="Times New Roman"/>
                 <w:sz w:val="24"/>
                 <w:szCs w:val="24"/>
-              </w:rPr>
-            </w:pPr>
-            <w:r>
-              <w:rPr>
-                <w:rFonts w:cs="Times New Roman"/>
-                <w:sz w:val="24"/>
-                <w:szCs w:val="24"/>
-              </w:rPr>
-              <w:t>ID: FR10</w:t>
+                <w:lang w:val="en-US"/>
+              </w:rPr>
+            </w:pPr>
+            <w:r>
+              <w:rPr>
+                <w:rFonts w:cs="Times New Roman"/>
+                <w:sz w:val="24"/>
+                <w:szCs w:val="24"/>
+              </w:rPr>
+              <w:t>ID: FR1</w:t>
+            </w:r>
+            <w:r>
+              <w:rPr>
+                <w:rFonts w:cs="Times New Roman"/>
+                <w:sz w:val="24"/>
+                <w:szCs w:val="24"/>
+                <w:lang w:val="en-US"/>
+              </w:rPr>
+              <w:t>1</w:t>
             </w:r>
           </w:p>
         </w:tc>
@@ -14197,7 +14460,6 @@
                 <w:sz w:val="24"/>
                 <w:szCs w:val="24"/>
               </w:rPr>
-              <w:lastRenderedPageBreak/>
               <w:t>Mô tả tổng quan</w:t>
             </w:r>
           </w:p>
@@ -14533,8 +14795,8 @@
           <w:lang w:val="vi-VN"/>
         </w:rPr>
       </w:pPr>
-      <w:bookmarkStart w:id="46" w:name="_Toc373769854"/>
-      <w:bookmarkStart w:id="47" w:name="_Toc373770401"/>
+      <w:bookmarkStart w:id="45" w:name="_Toc373769854"/>
+      <w:bookmarkStart w:id="46" w:name="_Toc373770401"/>
       <w:r>
         <w:rPr>
           <w:b w:val="0"/>
@@ -14561,8 +14823,8 @@
         </w:rPr>
         <w:t xml:space="preserve"> Ủy quyền cho cấp dưới</w:t>
       </w:r>
+      <w:bookmarkEnd w:id="45"/>
       <w:bookmarkEnd w:id="46"/>
-      <w:bookmarkEnd w:id="47"/>
     </w:p>
     <w:tbl>
       <w:tblPr>
@@ -14621,6 +14883,8 @@
               </w:rPr>
               <w:t>Cho phép tổng biên tập có thể ủy quyền  cho người khác có thể thực hiện các quyền của tổng biên tập</w:t>
             </w:r>
+            <w:bookmarkStart w:id="47" w:name="_GoBack"/>
+            <w:bookmarkEnd w:id="47"/>
           </w:p>
         </w:tc>
       </w:tr>
@@ -14680,15 +14944,25 @@
                 <w:rFonts w:cs="Times New Roman"/>
                 <w:sz w:val="24"/>
                 <w:szCs w:val="24"/>
-              </w:rPr>
-            </w:pPr>
-            <w:r>
-              <w:rPr>
-                <w:rFonts w:cs="Times New Roman"/>
-                <w:sz w:val="24"/>
-                <w:szCs w:val="24"/>
-              </w:rPr>
-              <w:t>ID: FR11</w:t>
+                <w:lang w:val="en-US"/>
+              </w:rPr>
+            </w:pPr>
+            <w:r>
+              <w:rPr>
+                <w:rFonts w:cs="Times New Roman"/>
+                <w:sz w:val="24"/>
+                <w:szCs w:val="24"/>
+              </w:rPr>
+              <w:t>ID: FR1</w:t>
+            </w:r>
+            <w:r>
+              <w:rPr>
+                <w:rFonts w:cs="Times New Roman"/>
+                <w:sz w:val="24"/>
+                <w:szCs w:val="24"/>
+                <w:lang w:val="en-US"/>
+              </w:rPr>
+              <w:t>2</w:t>
             </w:r>
           </w:p>
         </w:tc>
@@ -15281,15 +15555,25 @@
                 <w:rFonts w:asciiTheme="majorHAnsi" w:hAnsiTheme="majorHAnsi" w:cstheme="majorHAnsi"/>
                 <w:sz w:val="24"/>
                 <w:szCs w:val="24"/>
-              </w:rPr>
-            </w:pPr>
-            <w:r>
-              <w:rPr>
-                <w:rFonts w:asciiTheme="majorHAnsi" w:hAnsiTheme="majorHAnsi" w:cstheme="majorHAnsi"/>
-                <w:sz w:val="24"/>
-                <w:szCs w:val="24"/>
-              </w:rPr>
-              <w:t>ID : FR12</w:t>
+                <w:lang w:val="en-US"/>
+              </w:rPr>
+            </w:pPr>
+            <w:r>
+              <w:rPr>
+                <w:rFonts w:asciiTheme="majorHAnsi" w:hAnsiTheme="majorHAnsi" w:cstheme="majorHAnsi"/>
+                <w:sz w:val="24"/>
+                <w:szCs w:val="24"/>
+              </w:rPr>
+              <w:t>ID : FR1</w:t>
+            </w:r>
+            <w:r>
+              <w:rPr>
+                <w:rFonts w:asciiTheme="majorHAnsi" w:hAnsiTheme="majorHAnsi" w:cstheme="majorHAnsi"/>
+                <w:sz w:val="24"/>
+                <w:szCs w:val="24"/>
+                <w:lang w:val="en-US"/>
+              </w:rPr>
+              <w:t>3</w:t>
             </w:r>
           </w:p>
         </w:tc>
@@ -15372,6 +15656,7 @@
                 <w:sz w:val="24"/>
                 <w:szCs w:val="24"/>
               </w:rPr>
+              <w:lastRenderedPageBreak/>
               <w:t>Mô tả tổng quan</w:t>
             </w:r>
           </w:p>
@@ -15470,7 +15755,6 @@
                 <w:sz w:val="24"/>
                 <w:szCs w:val="24"/>
               </w:rPr>
-              <w:lastRenderedPageBreak/>
               <w:t xml:space="preserve">Dữ liệu đầu vào </w:t>
             </w:r>
           </w:p>
@@ -15863,15 +16147,33 @@
                 <w:rFonts w:asciiTheme="majorHAnsi" w:hAnsiTheme="majorHAnsi" w:cstheme="majorHAnsi"/>
                 <w:sz w:val="24"/>
                 <w:szCs w:val="24"/>
-              </w:rPr>
-            </w:pPr>
-            <w:r>
-              <w:rPr>
-                <w:rFonts w:asciiTheme="majorHAnsi" w:hAnsiTheme="majorHAnsi" w:cstheme="majorHAnsi"/>
-                <w:sz w:val="24"/>
-                <w:szCs w:val="24"/>
-              </w:rPr>
-              <w:t>ID : FR13</w:t>
+                <w:lang w:val="en-US"/>
+              </w:rPr>
+            </w:pPr>
+            <w:r>
+              <w:rPr>
+                <w:rFonts w:asciiTheme="majorHAnsi" w:hAnsiTheme="majorHAnsi" w:cstheme="majorHAnsi"/>
+                <w:sz w:val="24"/>
+                <w:szCs w:val="24"/>
+              </w:rPr>
+              <w:t>ID</w:t>
+            </w:r>
+            <w:r>
+              <w:rPr>
+                <w:rFonts w:asciiTheme="majorHAnsi" w:hAnsiTheme="majorHAnsi" w:cstheme="majorHAnsi"/>
+                <w:sz w:val="24"/>
+                <w:szCs w:val="24"/>
+              </w:rPr>
+              <w:t xml:space="preserve"> : FR1</w:t>
+            </w:r>
+            <w:r>
+              <w:rPr>
+                <w:rFonts w:asciiTheme="majorHAnsi" w:hAnsiTheme="majorHAnsi" w:cstheme="majorHAnsi"/>
+                <w:sz w:val="24"/>
+                <w:szCs w:val="24"/>
+                <w:lang w:val="en-US"/>
+              </w:rPr>
+              <w:t>4</w:t>
             </w:r>
           </w:p>
         </w:tc>
@@ -16331,6 +16633,7 @@
           <w:sz w:val="24"/>
           <w:lang w:val="vi-VN"/>
         </w:rPr>
+        <w:lastRenderedPageBreak/>
         <w:t>2.2.3 Chỉnh sửa danh mục</w:t>
       </w:r>
       <w:bookmarkEnd w:id="54"/>
@@ -16439,15 +16742,25 @@
                 <w:rFonts w:asciiTheme="majorHAnsi" w:hAnsiTheme="majorHAnsi" w:cstheme="majorHAnsi"/>
                 <w:sz w:val="24"/>
                 <w:szCs w:val="24"/>
-              </w:rPr>
-            </w:pPr>
-            <w:r>
-              <w:rPr>
-                <w:rFonts w:asciiTheme="majorHAnsi" w:hAnsiTheme="majorHAnsi" w:cstheme="majorHAnsi"/>
-                <w:sz w:val="24"/>
-                <w:szCs w:val="24"/>
-              </w:rPr>
-              <w:t>ID : FR14</w:t>
+                <w:lang w:val="en-US"/>
+              </w:rPr>
+            </w:pPr>
+            <w:r>
+              <w:rPr>
+                <w:rFonts w:asciiTheme="majorHAnsi" w:hAnsiTheme="majorHAnsi" w:cstheme="majorHAnsi"/>
+                <w:sz w:val="24"/>
+                <w:szCs w:val="24"/>
+              </w:rPr>
+              <w:t>ID : FR1</w:t>
+            </w:r>
+            <w:r>
+              <w:rPr>
+                <w:rFonts w:asciiTheme="majorHAnsi" w:hAnsiTheme="majorHAnsi" w:cstheme="majorHAnsi"/>
+                <w:sz w:val="24"/>
+                <w:szCs w:val="24"/>
+                <w:lang w:val="en-US"/>
+              </w:rPr>
+              <w:t>5</w:t>
             </w:r>
           </w:p>
         </w:tc>
@@ -16478,7 +16791,6 @@
                 <w:sz w:val="24"/>
                 <w:szCs w:val="24"/>
               </w:rPr>
-              <w:lastRenderedPageBreak/>
               <w:t>Xem xét vận hành</w:t>
             </w:r>
           </w:p>
@@ -16989,15 +17301,25 @@
                 <w:rFonts w:asciiTheme="majorHAnsi" w:hAnsiTheme="majorHAnsi" w:cstheme="majorHAnsi"/>
                 <w:sz w:val="24"/>
                 <w:szCs w:val="24"/>
-              </w:rPr>
-            </w:pPr>
-            <w:r>
-              <w:rPr>
-                <w:rFonts w:asciiTheme="majorHAnsi" w:hAnsiTheme="majorHAnsi" w:cstheme="majorHAnsi"/>
-                <w:sz w:val="24"/>
-                <w:szCs w:val="24"/>
-              </w:rPr>
-              <w:t>ID : FR15</w:t>
+                <w:lang w:val="en-US"/>
+              </w:rPr>
+            </w:pPr>
+            <w:r>
+              <w:rPr>
+                <w:rFonts w:asciiTheme="majorHAnsi" w:hAnsiTheme="majorHAnsi" w:cstheme="majorHAnsi"/>
+                <w:sz w:val="24"/>
+                <w:szCs w:val="24"/>
+              </w:rPr>
+              <w:t>ID : FR1</w:t>
+            </w:r>
+            <w:r>
+              <w:rPr>
+                <w:rFonts w:asciiTheme="majorHAnsi" w:hAnsiTheme="majorHAnsi" w:cstheme="majorHAnsi"/>
+                <w:sz w:val="24"/>
+                <w:szCs w:val="24"/>
+                <w:lang w:val="en-US"/>
+              </w:rPr>
+              <w:t>6</w:t>
             </w:r>
           </w:p>
         </w:tc>
@@ -17374,7 +17696,16 @@
                 <w:sz w:val="24"/>
                 <w:szCs w:val="24"/>
               </w:rPr>
-              <w:t>Các  bên liên quan sử dụng dữ liệu đầu ra</w:t>
+              <w:t xml:space="preserve">Các  bên liên quan sử dụng </w:t>
+            </w:r>
+            <w:r>
+              <w:rPr>
+                <w:rFonts w:asciiTheme="majorHAnsi" w:hAnsiTheme="majorHAnsi" w:cstheme="majorHAnsi"/>
+                <w:sz w:val="24"/>
+                <w:szCs w:val="24"/>
+              </w:rPr>
+              <w:lastRenderedPageBreak/>
+              <w:t>dữ liệu đầu ra</w:t>
             </w:r>
           </w:p>
         </w:tc>
@@ -17398,6 +17729,7 @@
                 <w:sz w:val="24"/>
                 <w:szCs w:val="24"/>
               </w:rPr>
+              <w:lastRenderedPageBreak/>
               <w:t>Phóng viên, biên tập, tổng biên tập</w:t>
             </w:r>
           </w:p>
@@ -17424,6 +17756,7 @@
           <w:sz w:val="24"/>
           <w:lang w:val="vi-VN"/>
         </w:rPr>
+        <w:lastRenderedPageBreak/>
         <w:t>2.2.5 Sắp xếp danh mục</w:t>
       </w:r>
       <w:bookmarkEnd w:id="58"/>
@@ -17500,7 +17833,6 @@
                 <w:sz w:val="24"/>
                 <w:szCs w:val="24"/>
               </w:rPr>
-              <w:lastRenderedPageBreak/>
               <w:t>Các bên liên quan</w:t>
             </w:r>
             <w:r>
@@ -17524,15 +17856,25 @@
                 <w:rFonts w:asciiTheme="majorHAnsi" w:hAnsiTheme="majorHAnsi" w:cstheme="majorHAnsi"/>
                 <w:sz w:val="24"/>
                 <w:szCs w:val="24"/>
-              </w:rPr>
-            </w:pPr>
-            <w:r>
-              <w:rPr>
-                <w:rFonts w:asciiTheme="majorHAnsi" w:hAnsiTheme="majorHAnsi" w:cstheme="majorHAnsi"/>
-                <w:sz w:val="24"/>
-                <w:szCs w:val="24"/>
-              </w:rPr>
-              <w:t>ID : FR16</w:t>
+                <w:lang w:val="en-US"/>
+              </w:rPr>
+            </w:pPr>
+            <w:r>
+              <w:rPr>
+                <w:rFonts w:asciiTheme="majorHAnsi" w:hAnsiTheme="majorHAnsi" w:cstheme="majorHAnsi"/>
+                <w:sz w:val="24"/>
+                <w:szCs w:val="24"/>
+              </w:rPr>
+              <w:t>ID : FR1</w:t>
+            </w:r>
+            <w:r>
+              <w:rPr>
+                <w:rFonts w:asciiTheme="majorHAnsi" w:hAnsiTheme="majorHAnsi" w:cstheme="majorHAnsi"/>
+                <w:sz w:val="24"/>
+                <w:szCs w:val="24"/>
+                <w:lang w:val="en-US"/>
+              </w:rPr>
+              <w:t>7</w:t>
             </w:r>
           </w:p>
         </w:tc>
@@ -18170,17 +18512,26 @@
                 <w:rFonts w:asciiTheme="majorHAnsi" w:hAnsiTheme="majorHAnsi" w:cstheme="majorHAnsi"/>
                 <w:sz w:val="24"/>
                 <w:szCs w:val="24"/>
+                <w:lang w:val="en-US" w:eastAsia="zh-CN"/>
+              </w:rPr>
+            </w:pPr>
+            <w:r>
+              <w:rPr>
+                <w:rFonts w:asciiTheme="majorHAnsi" w:hAnsiTheme="majorHAnsi" w:cstheme="majorHAnsi"/>
+                <w:sz w:val="24"/>
+                <w:szCs w:val="24"/>
                 <w:lang w:eastAsia="zh-CN"/>
               </w:rPr>
-            </w:pPr>
-            <w:r>
-              <w:rPr>
-                <w:rFonts w:asciiTheme="majorHAnsi" w:hAnsiTheme="majorHAnsi" w:cstheme="majorHAnsi"/>
-                <w:sz w:val="24"/>
-                <w:szCs w:val="24"/>
-                <w:lang w:eastAsia="zh-CN"/>
-              </w:rPr>
-              <w:t>ID : FR17</w:t>
+              <w:t>ID : FR1</w:t>
+            </w:r>
+            <w:r>
+              <w:rPr>
+                <w:rFonts w:asciiTheme="majorHAnsi" w:hAnsiTheme="majorHAnsi" w:cstheme="majorHAnsi"/>
+                <w:sz w:val="24"/>
+                <w:szCs w:val="24"/>
+                <w:lang w:val="en-US" w:eastAsia="zh-CN"/>
+              </w:rPr>
+              <w:t>8</w:t>
             </w:r>
           </w:p>
         </w:tc>
@@ -18471,6 +18822,7 @@
                 <w:sz w:val="24"/>
                 <w:szCs w:val="24"/>
               </w:rPr>
+              <w:lastRenderedPageBreak/>
               <w:t>Câu hỏi nằm trong từ điển.</w:t>
             </w:r>
           </w:p>
@@ -18504,6 +18856,7 @@
                 <w:szCs w:val="24"/>
                 <w:lang w:eastAsia="zh-CN"/>
               </w:rPr>
+              <w:lastRenderedPageBreak/>
               <w:t>Ngữ cảnh hoạt động</w:t>
             </w:r>
           </w:p>
@@ -18579,17 +18932,7 @@
                 <w:szCs w:val="24"/>
                 <w:lang w:eastAsia="zh-CN"/>
               </w:rPr>
-              <w:t xml:space="preserve">Hồi đáp/phản ứng của hệ </w:t>
-            </w:r>
-            <w:r>
-              <w:rPr>
-                <w:rFonts w:asciiTheme="majorHAnsi" w:hAnsiTheme="majorHAnsi" w:cstheme="majorHAnsi"/>
-                <w:sz w:val="24"/>
-                <w:szCs w:val="24"/>
-                <w:lang w:eastAsia="zh-CN"/>
-              </w:rPr>
-              <w:lastRenderedPageBreak/>
-              <w:t>thống</w:t>
+              <w:t>Hồi đáp/phản ứng của hệ thống</w:t>
             </w:r>
           </w:p>
         </w:tc>
@@ -18620,17 +18963,7 @@
                 <w:sz w:val="24"/>
                 <w:szCs w:val="24"/>
               </w:rPr>
-              <w:lastRenderedPageBreak/>
-              <w:t xml:space="preserve">Hệ thông hiển thị nội dung câu hỏi được yêu cầu xem của người </w:t>
-            </w:r>
-            <w:r>
-              <w:rPr>
-                <w:rFonts w:asciiTheme="majorHAnsi" w:hAnsiTheme="majorHAnsi" w:cstheme="majorHAnsi"/>
-                <w:sz w:val="24"/>
-                <w:szCs w:val="24"/>
-              </w:rPr>
-              <w:lastRenderedPageBreak/>
-              <w:t>dùng</w:t>
+              <w:t>Hệ thông hiển thị nội dung câu hỏi được yêu cầu xem của người dùng</w:t>
             </w:r>
           </w:p>
         </w:tc>
@@ -18663,7 +18996,6 @@
                 <w:szCs w:val="24"/>
                 <w:lang w:eastAsia="zh-CN"/>
               </w:rPr>
-              <w:lastRenderedPageBreak/>
               <w:t>Dữ liệu đầu ra</w:t>
             </w:r>
           </w:p>
@@ -18954,17 +19286,26 @@
                 <w:rFonts w:asciiTheme="majorHAnsi" w:hAnsiTheme="majorHAnsi" w:cstheme="majorHAnsi"/>
                 <w:sz w:val="24"/>
                 <w:szCs w:val="24"/>
+                <w:lang w:val="en-US" w:eastAsia="zh-CN"/>
+              </w:rPr>
+            </w:pPr>
+            <w:r>
+              <w:rPr>
+                <w:rFonts w:asciiTheme="majorHAnsi" w:hAnsiTheme="majorHAnsi" w:cstheme="majorHAnsi"/>
+                <w:sz w:val="24"/>
+                <w:szCs w:val="24"/>
                 <w:lang w:eastAsia="zh-CN"/>
               </w:rPr>
-            </w:pPr>
-            <w:r>
-              <w:rPr>
-                <w:rFonts w:asciiTheme="majorHAnsi" w:hAnsiTheme="majorHAnsi" w:cstheme="majorHAnsi"/>
-                <w:sz w:val="24"/>
-                <w:szCs w:val="24"/>
-                <w:lang w:eastAsia="zh-CN"/>
-              </w:rPr>
-              <w:t>ID : FR18</w:t>
+              <w:t>ID : FR1</w:t>
+            </w:r>
+            <w:r>
+              <w:rPr>
+                <w:rFonts w:asciiTheme="majorHAnsi" w:hAnsiTheme="majorHAnsi" w:cstheme="majorHAnsi"/>
+                <w:sz w:val="24"/>
+                <w:szCs w:val="24"/>
+                <w:lang w:val="en-US" w:eastAsia="zh-CN"/>
+              </w:rPr>
+              <w:t>9</w:t>
             </w:r>
           </w:p>
         </w:tc>
@@ -19677,16 +20018,24 @@
               <w:rPr>
                 <w:sz w:val="24"/>
                 <w:szCs w:val="24"/>
+                <w:lang w:val="en-US" w:eastAsia="zh-CN"/>
+              </w:rPr>
+            </w:pPr>
+            <w:r>
+              <w:rPr>
+                <w:sz w:val="24"/>
+                <w:szCs w:val="24"/>
                 <w:lang w:eastAsia="zh-CN"/>
               </w:rPr>
-            </w:pPr>
-            <w:r>
-              <w:rPr>
-                <w:sz w:val="24"/>
-                <w:szCs w:val="24"/>
-                <w:lang w:eastAsia="zh-CN"/>
-              </w:rPr>
-              <w:t>ID : FR19</w:t>
+              <w:t>ID : FR</w:t>
+            </w:r>
+            <w:r>
+              <w:rPr>
+                <w:sz w:val="24"/>
+                <w:szCs w:val="24"/>
+                <w:lang w:val="en-US" w:eastAsia="zh-CN"/>
+              </w:rPr>
+              <w:t>20</w:t>
             </w:r>
           </w:p>
         </w:tc>
@@ -19787,6 +20136,7 @@
                 <w:szCs w:val="24"/>
                 <w:lang w:eastAsia="zh-CN"/>
               </w:rPr>
+              <w:lastRenderedPageBreak/>
               <w:t>Mô tả tổng quan</w:t>
             </w:r>
           </w:p>
@@ -19917,7 +20267,6 @@
                 <w:szCs w:val="24"/>
                 <w:lang w:eastAsia="zh-CN"/>
               </w:rPr>
-              <w:lastRenderedPageBreak/>
               <w:t xml:space="preserve">Dữ liệu đầu vào </w:t>
             </w:r>
           </w:p>
@@ -20358,17 +20707,26 @@
                 <w:rFonts w:asciiTheme="majorHAnsi" w:hAnsiTheme="majorHAnsi" w:cstheme="majorHAnsi"/>
                 <w:sz w:val="24"/>
                 <w:szCs w:val="24"/>
+                <w:lang w:val="en-US" w:eastAsia="zh-CN"/>
+              </w:rPr>
+            </w:pPr>
+            <w:r>
+              <w:rPr>
+                <w:rFonts w:asciiTheme="majorHAnsi" w:hAnsiTheme="majorHAnsi" w:cstheme="majorHAnsi"/>
+                <w:sz w:val="24"/>
+                <w:szCs w:val="24"/>
                 <w:lang w:eastAsia="zh-CN"/>
               </w:rPr>
-            </w:pPr>
-            <w:r>
-              <w:rPr>
-                <w:rFonts w:asciiTheme="majorHAnsi" w:hAnsiTheme="majorHAnsi" w:cstheme="majorHAnsi"/>
-                <w:sz w:val="24"/>
-                <w:szCs w:val="24"/>
-                <w:lang w:eastAsia="zh-CN"/>
-              </w:rPr>
-              <w:t>ID : FR20</w:t>
+              <w:t>ID : FR2</w:t>
+            </w:r>
+            <w:r>
+              <w:rPr>
+                <w:rFonts w:asciiTheme="majorHAnsi" w:hAnsiTheme="majorHAnsi" w:cstheme="majorHAnsi"/>
+                <w:sz w:val="24"/>
+                <w:szCs w:val="24"/>
+                <w:lang w:val="en-US" w:eastAsia="zh-CN"/>
+              </w:rPr>
+              <w:t>1</w:t>
             </w:r>
           </w:p>
         </w:tc>
@@ -20946,6 +21304,7 @@
           <w:sz w:val="24"/>
           <w:lang w:val="vi-VN"/>
         </w:rPr>
+        <w:lastRenderedPageBreak/>
         <w:t>2.3.5 Tạo câu trả lời</w:t>
       </w:r>
       <w:bookmarkEnd w:id="70"/>
@@ -21086,17 +21445,26 @@
                 <w:rFonts w:asciiTheme="majorHAnsi" w:hAnsiTheme="majorHAnsi" w:cstheme="majorHAnsi"/>
                 <w:sz w:val="24"/>
                 <w:szCs w:val="24"/>
+                <w:lang w:val="en-US" w:eastAsia="zh-CN"/>
+              </w:rPr>
+            </w:pPr>
+            <w:r>
+              <w:rPr>
+                <w:rFonts w:asciiTheme="majorHAnsi" w:hAnsiTheme="majorHAnsi" w:cstheme="majorHAnsi"/>
+                <w:sz w:val="24"/>
+                <w:szCs w:val="24"/>
                 <w:lang w:eastAsia="zh-CN"/>
               </w:rPr>
-            </w:pPr>
-            <w:r>
-              <w:rPr>
-                <w:rFonts w:asciiTheme="majorHAnsi" w:hAnsiTheme="majorHAnsi" w:cstheme="majorHAnsi"/>
-                <w:sz w:val="24"/>
-                <w:szCs w:val="24"/>
-                <w:lang w:eastAsia="zh-CN"/>
-              </w:rPr>
-              <w:t>ID : FR21</w:t>
+              <w:t>ID : FR2</w:t>
+            </w:r>
+            <w:r>
+              <w:rPr>
+                <w:rFonts w:asciiTheme="majorHAnsi" w:hAnsiTheme="majorHAnsi" w:cstheme="majorHAnsi"/>
+                <w:sz w:val="24"/>
+                <w:szCs w:val="24"/>
+                <w:lang w:val="en-US" w:eastAsia="zh-CN"/>
+              </w:rPr>
+              <w:t>2</w:t>
             </w:r>
           </w:p>
         </w:tc>
@@ -21203,7 +21571,6 @@
                 <w:szCs w:val="24"/>
                 <w:lang w:eastAsia="zh-CN"/>
               </w:rPr>
-              <w:lastRenderedPageBreak/>
               <w:t>Mô tả tổng quan</w:t>
             </w:r>
           </w:p>
@@ -21802,9 +22169,18 @@
                 <w:rFonts w:cs="Times New Roman"/>
                 <w:sz w:val="24"/>
                 <w:szCs w:val="24"/>
+                <w:lang w:val="en-US" w:eastAsia="zh-CN"/>
+              </w:rPr>
+            </w:pPr>
+            <w:r>
+              <w:rPr>
+                <w:rFonts w:cs="Times New Roman"/>
+                <w:sz w:val="24"/>
+                <w:szCs w:val="24"/>
                 <w:lang w:eastAsia="zh-CN"/>
               </w:rPr>
-            </w:pPr>
+              <w:t>ID : F</w:t>
+            </w:r>
             <w:r>
               <w:rPr>
                 <w:rFonts w:cs="Times New Roman"/>
@@ -21812,16 +22188,16 @@
                 <w:szCs w:val="24"/>
                 <w:lang w:eastAsia="zh-CN"/>
               </w:rPr>
-              <w:t>ID : F</w:t>
-            </w:r>
-            <w:r>
-              <w:rPr>
-                <w:rFonts w:cs="Times New Roman"/>
-                <w:sz w:val="24"/>
-                <w:szCs w:val="24"/>
-                <w:lang w:eastAsia="zh-CN"/>
-              </w:rPr>
-              <w:t>R22</w:t>
+              <w:t>R2</w:t>
+            </w:r>
+            <w:r>
+              <w:rPr>
+                <w:rFonts w:cs="Times New Roman"/>
+                <w:sz w:val="24"/>
+                <w:szCs w:val="24"/>
+                <w:lang w:val="en-US" w:eastAsia="zh-CN"/>
+              </w:rPr>
+              <w:t>3</w:t>
             </w:r>
           </w:p>
         </w:tc>
@@ -22195,6 +22571,7 @@
                 <w:szCs w:val="24"/>
                 <w:lang w:eastAsia="zh-CN"/>
               </w:rPr>
+              <w:lastRenderedPageBreak/>
               <w:t>Hồi đáp/phản ứng của hệ thống</w:t>
             </w:r>
           </w:p>
@@ -22324,17 +22701,7 @@
                 <w:szCs w:val="24"/>
                 <w:lang w:eastAsia="zh-CN"/>
               </w:rPr>
-              <w:t xml:space="preserve">Các  bên liên quan sử dụng </w:t>
-            </w:r>
-            <w:r>
-              <w:rPr>
-                <w:rFonts w:cs="Times New Roman"/>
-                <w:sz w:val="24"/>
-                <w:szCs w:val="24"/>
-                <w:lang w:eastAsia="zh-CN"/>
-              </w:rPr>
-              <w:lastRenderedPageBreak/>
-              <w:t>dữ liệu đầu ra</w:t>
+              <w:t>Các  bên liên quan sử dụng dữ liệu đầu ra</w:t>
             </w:r>
           </w:p>
         </w:tc>
@@ -22365,7 +22732,6 @@
                 <w:sz w:val="24"/>
                 <w:szCs w:val="24"/>
               </w:rPr>
-              <w:lastRenderedPageBreak/>
               <w:t>Người hỏi</w:t>
             </w:r>
           </w:p>
@@ -22392,7 +22758,6 @@
           <w:sz w:val="24"/>
           <w:lang w:val="vi-VN"/>
         </w:rPr>
-        <w:lastRenderedPageBreak/>
         <w:t>2.3.</w:t>
       </w:r>
       <w:r>
@@ -22545,17 +22910,26 @@
                 <w:rFonts w:cs="Times New Roman"/>
                 <w:sz w:val="24"/>
                 <w:szCs w:val="24"/>
+                <w:lang w:val="en-US" w:eastAsia="zh-CN"/>
+              </w:rPr>
+            </w:pPr>
+            <w:r>
+              <w:rPr>
+                <w:rFonts w:cs="Times New Roman"/>
+                <w:sz w:val="24"/>
+                <w:szCs w:val="24"/>
                 <w:lang w:eastAsia="zh-CN"/>
               </w:rPr>
-            </w:pPr>
-            <w:r>
-              <w:rPr>
-                <w:rFonts w:cs="Times New Roman"/>
-                <w:sz w:val="24"/>
-                <w:szCs w:val="24"/>
-                <w:lang w:eastAsia="zh-CN"/>
-              </w:rPr>
-              <w:t>ID : FR23</w:t>
+              <w:t>ID : FR2</w:t>
+            </w:r>
+            <w:r>
+              <w:rPr>
+                <w:rFonts w:cs="Times New Roman"/>
+                <w:sz w:val="24"/>
+                <w:szCs w:val="24"/>
+                <w:lang w:val="en-US" w:eastAsia="zh-CN"/>
+              </w:rPr>
+              <w:t>4</w:t>
             </w:r>
           </w:p>
         </w:tc>
@@ -23279,17 +23653,26 @@
                 <w:rFonts w:ascii="Times New meRoman" w:hAnsi="Times New meRoman"/>
                 <w:sz w:val="24"/>
                 <w:szCs w:val="24"/>
+                <w:lang w:val="en-US" w:eastAsia="zh-CN"/>
+              </w:rPr>
+            </w:pPr>
+            <w:r>
+              <w:rPr>
+                <w:rFonts w:ascii="Times New meRoman" w:hAnsi="Times New meRoman"/>
+                <w:sz w:val="24"/>
+                <w:szCs w:val="24"/>
                 <w:lang w:eastAsia="zh-CN"/>
               </w:rPr>
-            </w:pPr>
+              <w:t>ID : FR2</w:t>
+            </w:r>
             <w:r>
               <w:rPr>
                 <w:rFonts w:ascii="Times New meRoman" w:hAnsi="Times New meRoman"/>
                 <w:sz w:val="24"/>
                 <w:szCs w:val="24"/>
-                <w:lang w:eastAsia="zh-CN"/>
-              </w:rPr>
-              <w:t>ID : FR24</w:t>
+                <w:lang w:val="en-US" w:eastAsia="zh-CN"/>
+              </w:rPr>
+              <w:t>5</w:t>
             </w:r>
           </w:p>
         </w:tc>
@@ -23606,6 +23989,7 @@
                 <w:szCs w:val="24"/>
                 <w:lang w:eastAsia="zh-CN"/>
               </w:rPr>
+              <w:lastRenderedPageBreak/>
               <w:t>Ngữ cảnh hoạt động</w:t>
             </w:r>
           </w:p>
@@ -23754,7 +24138,6 @@
                 <w:szCs w:val="24"/>
                 <w:lang w:eastAsia="zh-CN"/>
               </w:rPr>
-              <w:lastRenderedPageBreak/>
               <w:t>Dữ liệu đầu ra</w:t>
             </w:r>
           </w:p>
@@ -24009,17 +24392,26 @@
                 <w:rFonts w:asciiTheme="majorHAnsi" w:hAnsiTheme="majorHAnsi" w:cstheme="majorHAnsi"/>
                 <w:sz w:val="24"/>
                 <w:szCs w:val="24"/>
+                <w:lang w:val="en-US" w:eastAsia="zh-CN"/>
+              </w:rPr>
+            </w:pPr>
+            <w:r>
+              <w:rPr>
+                <w:rFonts w:asciiTheme="majorHAnsi" w:hAnsiTheme="majorHAnsi" w:cstheme="majorHAnsi"/>
+                <w:sz w:val="24"/>
+                <w:szCs w:val="24"/>
                 <w:lang w:eastAsia="zh-CN"/>
               </w:rPr>
-            </w:pPr>
-            <w:r>
-              <w:rPr>
-                <w:rFonts w:asciiTheme="majorHAnsi" w:hAnsiTheme="majorHAnsi" w:cstheme="majorHAnsi"/>
-                <w:sz w:val="24"/>
-                <w:szCs w:val="24"/>
-                <w:lang w:eastAsia="zh-CN"/>
-              </w:rPr>
-              <w:t>ID : FR25</w:t>
+              <w:t>ID : FR2</w:t>
+            </w:r>
+            <w:r>
+              <w:rPr>
+                <w:rFonts w:asciiTheme="majorHAnsi" w:hAnsiTheme="majorHAnsi" w:cstheme="majorHAnsi"/>
+                <w:sz w:val="24"/>
+                <w:szCs w:val="24"/>
+                <w:lang w:val="en-US" w:eastAsia="zh-CN"/>
+              </w:rPr>
+              <w:t>6</w:t>
             </w:r>
           </w:p>
         </w:tc>
@@ -25951,6 +26343,7 @@
           <w:rFonts w:cs="Times New Roman"/>
           <w:color w:val="1F3864" w:themeColor="accent5" w:themeShade="80"/>
           <w:sz w:val="24"/>
+          <w:lang w:val="en-US"/>
         </w:rPr>
       </w:pPr>
       <w:bookmarkStart w:id="94" w:name="_Toc340588922"/>
@@ -25983,10 +26376,19 @@
           <w:color w:val="1F3864" w:themeColor="accent5" w:themeShade="80"/>
           <w:sz w:val="24"/>
         </w:rPr>
-        <w:t>Ràng buộc kỹ thuật</w:t>
+        <w:t xml:space="preserve">Ràng buộc </w:t>
       </w:r>
       <w:bookmarkEnd w:id="97"/>
       <w:bookmarkEnd w:id="98"/>
+      <w:r>
+        <w:rPr>
+          <w:rFonts w:cs="Times New Roman"/>
+          <w:color w:val="1F3864" w:themeColor="accent5" w:themeShade="80"/>
+          <w:sz w:val="24"/>
+          <w:lang w:val="en-US"/>
+        </w:rPr>
+        <w:t>nghiệp vụ</w:t>
+      </w:r>
     </w:p>
     <w:tbl>
       <w:tblPr>
@@ -26039,6 +26441,7 @@
                 <w:color w:val="FFFFFF" w:themeColor="background1"/>
                 <w:sz w:val="24"/>
                 <w:szCs w:val="24"/>
+                <w:lang w:val="en-US"/>
               </w:rPr>
             </w:pPr>
             <w:r>
@@ -26047,8 +26450,9 @@
                 <w:color w:val="FFFFFF" w:themeColor="background1"/>
                 <w:sz w:val="24"/>
                 <w:szCs w:val="24"/>
-              </w:rPr>
-              <w:t>Business Constraints</w:t>
+                <w:lang w:val="en-US"/>
+              </w:rPr>
+              <w:t>Ràng buộc nghiệp vụ</w:t>
             </w:r>
           </w:p>
         </w:tc>
@@ -26240,9 +26644,18 @@
           <w:szCs w:val="24"/>
           <w:lang w:val="en-US"/>
         </w:rPr>
-        <w:t>: Ràng buộc kỹ thuật</w:t>
+        <w:t>: Ràng buộc</w:t>
       </w:r>
       <w:bookmarkEnd w:id="99"/>
+      <w:r>
+        <w:rPr>
+          <w:color w:val="auto"/>
+          <w:sz w:val="24"/>
+          <w:szCs w:val="24"/>
+          <w:lang w:val="en-US"/>
+        </w:rPr>
+        <w:t xml:space="preserve"> nghiệp vụ</w:t>
+      </w:r>
     </w:p>
     <w:p>
       <w:pPr>
@@ -26253,6 +26666,7 @@
           <w:rFonts w:cs="Times New Roman"/>
           <w:color w:val="1F3864" w:themeColor="accent5" w:themeShade="80"/>
           <w:sz w:val="24"/>
+          <w:lang w:val="en-US"/>
         </w:rPr>
       </w:pPr>
       <w:bookmarkStart w:id="104" w:name="_Toc373770424"/>
@@ -26281,10 +26695,19 @@
           <w:color w:val="1F3864" w:themeColor="accent5" w:themeShade="80"/>
           <w:sz w:val="24"/>
         </w:rPr>
-        <w:t>Ràng buộc nghiệp vụ</w:t>
+        <w:t xml:space="preserve">Ràng buộc </w:t>
       </w:r>
       <w:bookmarkEnd w:id="103"/>
       <w:bookmarkEnd w:id="104"/>
+      <w:r>
+        <w:rPr>
+          <w:rFonts w:cs="Times New Roman"/>
+          <w:color w:val="1F3864" w:themeColor="accent5" w:themeShade="80"/>
+          <w:sz w:val="24"/>
+          <w:lang w:val="en-US"/>
+        </w:rPr>
+        <w:t>kĩ thuật</w:t>
+      </w:r>
     </w:p>
     <w:tbl>
       <w:tblPr>
@@ -26690,15 +27113,24 @@
           <w:szCs w:val="24"/>
           <w:lang w:val="en-US"/>
         </w:rPr>
-        <w:t>: Ràng buộc nghiệp vụ</w:t>
+        <w:t xml:space="preserve">: Ràng buộc </w:t>
       </w:r>
       <w:bookmarkEnd w:id="105"/>
+      <w:r>
+        <w:rPr>
+          <w:color w:val="auto"/>
+          <w:sz w:val="24"/>
+          <w:szCs w:val="24"/>
+          <w:lang w:val="en-US"/>
+        </w:rPr>
+        <w:t>kĩ thuật</w:t>
+      </w:r>
     </w:p>
     <w:sectPr>
-      <w:headerReference w:type="default" r:id="rId8"/>
-      <w:footerReference w:type="default" r:id="rId9"/>
-      <w:headerReference w:type="first" r:id="rId10"/>
-      <w:footerReference w:type="first" r:id="rId11"/>
+      <w:headerReference w:type="default" r:id="rId9"/>
+      <w:footerReference w:type="default" r:id="rId10"/>
+      <w:headerReference w:type="first" r:id="rId11"/>
+      <w:footerReference w:type="first" r:id="rId12"/>
       <w:pgSz w:w="11906" w:h="16838"/>
       <w:pgMar w:top="1260" w:right="566" w:bottom="1440" w:left="2250" w:header="720" w:footer="999" w:gutter="0"/>
       <w:pgNumType w:start="0"/>
@@ -26711,7 +27143,7 @@
 </file>
 
 <file path=word/endnotes.xml><?xml version="1.0" encoding="utf-8"?>
-<w:endnotes xmlns:wpc="http://schemas.microsoft.com/office/word/2010/wordprocessingCanvas" xmlns:mc="http://schemas.openxmlformats.org/markup-compatibility/2006" xmlns:o="urn:schemas-microsoft-com:office:office" xmlns:r="http://schemas.openxmlformats.org/officeDocument/2006/relationships" xmlns:m="http://schemas.openxmlformats.org/officeDocument/2006/math" xmlns:v="urn:schemas-microsoft-com:vml" xmlns:wp14="http://schemas.microsoft.com/office/word/2010/wordprocessingDrawing" xmlns:wp="http://schemas.openxmlformats.org/drawingml/2006/wordprocessingDrawing" xmlns:w10="urn:schemas-microsoft-com:office:word" xmlns:w="http://schemas.openxmlformats.org/wordprocessingml/2006/main" xmlns:w14="http://schemas.microsoft.com/office/word/2010/wordml" xmlns:w15="http://schemas.microsoft.com/office/word/2012/wordml" xmlns:wpg="http://schemas.microsoft.com/office/word/2010/wordprocessingGroup" xmlns:wpi="http://schemas.microsoft.com/office/word/2010/wordprocessingInk" xmlns:wne="http://schemas.microsoft.com/office/word/2006/wordml" xmlns:wps="http://schemas.microsoft.com/office/word/2010/wordprocessingShape" mc:Ignorable="w14 w15 wp14">
+<w:endnotes xmlns:wpc="http://schemas.microsoft.com/office/word/2010/wordprocessingCanvas" xmlns:mc="http://schemas.openxmlformats.org/markup-compatibility/2006" xmlns:o="urn:schemas-microsoft-com:office:office" xmlns:r="http://schemas.openxmlformats.org/officeDocument/2006/relationships" xmlns:m="http://schemas.openxmlformats.org/officeDocument/2006/math" xmlns:v="urn:schemas-microsoft-com:vml" xmlns:wp14="http://schemas.microsoft.com/office/word/2010/wordprocessingDrawing" xmlns:wp="http://schemas.openxmlformats.org/drawingml/2006/wordprocessingDrawing" xmlns:w10="urn:schemas-microsoft-com:office:word" xmlns:w="http://schemas.openxmlformats.org/wordprocessingml/2006/main" xmlns:w14="http://schemas.microsoft.com/office/word/2010/wordml" xmlns:wpg="http://schemas.microsoft.com/office/word/2010/wordprocessingGroup" xmlns:wpi="http://schemas.microsoft.com/office/word/2010/wordprocessingInk" xmlns:wne="http://schemas.microsoft.com/office/word/2006/wordml" xmlns:wps="http://schemas.microsoft.com/office/word/2010/wordprocessingShape" mc:Ignorable="w14 wp14">
   <w:endnote w:type="separator" w:id="-1">
     <w:p>
       <w:pPr>
@@ -26736,7 +27168,7 @@
 </file>
 
 <file path=word/footer1.xml><?xml version="1.0" encoding="utf-8"?>
-<w:ftr xmlns:wpc="http://schemas.microsoft.com/office/word/2010/wordprocessingCanvas" xmlns:mc="http://schemas.openxmlformats.org/markup-compatibility/2006" xmlns:o="urn:schemas-microsoft-com:office:office" xmlns:r="http://schemas.openxmlformats.org/officeDocument/2006/relationships" xmlns:m="http://schemas.openxmlformats.org/officeDocument/2006/math" xmlns:v="urn:schemas-microsoft-com:vml" xmlns:wp14="http://schemas.microsoft.com/office/word/2010/wordprocessingDrawing" xmlns:wp="http://schemas.openxmlformats.org/drawingml/2006/wordprocessingDrawing" xmlns:w10="urn:schemas-microsoft-com:office:word" xmlns:w="http://schemas.openxmlformats.org/wordprocessingml/2006/main" xmlns:w14="http://schemas.microsoft.com/office/word/2010/wordml" xmlns:w15="http://schemas.microsoft.com/office/word/2012/wordml" xmlns:wpg="http://schemas.microsoft.com/office/word/2010/wordprocessingGroup" xmlns:wpi="http://schemas.microsoft.com/office/word/2010/wordprocessingInk" xmlns:wne="http://schemas.microsoft.com/office/word/2006/wordml" xmlns:wps="http://schemas.microsoft.com/office/word/2010/wordprocessingShape" mc:Ignorable="w14 w15 wp14">
+<w:ftr xmlns:wpc="http://schemas.microsoft.com/office/word/2010/wordprocessingCanvas" xmlns:mc="http://schemas.openxmlformats.org/markup-compatibility/2006" xmlns:o="urn:schemas-microsoft-com:office:office" xmlns:r="http://schemas.openxmlformats.org/officeDocument/2006/relationships" xmlns:m="http://schemas.openxmlformats.org/officeDocument/2006/math" xmlns:v="urn:schemas-microsoft-com:vml" xmlns:wp14="http://schemas.microsoft.com/office/word/2010/wordprocessingDrawing" xmlns:wp="http://schemas.openxmlformats.org/drawingml/2006/wordprocessingDrawing" xmlns:w10="urn:schemas-microsoft-com:office:word" xmlns:w="http://schemas.openxmlformats.org/wordprocessingml/2006/main" xmlns:w14="http://schemas.microsoft.com/office/word/2010/wordml" xmlns:wpg="http://schemas.microsoft.com/office/word/2010/wordprocessingGroup" xmlns:wpi="http://schemas.microsoft.com/office/word/2010/wordprocessingInk" xmlns:wne="http://schemas.microsoft.com/office/word/2006/wordml" xmlns:wps="http://schemas.microsoft.com/office/word/2010/wordprocessingShape" mc:Ignorable="w14 wp14">
   <w:p>
     <w:pPr>
       <w:pStyle w:val="Footer"/>
@@ -26815,7 +27247,7 @@
             </wp:anchor>
           </w:drawing>
         </mc:Choice>
-        <mc:Fallback>
+        <mc:Fallback xmlns:w15="http://schemas.microsoft.com/office/word/2012/wordml">
           <w:pict>
             <v:line w14:anchorId="452F4B53" id="Straight Connector 12" o:spid="_x0000_s1026" style="position:absolute;z-index:251675648;visibility:visible;mso-wrap-style:square;mso-width-percent:0;mso-wrap-distance-left:9pt;mso-wrap-distance-top:0;mso-wrap-distance-right:9pt;mso-wrap-distance-bottom:0;mso-position-horizontal:absolute;mso-position-horizontal-relative:text;mso-position-vertical:absolute;mso-position-vertical-relative:text;mso-width-percent:0;mso-width-relative:margin" from="-8.4pt,17.85pt" to="454.35pt,17.85pt" o:gfxdata="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" strokecolor="#1f3763 [1608]" strokeweight="1.5pt">
               <v:stroke joinstyle="miter"/>
@@ -26838,7 +27270,7 @@
 </file>
 
 <file path=word/footer2.xml><?xml version="1.0" encoding="utf-8"?>
-<w:ftr xmlns:wpc="http://schemas.microsoft.com/office/word/2010/wordprocessingCanvas" xmlns:mc="http://schemas.openxmlformats.org/markup-compatibility/2006" xmlns:o="urn:schemas-microsoft-com:office:office" xmlns:r="http://schemas.openxmlformats.org/officeDocument/2006/relationships" xmlns:m="http://schemas.openxmlformats.org/officeDocument/2006/math" xmlns:v="urn:schemas-microsoft-com:vml" xmlns:wp14="http://schemas.microsoft.com/office/word/2010/wordprocessingDrawing" xmlns:wp="http://schemas.openxmlformats.org/drawingml/2006/wordprocessingDrawing" xmlns:w10="urn:schemas-microsoft-com:office:word" xmlns:w="http://schemas.openxmlformats.org/wordprocessingml/2006/main" xmlns:w14="http://schemas.microsoft.com/office/word/2010/wordml" xmlns:w15="http://schemas.microsoft.com/office/word/2012/wordml" xmlns:wpg="http://schemas.microsoft.com/office/word/2010/wordprocessingGroup" xmlns:wpi="http://schemas.microsoft.com/office/word/2010/wordprocessingInk" xmlns:wne="http://schemas.microsoft.com/office/word/2006/wordml" xmlns:wps="http://schemas.microsoft.com/office/word/2010/wordprocessingShape" mc:Ignorable="w14 w15 wp14">
+<w:ftr xmlns:wpc="http://schemas.microsoft.com/office/word/2010/wordprocessingCanvas" xmlns:mc="http://schemas.openxmlformats.org/markup-compatibility/2006" xmlns:o="urn:schemas-microsoft-com:office:office" xmlns:r="http://schemas.openxmlformats.org/officeDocument/2006/relationships" xmlns:m="http://schemas.openxmlformats.org/officeDocument/2006/math" xmlns:v="urn:schemas-microsoft-com:vml" xmlns:wp14="http://schemas.microsoft.com/office/word/2010/wordprocessingDrawing" xmlns:wp="http://schemas.openxmlformats.org/drawingml/2006/wordprocessingDrawing" xmlns:w10="urn:schemas-microsoft-com:office:word" xmlns:w="http://schemas.openxmlformats.org/wordprocessingml/2006/main" xmlns:w14="http://schemas.microsoft.com/office/word/2010/wordml" xmlns:wpg="http://schemas.microsoft.com/office/word/2010/wordprocessingGroup" xmlns:wpi="http://schemas.microsoft.com/office/word/2010/wordprocessingInk" xmlns:wne="http://schemas.microsoft.com/office/word/2006/wordml" xmlns:wps="http://schemas.microsoft.com/office/word/2010/wordprocessingShape" mc:Ignorable="w14 wp14">
   <w:p>
     <w:pPr>
       <w:pStyle w:val="Footer"/>
@@ -26917,7 +27349,7 @@
             </wp:anchor>
           </w:drawing>
         </mc:Choice>
-        <mc:Fallback>
+        <mc:Fallback xmlns:w15="http://schemas.microsoft.com/office/word/2012/wordml">
           <w:pict>
             <v:line w14:anchorId="5D09CC46" id="Straight Connector 3" o:spid="_x0000_s1026" style="position:absolute;z-index:251681792;visibility:visible;mso-wrap-style:square;mso-width-percent:0;mso-wrap-distance-left:9pt;mso-wrap-distance-top:0;mso-wrap-distance-right:9pt;mso-wrap-distance-bottom:0;mso-position-horizontal:absolute;mso-position-horizontal-relative:text;mso-position-vertical:absolute;mso-position-vertical-relative:text;mso-width-percent:0;mso-width-relative:margin" from="-8.4pt,17.85pt" to="454.35pt,17.85pt" o:gfxdata="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" strokecolor="#1f3763 [1608]" strokeweight="1.5pt">
               <v:stroke joinstyle="miter"/>
@@ -26940,7 +27372,7 @@
 </file>
 
 <file path=word/footnotes.xml><?xml version="1.0" encoding="utf-8"?>
-<w:footnotes xmlns:wpc="http://schemas.microsoft.com/office/word/2010/wordprocessingCanvas" xmlns:mc="http://schemas.openxmlformats.org/markup-compatibility/2006" xmlns:o="urn:schemas-microsoft-com:office:office" xmlns:r="http://schemas.openxmlformats.org/officeDocument/2006/relationships" xmlns:m="http://schemas.openxmlformats.org/officeDocument/2006/math" xmlns:v="urn:schemas-microsoft-com:vml" xmlns:wp14="http://schemas.microsoft.com/office/word/2010/wordprocessingDrawing" xmlns:wp="http://schemas.openxmlformats.org/drawingml/2006/wordprocessingDrawing" xmlns:w10="urn:schemas-microsoft-com:office:word" xmlns:w="http://schemas.openxmlformats.org/wordprocessingml/2006/main" xmlns:w14="http://schemas.microsoft.com/office/word/2010/wordml" xmlns:w15="http://schemas.microsoft.com/office/word/2012/wordml" xmlns:wpg="http://schemas.microsoft.com/office/word/2010/wordprocessingGroup" xmlns:wpi="http://schemas.microsoft.com/office/word/2010/wordprocessingInk" xmlns:wne="http://schemas.microsoft.com/office/word/2006/wordml" xmlns:wps="http://schemas.microsoft.com/office/word/2010/wordprocessingShape" mc:Ignorable="w14 w15 wp14">
+<w:footnotes xmlns:wpc="http://schemas.microsoft.com/office/word/2010/wordprocessingCanvas" xmlns:mc="http://schemas.openxmlformats.org/markup-compatibility/2006" xmlns:o="urn:schemas-microsoft-com:office:office" xmlns:r="http://schemas.openxmlformats.org/officeDocument/2006/relationships" xmlns:m="http://schemas.openxmlformats.org/officeDocument/2006/math" xmlns:v="urn:schemas-microsoft-com:vml" xmlns:wp14="http://schemas.microsoft.com/office/word/2010/wordprocessingDrawing" xmlns:wp="http://schemas.openxmlformats.org/drawingml/2006/wordprocessingDrawing" xmlns:w10="urn:schemas-microsoft-com:office:word" xmlns:w="http://schemas.openxmlformats.org/wordprocessingml/2006/main" xmlns:w14="http://schemas.microsoft.com/office/word/2010/wordml" xmlns:wpg="http://schemas.microsoft.com/office/word/2010/wordprocessingGroup" xmlns:wpi="http://schemas.microsoft.com/office/word/2010/wordprocessingInk" xmlns:wne="http://schemas.microsoft.com/office/word/2006/wordml" xmlns:wps="http://schemas.microsoft.com/office/word/2010/wordprocessingShape" mc:Ignorable="w14 wp14">
   <w:footnote w:type="separator" w:id="-1">
     <w:p>
       <w:pPr>
@@ -26965,7 +27397,7 @@
 </file>
 
 <file path=word/header1.xml><?xml version="1.0" encoding="utf-8"?>
-<w:hdr xmlns:wpc="http://schemas.microsoft.com/office/word/2010/wordprocessingCanvas" xmlns:mc="http://schemas.openxmlformats.org/markup-compatibility/2006" xmlns:o="urn:schemas-microsoft-com:office:office" xmlns:r="http://schemas.openxmlformats.org/officeDocument/2006/relationships" xmlns:m="http://schemas.openxmlformats.org/officeDocument/2006/math" xmlns:v="urn:schemas-microsoft-com:vml" xmlns:wp14="http://schemas.microsoft.com/office/word/2010/wordprocessingDrawing" xmlns:wp="http://schemas.openxmlformats.org/drawingml/2006/wordprocessingDrawing" xmlns:w10="urn:schemas-microsoft-com:office:word" xmlns:w="http://schemas.openxmlformats.org/wordprocessingml/2006/main" xmlns:w14="http://schemas.microsoft.com/office/word/2010/wordml" xmlns:w15="http://schemas.microsoft.com/office/word/2012/wordml" xmlns:wpg="http://schemas.microsoft.com/office/word/2010/wordprocessingGroup" xmlns:wpi="http://schemas.microsoft.com/office/word/2010/wordprocessingInk" xmlns:wne="http://schemas.microsoft.com/office/word/2006/wordml" xmlns:wps="http://schemas.microsoft.com/office/word/2010/wordprocessingShape" mc:Ignorable="w14 w15 wp14">
+<w:hdr xmlns:wpc="http://schemas.microsoft.com/office/word/2010/wordprocessingCanvas" xmlns:mc="http://schemas.openxmlformats.org/markup-compatibility/2006" xmlns:o="urn:schemas-microsoft-com:office:office" xmlns:r="http://schemas.openxmlformats.org/officeDocument/2006/relationships" xmlns:m="http://schemas.openxmlformats.org/officeDocument/2006/math" xmlns:v="urn:schemas-microsoft-com:vml" xmlns:wp14="http://schemas.microsoft.com/office/word/2010/wordprocessingDrawing" xmlns:wp="http://schemas.openxmlformats.org/drawingml/2006/wordprocessingDrawing" xmlns:w10="urn:schemas-microsoft-com:office:word" xmlns:w="http://schemas.openxmlformats.org/wordprocessingml/2006/main" xmlns:w14="http://schemas.microsoft.com/office/word/2010/wordml" xmlns:wpg="http://schemas.microsoft.com/office/word/2010/wordprocessingGroup" xmlns:wpi="http://schemas.microsoft.com/office/word/2010/wordprocessingInk" xmlns:wne="http://schemas.microsoft.com/office/word/2006/wordml" xmlns:wps="http://schemas.microsoft.com/office/word/2010/wordprocessingShape" mc:Ignorable="w14 wp14">
   <w:tbl>
     <w:tblPr>
       <w:tblW w:w="5000" w:type="pct"/>
@@ -27066,7 +27498,7 @@
                   </wp:anchor>
                 </w:drawing>
               </mc:Choice>
-              <mc:Fallback>
+              <mc:Fallback xmlns:w15="http://schemas.microsoft.com/office/word/2012/wordml">
                 <w:pict>
                   <v:line w14:anchorId="7E8F48B8" id="Straight Connector 1" o:spid="_x0000_s1026" style="position:absolute;z-index:251677696;visibility:visible;mso-wrap-style:square;mso-width-percent:0;mso-wrap-distance-left:9pt;mso-wrap-distance-top:0;mso-wrap-distance-right:9pt;mso-wrap-distance-bottom:0;mso-position-horizontal:absolute;mso-position-horizontal-relative:text;mso-position-vertical:absolute;mso-position-vertical-relative:text;mso-width-percent:0;mso-width-relative:margin" from="0,18.9pt" to="462.75pt,18.9pt" o:gfxdata="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" strokecolor="#1f3763 [1608]" strokeweight="1.5pt">
                     <v:stroke joinstyle="miter"/>
@@ -27175,7 +27607,7 @@
               <w:sz w:val="24"/>
               <w:szCs w:val="24"/>
             </w:rPr>
-            <w:t>11</w:t>
+            <w:t>22</w:t>
           </w:r>
           <w:r>
             <w:rPr>
@@ -27202,7 +27634,7 @@
 </file>
 
 <file path=word/header2.xml><?xml version="1.0" encoding="utf-8"?>
-<w:hdr xmlns:wpc="http://schemas.microsoft.com/office/word/2010/wordprocessingCanvas" xmlns:mc="http://schemas.openxmlformats.org/markup-compatibility/2006" xmlns:o="urn:schemas-microsoft-com:office:office" xmlns:r="http://schemas.openxmlformats.org/officeDocument/2006/relationships" xmlns:m="http://schemas.openxmlformats.org/officeDocument/2006/math" xmlns:v="urn:schemas-microsoft-com:vml" xmlns:wp14="http://schemas.microsoft.com/office/word/2010/wordprocessingDrawing" xmlns:wp="http://schemas.openxmlformats.org/drawingml/2006/wordprocessingDrawing" xmlns:w10="urn:schemas-microsoft-com:office:word" xmlns:w="http://schemas.openxmlformats.org/wordprocessingml/2006/main" xmlns:w14="http://schemas.microsoft.com/office/word/2010/wordml" xmlns:w15="http://schemas.microsoft.com/office/word/2012/wordml" xmlns:wpg="http://schemas.microsoft.com/office/word/2010/wordprocessingGroup" xmlns:wpi="http://schemas.microsoft.com/office/word/2010/wordprocessingInk" xmlns:wne="http://schemas.microsoft.com/office/word/2006/wordml" xmlns:wps="http://schemas.microsoft.com/office/word/2010/wordprocessingShape" mc:Ignorable="w14 w15 wp14">
+<w:hdr xmlns:wpc="http://schemas.microsoft.com/office/word/2010/wordprocessingCanvas" xmlns:mc="http://schemas.openxmlformats.org/markup-compatibility/2006" xmlns:o="urn:schemas-microsoft-com:office:office" xmlns:r="http://schemas.openxmlformats.org/officeDocument/2006/relationships" xmlns:m="http://schemas.openxmlformats.org/officeDocument/2006/math" xmlns:v="urn:schemas-microsoft-com:vml" xmlns:wp14="http://schemas.microsoft.com/office/word/2010/wordprocessingDrawing" xmlns:wp="http://schemas.openxmlformats.org/drawingml/2006/wordprocessingDrawing" xmlns:w10="urn:schemas-microsoft-com:office:word" xmlns:w="http://schemas.openxmlformats.org/wordprocessingml/2006/main" xmlns:w14="http://schemas.microsoft.com/office/word/2010/wordml" xmlns:wpg="http://schemas.microsoft.com/office/word/2010/wordprocessingGroup" xmlns:wpi="http://schemas.microsoft.com/office/word/2010/wordprocessingInk" xmlns:wne="http://schemas.microsoft.com/office/word/2006/wordml" xmlns:wps="http://schemas.microsoft.com/office/word/2010/wordprocessingShape" mc:Ignorable="w14 wp14">
   <w:p>
     <w:pPr>
       <w:pStyle w:val="Header"/>
@@ -27281,7 +27713,7 @@
             </wp:anchor>
           </w:drawing>
         </mc:Choice>
-        <mc:Fallback>
+        <mc:Fallback xmlns:w15="http://schemas.microsoft.com/office/word/2012/wordml">
           <w:pict>
             <v:line w14:anchorId="13748DD7" id="Straight Connector 11" o:spid="_x0000_s1026" style="position:absolute;z-index:251679744;visibility:visible;mso-wrap-style:square;mso-width-percent:0;mso-wrap-distance-left:9pt;mso-wrap-distance-top:0;mso-wrap-distance-right:9pt;mso-wrap-distance-bottom:0;mso-position-horizontal:absolute;mso-position-horizontal-relative:text;mso-position-vertical:absolute;mso-position-vertical-relative:text;mso-width-percent:0;mso-width-relative:margin" from="0,18.9pt" to="462.75pt,18.9pt" o:gfxdata="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" strokecolor="#1f3763 [1608]" strokeweight="1.5pt">
               <v:stroke joinstyle="miter"/>
@@ -27335,7 +27767,7 @@
 </file>
 
 <file path=word/numbering.xml><?xml version="1.0" encoding="utf-8"?>
-<w:numbering xmlns:wpc="http://schemas.microsoft.com/office/word/2010/wordprocessingCanvas" xmlns:mc="http://schemas.openxmlformats.org/markup-compatibility/2006" xmlns:o="urn:schemas-microsoft-com:office:office" xmlns:r="http://schemas.openxmlformats.org/officeDocument/2006/relationships" xmlns:m="http://schemas.openxmlformats.org/officeDocument/2006/math" xmlns:v="urn:schemas-microsoft-com:vml" xmlns:wp14="http://schemas.microsoft.com/office/word/2010/wordprocessingDrawing" xmlns:wp="http://schemas.openxmlformats.org/drawingml/2006/wordprocessingDrawing" xmlns:w10="urn:schemas-microsoft-com:office:word" xmlns:w="http://schemas.openxmlformats.org/wordprocessingml/2006/main" xmlns:w14="http://schemas.microsoft.com/office/word/2010/wordml" xmlns:w15="http://schemas.microsoft.com/office/word/2012/wordml" xmlns:wpg="http://schemas.microsoft.com/office/word/2010/wordprocessingGroup" xmlns:wpi="http://schemas.microsoft.com/office/word/2010/wordprocessingInk" xmlns:wne="http://schemas.microsoft.com/office/word/2006/wordml" xmlns:wps="http://schemas.microsoft.com/office/word/2010/wordprocessingShape" mc:Ignorable="w14 w15 wp14">
+<w:numbering xmlns:wpc="http://schemas.microsoft.com/office/word/2010/wordprocessingCanvas" xmlns:mc="http://schemas.openxmlformats.org/markup-compatibility/2006" xmlns:o="urn:schemas-microsoft-com:office:office" xmlns:r="http://schemas.openxmlformats.org/officeDocument/2006/relationships" xmlns:m="http://schemas.openxmlformats.org/officeDocument/2006/math" xmlns:v="urn:schemas-microsoft-com:vml" xmlns:wp14="http://schemas.microsoft.com/office/word/2010/wordprocessingDrawing" xmlns:wp="http://schemas.openxmlformats.org/drawingml/2006/wordprocessingDrawing" xmlns:w10="urn:schemas-microsoft-com:office:word" xmlns:w="http://schemas.openxmlformats.org/wordprocessingml/2006/main" xmlns:w14="http://schemas.microsoft.com/office/word/2010/wordml" xmlns:wpg="http://schemas.microsoft.com/office/word/2010/wordprocessingGroup" xmlns:wpi="http://schemas.microsoft.com/office/word/2010/wordprocessingInk" xmlns:wne="http://schemas.microsoft.com/office/word/2006/wordml" xmlns:wps="http://schemas.microsoft.com/office/word/2010/wordprocessingShape" mc:Ignorable="w14 wp14">
   <w:abstractNum w:abstractNumId="0">
     <w:nsid w:val="0370008E"/>
     <w:multiLevelType w:val="hybridMultilevel"/>
@@ -30726,7 +31158,7 @@
 </file>
 
 <file path=word/styles.xml><?xml version="1.0" encoding="utf-8"?>
-<w:styles xmlns:mc="http://schemas.openxmlformats.org/markup-compatibility/2006" xmlns:r="http://schemas.openxmlformats.org/officeDocument/2006/relationships" xmlns:w="http://schemas.openxmlformats.org/wordprocessingml/2006/main" xmlns:w14="http://schemas.microsoft.com/office/word/2010/wordml" xmlns:w15="http://schemas.microsoft.com/office/word/2012/wordml" mc:Ignorable="w14 w15">
+<w:styles xmlns:mc="http://schemas.openxmlformats.org/markup-compatibility/2006" xmlns:r="http://schemas.openxmlformats.org/officeDocument/2006/relationships" xmlns:w="http://schemas.openxmlformats.org/wordprocessingml/2006/main" xmlns:w14="http://schemas.microsoft.com/office/word/2010/wordml" mc:Ignorable="w14">
   <w:docDefaults>
     <w:rPrDefault>
       <w:rPr>
@@ -30742,378 +31174,144 @@
       </w:pPr>
     </w:pPrDefault>
   </w:docDefaults>
-  <w:latentStyles w:defLockedState="0" w:defUIPriority="99" w:defSemiHidden="0" w:defUnhideWhenUsed="0" w:defQFormat="0" w:count="371">
-    <w:lsdException w:name="Normal" w:uiPriority="0" w:qFormat="1"/>
-    <w:lsdException w:name="heading 1" w:uiPriority="9" w:qFormat="1"/>
-    <w:lsdException w:name="heading 2" w:semiHidden="1" w:uiPriority="9" w:unhideWhenUsed="1" w:qFormat="1"/>
-    <w:lsdException w:name="heading 3" w:semiHidden="1" w:uiPriority="9" w:unhideWhenUsed="1" w:qFormat="1"/>
-    <w:lsdException w:name="heading 4" w:semiHidden="1" w:uiPriority="9" w:unhideWhenUsed="1" w:qFormat="1"/>
-    <w:lsdException w:name="heading 5" w:semiHidden="1" w:uiPriority="9" w:unhideWhenUsed="1" w:qFormat="1"/>
-    <w:lsdException w:name="heading 6" w:semiHidden="1" w:uiPriority="0" w:unhideWhenUsed="1" w:qFormat="1"/>
-    <w:lsdException w:name="heading 7" w:semiHidden="1" w:uiPriority="9" w:unhideWhenUsed="1" w:qFormat="1"/>
-    <w:lsdException w:name="heading 8" w:semiHidden="1" w:uiPriority="9" w:unhideWhenUsed="1" w:qFormat="1"/>
-    <w:lsdException w:name="heading 9" w:semiHidden="1" w:uiPriority="9" w:unhideWhenUsed="1" w:qFormat="1"/>
-    <w:lsdException w:name="index 1" w:semiHidden="1" w:unhideWhenUsed="1"/>
-    <w:lsdException w:name="index 2" w:semiHidden="1" w:unhideWhenUsed="1"/>
-    <w:lsdException w:name="index 3" w:semiHidden="1" w:unhideWhenUsed="1"/>
-    <w:lsdException w:name="index 4" w:semiHidden="1" w:unhideWhenUsed="1"/>
-    <w:lsdException w:name="index 5" w:semiHidden="1" w:unhideWhenUsed="1"/>
-    <w:lsdException w:name="index 6" w:semiHidden="1" w:unhideWhenUsed="1"/>
-    <w:lsdException w:name="index 7" w:semiHidden="1" w:unhideWhenUsed="1"/>
-    <w:lsdException w:name="index 8" w:semiHidden="1" w:unhideWhenUsed="1"/>
-    <w:lsdException w:name="index 9" w:semiHidden="1" w:unhideWhenUsed="1"/>
-    <w:lsdException w:name="toc 1" w:semiHidden="1" w:uiPriority="39" w:unhideWhenUsed="1"/>
-    <w:lsdException w:name="toc 2" w:semiHidden="1" w:uiPriority="39" w:unhideWhenUsed="1"/>
-    <w:lsdException w:name="toc 3" w:semiHidden="1" w:uiPriority="39" w:unhideWhenUsed="1"/>
-    <w:lsdException w:name="toc 4" w:semiHidden="1" w:uiPriority="39" w:unhideWhenUsed="1"/>
-    <w:lsdException w:name="toc 5" w:semiHidden="1" w:uiPriority="39" w:unhideWhenUsed="1"/>
-    <w:lsdException w:name="toc 6" w:semiHidden="1" w:uiPriority="39" w:unhideWhenUsed="1"/>
-    <w:lsdException w:name="toc 7" w:semiHidden="1" w:uiPriority="39" w:unhideWhenUsed="1"/>
-    <w:lsdException w:name="toc 8" w:semiHidden="1" w:uiPriority="39" w:unhideWhenUsed="1"/>
-    <w:lsdException w:name="toc 9" w:semiHidden="1" w:uiPriority="39" w:unhideWhenUsed="1"/>
-    <w:lsdException w:name="Normal Indent" w:semiHidden="1" w:unhideWhenUsed="1"/>
-    <w:lsdException w:name="footnote text" w:semiHidden="1" w:unhideWhenUsed="1"/>
-    <w:lsdException w:name="annotation text" w:semiHidden="1" w:unhideWhenUsed="1"/>
-    <w:lsdException w:name="header" w:semiHidden="1" w:unhideWhenUsed="1"/>
-    <w:lsdException w:name="footer" w:semiHidden="1" w:unhideWhenUsed="1"/>
-    <w:lsdException w:name="index heading" w:semiHidden="1" w:unhideWhenUsed="1"/>
-    <w:lsdException w:name="caption" w:semiHidden="1" w:uiPriority="35" w:unhideWhenUsed="1" w:qFormat="1"/>
-    <w:lsdException w:name="table of figures" w:semiHidden="1" w:unhideWhenUsed="1"/>
-    <w:lsdException w:name="envelope address" w:semiHidden="1" w:unhideWhenUsed="1"/>
-    <w:lsdException w:name="envelope return" w:semiHidden="1" w:unhideWhenUsed="1"/>
-    <w:lsdException w:name="footnote reference" w:semiHidden="1" w:unhideWhenUsed="1"/>
-    <w:lsdException w:name="annotation reference" w:semiHidden="1" w:unhideWhenUsed="1"/>
-    <w:lsdException w:name="line number" w:semiHidden="1" w:unhideWhenUsed="1"/>
-    <w:lsdException w:name="page number" w:semiHidden="1" w:unhideWhenUsed="1"/>
-    <w:lsdException w:name="endnote reference" w:semiHidden="1" w:unhideWhenUsed="1"/>
-    <w:lsdException w:name="endnote text" w:semiHidden="1" w:unhideWhenUsed="1"/>
-    <w:lsdException w:name="table of authorities" w:semiHidden="1" w:unhideWhenUsed="1"/>
-    <w:lsdException w:name="macro" w:semiHidden="1" w:unhideWhenUsed="1"/>
-    <w:lsdException w:name="toa heading" w:semiHidden="1" w:unhideWhenUsed="1"/>
-    <w:lsdException w:name="List" w:semiHidden="1" w:unhideWhenUsed="1"/>
-    <w:lsdException w:name="List Bullet" w:semiHidden="1" w:unhideWhenUsed="1"/>
-    <w:lsdException w:name="List Number" w:semiHidden="1" w:unhideWhenUsed="1"/>
-    <w:lsdException w:name="List 2" w:semiHidden="1" w:unhideWhenUsed="1"/>
-    <w:lsdException w:name="List 3" w:semiHidden="1" w:unhideWhenUsed="1"/>
-    <w:lsdException w:name="List 4" w:semiHidden="1" w:unhideWhenUsed="1"/>
-    <w:lsdException w:name="List 5" w:semiHidden="1" w:unhideWhenUsed="1"/>
-    <w:lsdException w:name="List Bullet 2" w:semiHidden="1" w:unhideWhenUsed="1"/>
-    <w:lsdException w:name="List Bullet 3" w:semiHidden="1" w:unhideWhenUsed="1"/>
-    <w:lsdException w:name="List Bullet 4" w:semiHidden="1" w:unhideWhenUsed="1"/>
-    <w:lsdException w:name="List Bullet 5" w:semiHidden="1" w:unhideWhenUsed="1"/>
-    <w:lsdException w:name="List Number 2" w:semiHidden="1" w:unhideWhenUsed="1"/>
-    <w:lsdException w:name="List Number 3" w:semiHidden="1" w:unhideWhenUsed="1"/>
-    <w:lsdException w:name="List Number 4" w:semiHidden="1" w:unhideWhenUsed="1"/>
-    <w:lsdException w:name="List Number 5" w:semiHidden="1" w:unhideWhenUsed="1"/>
-    <w:lsdException w:name="Title" w:uiPriority="10" w:qFormat="1"/>
-    <w:lsdException w:name="Closing" w:semiHidden="1" w:unhideWhenUsed="1"/>
-    <w:lsdException w:name="Signature" w:semiHidden="1" w:unhideWhenUsed="1"/>
-    <w:lsdException w:name="Default Paragraph Font" w:semiHidden="1" w:uiPriority="1" w:unhideWhenUsed="1"/>
-    <w:lsdException w:name="Body Text" w:semiHidden="1" w:unhideWhenUsed="1"/>
-    <w:lsdException w:name="Body Text Indent" w:semiHidden="1" w:unhideWhenUsed="1"/>
-    <w:lsdException w:name="List Continue" w:semiHidden="1" w:unhideWhenUsed="1"/>
-    <w:lsdException w:name="List Continue 2" w:semiHidden="1" w:unhideWhenUsed="1"/>
-    <w:lsdException w:name="List Continue 3" w:semiHidden="1" w:unhideWhenUsed="1"/>
-    <w:lsdException w:name="List Continue 4" w:semiHidden="1" w:unhideWhenUsed="1"/>
-    <w:lsdException w:name="List Continue 5" w:semiHidden="1" w:unhideWhenUsed="1"/>
-    <w:lsdException w:name="Message Header" w:semiHidden="1" w:unhideWhenUsed="1"/>
-    <w:lsdException w:name="Subtitle" w:uiPriority="11" w:qFormat="1"/>
-    <w:lsdException w:name="Salutation" w:semiHidden="1" w:unhideWhenUsed="1"/>
-    <w:lsdException w:name="Date" w:semiHidden="1" w:unhideWhenUsed="1"/>
-    <w:lsdException w:name="Body Text First Indent" w:semiHidden="1" w:unhideWhenUsed="1"/>
-    <w:lsdException w:name="Body Text First Indent 2" w:semiHidden="1" w:unhideWhenUsed="1"/>
-    <w:lsdException w:name="Note Heading" w:semiHidden="1" w:unhideWhenUsed="1"/>
-    <w:lsdException w:name="Body Text 2" w:semiHidden="1" w:unhideWhenUsed="1"/>
-    <w:lsdException w:name="Body Text 3" w:semiHidden="1" w:unhideWhenUsed="1"/>
-    <w:lsdException w:name="Body Text Indent 2" w:semiHidden="1" w:unhideWhenUsed="1"/>
-    <w:lsdException w:name="Body Text Indent 3" w:semiHidden="1" w:unhideWhenUsed="1"/>
-    <w:lsdException w:name="Block Text" w:semiHidden="1" w:unhideWhenUsed="1"/>
-    <w:lsdException w:name="Hyperlink" w:semiHidden="1" w:unhideWhenUsed="1"/>
-    <w:lsdException w:name="FollowedHyperlink" w:semiHidden="1" w:unhideWhenUsed="1"/>
-    <w:lsdException w:name="Strong" w:uiPriority="22" w:qFormat="1"/>
-    <w:lsdException w:name="Emphasis" w:uiPriority="20" w:qFormat="1"/>
-    <w:lsdException w:name="Document Map" w:semiHidden="1" w:unhideWhenUsed="1"/>
-    <w:lsdException w:name="Plain Text" w:semiHidden="1" w:unhideWhenUsed="1"/>
-    <w:lsdException w:name="E-mail Signature" w:semiHidden="1" w:unhideWhenUsed="1"/>
-    <w:lsdException w:name="HTML Top of Form" w:semiHidden="1" w:unhideWhenUsed="1"/>
-    <w:lsdException w:name="HTML Bottom of Form" w:semiHidden="1" w:unhideWhenUsed="1"/>
-    <w:lsdException w:name="Normal (Web)" w:semiHidden="1" w:unhideWhenUsed="1"/>
-    <w:lsdException w:name="HTML Acronym" w:semiHidden="1" w:unhideWhenUsed="1"/>
-    <w:lsdException w:name="HTML Address" w:semiHidden="1" w:unhideWhenUsed="1"/>
-    <w:lsdException w:name="HTML Cite" w:semiHidden="1" w:unhideWhenUsed="1"/>
-    <w:lsdException w:name="HTML Code" w:semiHidden="1" w:unhideWhenUsed="1"/>
-    <w:lsdException w:name="HTML Definition" w:semiHidden="1" w:unhideWhenUsed="1"/>
-    <w:lsdException w:name="HTML Keyboard" w:semiHidden="1" w:unhideWhenUsed="1"/>
-    <w:lsdException w:name="HTML Preformatted" w:semiHidden="1" w:unhideWhenUsed="1"/>
-    <w:lsdException w:name="HTML Sample" w:semiHidden="1" w:unhideWhenUsed="1"/>
-    <w:lsdException w:name="HTML Typewriter" w:semiHidden="1" w:unhideWhenUsed="1"/>
-    <w:lsdException w:name="HTML Variable" w:semiHidden="1" w:unhideWhenUsed="1"/>
-    <w:lsdException w:name="Normal Table" w:semiHidden="1" w:unhideWhenUsed="1"/>
-    <w:lsdException w:name="annotation subject" w:semiHidden="1" w:unhideWhenUsed="1"/>
-    <w:lsdException w:name="No List" w:semiHidden="1" w:unhideWhenUsed="1"/>
-    <w:lsdException w:name="Outline List 1" w:semiHidden="1" w:unhideWhenUsed="1"/>
-    <w:lsdException w:name="Outline List 2" w:semiHidden="1" w:unhideWhenUsed="1"/>
-    <w:lsdException w:name="Outline List 3" w:semiHidden="1" w:unhideWhenUsed="1"/>
-    <w:lsdException w:name="Table Simple 1" w:semiHidden="1" w:unhideWhenUsed="1"/>
-    <w:lsdException w:name="Table Simple 2" w:semiHidden="1" w:unhideWhenUsed="1"/>
-    <w:lsdException w:name="Table Simple 3" w:semiHidden="1" w:unhideWhenUsed="1"/>
-    <w:lsdException w:name="Table Classic 1" w:semiHidden="1" w:unhideWhenUsed="1"/>
-    <w:lsdException w:name="Table Classic 2" w:semiHidden="1" w:unhideWhenUsed="1"/>
-    <w:lsdException w:name="Table Classic 3" w:semiHidden="1" w:unhideWhenUsed="1"/>
-    <w:lsdException w:name="Table Classic 4" w:semiHidden="1" w:unhideWhenUsed="1"/>
-    <w:lsdException w:name="Table Colorful 1" w:semiHidden="1" w:unhideWhenUsed="1"/>
-    <w:lsdException w:name="Table Colorful 2" w:semiHidden="1" w:unhideWhenUsed="1"/>
-    <w:lsdException w:name="Table Colorful 3" w:semiHidden="1" w:unhideWhenUsed="1"/>
-    <w:lsdException w:name="Table Columns 1" w:semiHidden="1" w:unhideWhenUsed="1"/>
-    <w:lsdException w:name="Table Columns 2" w:semiHidden="1" w:unhideWhenUsed="1"/>
-    <w:lsdException w:name="Table Columns 3" w:semiHidden="1" w:unhideWhenUsed="1"/>
-    <w:lsdException w:name="Table Columns 4" w:semiHidden="1" w:unhideWhenUsed="1"/>
-    <w:lsdException w:name="Table Columns 5" w:semiHidden="1" w:unhideWhenUsed="1"/>
-    <w:lsdException w:name="Table Grid 1" w:semiHidden="1" w:unhideWhenUsed="1"/>
-    <w:lsdException w:name="Table Grid 2" w:semiHidden="1" w:unhideWhenUsed="1"/>
-    <w:lsdException w:name="Table Grid 3" w:semiHidden="1" w:unhideWhenUsed="1"/>
-    <w:lsdException w:name="Table Grid 4" w:semiHidden="1" w:unhideWhenUsed="1"/>
-    <w:lsdException w:name="Table Grid 5" w:semiHidden="1" w:unhideWhenUsed="1"/>
-    <w:lsdException w:name="Table Grid 6" w:semiHidden="1" w:unhideWhenUsed="1"/>
-    <w:lsdException w:name="Table Grid 7" w:semiHidden="1" w:unhideWhenUsed="1"/>
-    <w:lsdException w:name="Table Grid 8" w:semiHidden="1" w:unhideWhenUsed="1"/>
-    <w:lsdException w:name="Table List 1" w:semiHidden="1" w:unhideWhenUsed="1"/>
-    <w:lsdException w:name="Table List 2" w:semiHidden="1" w:unhideWhenUsed="1"/>
-    <w:lsdException w:name="Table List 3" w:semiHidden="1" w:unhideWhenUsed="1"/>
-    <w:lsdException w:name="Table List 4" w:semiHidden="1" w:unhideWhenUsed="1"/>
-    <w:lsdException w:name="Table List 5" w:semiHidden="1" w:unhideWhenUsed="1"/>
-    <w:lsdException w:name="Table List 6" w:semiHidden="1" w:unhideWhenUsed="1"/>
-    <w:lsdException w:name="Table List 7" w:semiHidden="1" w:unhideWhenUsed="1"/>
-    <w:lsdException w:name="Table List 8" w:semiHidden="1" w:unhideWhenUsed="1"/>
-    <w:lsdException w:name="Table 3D effects 1" w:semiHidden="1" w:unhideWhenUsed="1"/>
-    <w:lsdException w:name="Table 3D effects 2" w:semiHidden="1" w:unhideWhenUsed="1"/>
-    <w:lsdException w:name="Table 3D effects 3" w:semiHidden="1" w:unhideWhenUsed="1"/>
-    <w:lsdException w:name="Table Contemporary" w:semiHidden="1" w:unhideWhenUsed="1"/>
-    <w:lsdException w:name="Table Elegant" w:semiHidden="1" w:unhideWhenUsed="1"/>
-    <w:lsdException w:name="Table Professional" w:semiHidden="1" w:unhideWhenUsed="1"/>
-    <w:lsdException w:name="Table Subtle 1" w:semiHidden="1" w:unhideWhenUsed="1"/>
-    <w:lsdException w:name="Table Subtle 2" w:semiHidden="1" w:unhideWhenUsed="1"/>
-    <w:lsdException w:name="Table Web 1" w:semiHidden="1" w:unhideWhenUsed="1"/>
-    <w:lsdException w:name="Table Web 2" w:semiHidden="1" w:unhideWhenUsed="1"/>
-    <w:lsdException w:name="Table Web 3" w:semiHidden="1" w:unhideWhenUsed="1"/>
-    <w:lsdException w:name="Balloon Text" w:semiHidden="1" w:unhideWhenUsed="1"/>
-    <w:lsdException w:name="Table Grid" w:uiPriority="39"/>
-    <w:lsdException w:name="Table Theme" w:semiHidden="1" w:unhideWhenUsed="1"/>
-    <w:lsdException w:name="Placeholder Text" w:semiHidden="1"/>
-    <w:lsdException w:name="No Spacing" w:uiPriority="1" w:qFormat="1"/>
-    <w:lsdException w:name="Light Shading" w:uiPriority="60"/>
-    <w:lsdException w:name="Light List" w:uiPriority="61"/>
-    <w:lsdException w:name="Light Grid" w:uiPriority="62"/>
-    <w:lsdException w:name="Medium Shading 1" w:uiPriority="63"/>
-    <w:lsdException w:name="Medium Shading 2" w:uiPriority="64"/>
-    <w:lsdException w:name="Medium List 1" w:uiPriority="65"/>
-    <w:lsdException w:name="Medium List 2" w:uiPriority="66"/>
-    <w:lsdException w:name="Medium Grid 1" w:uiPriority="67"/>
-    <w:lsdException w:name="Medium Grid 2" w:uiPriority="68"/>
-    <w:lsdException w:name="Medium Grid 3" w:uiPriority="69"/>
-    <w:lsdException w:name="Dark List" w:uiPriority="70"/>
-    <w:lsdException w:name="Colorful Shading" w:uiPriority="71"/>
-    <w:lsdException w:name="Colorful List" w:uiPriority="72"/>
-    <w:lsdException w:name="Colorful Grid" w:uiPriority="73"/>
-    <w:lsdException w:name="Light Shading Accent 1" w:uiPriority="60"/>
-    <w:lsdException w:name="Light List Accent 1" w:uiPriority="61"/>
-    <w:lsdException w:name="Light Grid Accent 1" w:uiPriority="62"/>
-    <w:lsdException w:name="Medium Shading 1 Accent 1" w:uiPriority="63"/>
-    <w:lsdException w:name="Medium Shading 2 Accent 1" w:uiPriority="64"/>
-    <w:lsdException w:name="Medium List 1 Accent 1" w:uiPriority="65"/>
-    <w:lsdException w:name="Revision" w:semiHidden="1"/>
-    <w:lsdException w:name="List Paragraph" w:qFormat="1"/>
-    <w:lsdException w:name="Quote" w:uiPriority="29" w:qFormat="1"/>
-    <w:lsdException w:name="Intense Quote" w:uiPriority="30" w:qFormat="1"/>
-    <w:lsdException w:name="Medium List 2 Accent 1" w:uiPriority="66"/>
-    <w:lsdException w:name="Medium Grid 1 Accent 1" w:uiPriority="67"/>
-    <w:lsdException w:name="Medium Grid 2 Accent 1" w:uiPriority="68"/>
-    <w:lsdException w:name="Medium Grid 3 Accent 1" w:uiPriority="69"/>
-    <w:lsdException w:name="Dark List Accent 1" w:uiPriority="70"/>
-    <w:lsdException w:name="Colorful Shading Accent 1" w:uiPriority="71"/>
-    <w:lsdException w:name="Colorful List Accent 1" w:uiPriority="72"/>
-    <w:lsdException w:name="Colorful Grid Accent 1" w:uiPriority="73"/>
-    <w:lsdException w:name="Light Shading Accent 2" w:uiPriority="60"/>
-    <w:lsdException w:name="Light List Accent 2" w:uiPriority="61"/>
-    <w:lsdException w:name="Light Grid Accent 2" w:uiPriority="62"/>
-    <w:lsdException w:name="Medium Shading 1 Accent 2" w:uiPriority="63"/>
-    <w:lsdException w:name="Medium Shading 2 Accent 2" w:uiPriority="64"/>
-    <w:lsdException w:name="Medium List 1 Accent 2" w:uiPriority="65"/>
-    <w:lsdException w:name="Medium List 2 Accent 2" w:uiPriority="66"/>
-    <w:lsdException w:name="Medium Grid 1 Accent 2" w:uiPriority="67"/>
-    <w:lsdException w:name="Medium Grid 2 Accent 2" w:uiPriority="68"/>
-    <w:lsdException w:name="Medium Grid 3 Accent 2" w:uiPriority="69"/>
-    <w:lsdException w:name="Dark List Accent 2" w:uiPriority="70"/>
-    <w:lsdException w:name="Colorful Shading Accent 2" w:uiPriority="71"/>
-    <w:lsdException w:name="Colorful List Accent 2" w:uiPriority="72"/>
-    <w:lsdException w:name="Colorful Grid Accent 2" w:uiPriority="73"/>
-    <w:lsdException w:name="Light Shading Accent 3" w:uiPriority="60"/>
-    <w:lsdException w:name="Light List Accent 3" w:uiPriority="61"/>
-    <w:lsdException w:name="Light Grid Accent 3" w:uiPriority="62"/>
-    <w:lsdException w:name="Medium Shading 1 Accent 3" w:uiPriority="63"/>
-    <w:lsdException w:name="Medium Shading 2 Accent 3" w:uiPriority="64"/>
-    <w:lsdException w:name="Medium List 1 Accent 3" w:uiPriority="65"/>
-    <w:lsdException w:name="Medium List 2 Accent 3" w:uiPriority="66"/>
-    <w:lsdException w:name="Medium Grid 1 Accent 3" w:uiPriority="67"/>
-    <w:lsdException w:name="Medium Grid 2 Accent 3" w:uiPriority="68"/>
-    <w:lsdException w:name="Medium Grid 3 Accent 3" w:uiPriority="69"/>
-    <w:lsdException w:name="Dark List Accent 3" w:uiPriority="70"/>
-    <w:lsdException w:name="Colorful Shading Accent 3" w:uiPriority="71"/>
-    <w:lsdException w:name="Colorful List Accent 3" w:uiPriority="72"/>
-    <w:lsdException w:name="Colorful Grid Accent 3" w:uiPriority="73"/>
-    <w:lsdException w:name="Light Shading Accent 4" w:uiPriority="60"/>
-    <w:lsdException w:name="Light List Accent 4" w:uiPriority="61"/>
-    <w:lsdException w:name="Light Grid Accent 4" w:uiPriority="62"/>
-    <w:lsdException w:name="Medium Shading 1 Accent 4" w:uiPriority="63"/>
-    <w:lsdException w:name="Medium Shading 2 Accent 4" w:uiPriority="64"/>
-    <w:lsdException w:name="Medium List 1 Accent 4" w:uiPriority="65"/>
-    <w:lsdException w:name="Medium List 2 Accent 4" w:uiPriority="66"/>
-    <w:lsdException w:name="Medium Grid 1 Accent 4" w:uiPriority="67"/>
-    <w:lsdException w:name="Medium Grid 2 Accent 4" w:uiPriority="68"/>
-    <w:lsdException w:name="Medium Grid 3 Accent 4" w:uiPriority="69"/>
-    <w:lsdException w:name="Dark List Accent 4" w:uiPriority="70"/>
-    <w:lsdException w:name="Colorful Shading Accent 4" w:uiPriority="71"/>
-    <w:lsdException w:name="Colorful List Accent 4" w:uiPriority="72"/>
-    <w:lsdException w:name="Colorful Grid Accent 4" w:uiPriority="73"/>
-    <w:lsdException w:name="Light Shading Accent 5" w:uiPriority="60"/>
-    <w:lsdException w:name="Light List Accent 5" w:uiPriority="61"/>
-    <w:lsdException w:name="Light Grid Accent 5" w:uiPriority="62"/>
-    <w:lsdException w:name="Medium Shading 1 Accent 5" w:uiPriority="63"/>
-    <w:lsdException w:name="Medium Shading 2 Accent 5" w:uiPriority="64"/>
-    <w:lsdException w:name="Medium List 1 Accent 5" w:uiPriority="65"/>
-    <w:lsdException w:name="Medium List 2 Accent 5" w:uiPriority="66"/>
-    <w:lsdException w:name="Medium Grid 1 Accent 5" w:uiPriority="67"/>
-    <w:lsdException w:name="Medium Grid 2 Accent 5" w:uiPriority="68"/>
-    <w:lsdException w:name="Medium Grid 3 Accent 5" w:uiPriority="69"/>
-    <w:lsdException w:name="Dark List Accent 5" w:uiPriority="70"/>
-    <w:lsdException w:name="Colorful Shading Accent 5" w:uiPriority="71"/>
-    <w:lsdException w:name="Colorful List Accent 5" w:uiPriority="72"/>
-    <w:lsdException w:name="Colorful Grid Accent 5" w:uiPriority="73"/>
-    <w:lsdException w:name="Light Shading Accent 6" w:uiPriority="60"/>
-    <w:lsdException w:name="Light List Accent 6" w:uiPriority="61"/>
-    <w:lsdException w:name="Light Grid Accent 6" w:uiPriority="62"/>
-    <w:lsdException w:name="Medium Shading 1 Accent 6" w:uiPriority="63"/>
-    <w:lsdException w:name="Medium Shading 2 Accent 6" w:uiPriority="64"/>
-    <w:lsdException w:name="Medium List 1 Accent 6" w:uiPriority="65"/>
-    <w:lsdException w:name="Medium List 2 Accent 6" w:uiPriority="66"/>
-    <w:lsdException w:name="Medium Grid 1 Accent 6" w:uiPriority="67"/>
-    <w:lsdException w:name="Medium Grid 2 Accent 6" w:uiPriority="68"/>
-    <w:lsdException w:name="Medium Grid 3 Accent 6" w:uiPriority="69"/>
-    <w:lsdException w:name="Dark List Accent 6" w:uiPriority="70"/>
-    <w:lsdException w:name="Colorful Shading Accent 6" w:uiPriority="71"/>
-    <w:lsdException w:name="Colorful List Accent 6" w:uiPriority="72"/>
-    <w:lsdException w:name="Colorful Grid Accent 6" w:uiPriority="73"/>
-    <w:lsdException w:name="Subtle Emphasis" w:uiPriority="19" w:qFormat="1"/>
-    <w:lsdException w:name="Intense Emphasis" w:uiPriority="21" w:qFormat="1"/>
-    <w:lsdException w:name="Subtle Reference" w:uiPriority="31" w:qFormat="1"/>
-    <w:lsdException w:name="Intense Reference" w:uiPriority="32" w:qFormat="1"/>
-    <w:lsdException w:name="Book Title" w:uiPriority="33" w:qFormat="1"/>
-    <w:lsdException w:name="Bibliography" w:semiHidden="1" w:uiPriority="37" w:unhideWhenUsed="1"/>
-    <w:lsdException w:name="TOC Heading" w:semiHidden="1" w:uiPriority="39" w:unhideWhenUsed="1" w:qFormat="1"/>
-    <w:lsdException w:name="Plain Table 1" w:uiPriority="41"/>
-    <w:lsdException w:name="Plain Table 2" w:uiPriority="42"/>
-    <w:lsdException w:name="Plain Table 3" w:uiPriority="43"/>
-    <w:lsdException w:name="Plain Table 4" w:uiPriority="44"/>
-    <w:lsdException w:name="Plain Table 5" w:uiPriority="45"/>
-    <w:lsdException w:name="Grid Table Light" w:uiPriority="40"/>
-    <w:lsdException w:name="Grid Table 1 Light" w:uiPriority="46"/>
-    <w:lsdException w:name="Grid Table 2" w:uiPriority="47"/>
-    <w:lsdException w:name="Grid Table 3" w:uiPriority="48"/>
-    <w:lsdException w:name="Grid Table 4" w:uiPriority="49"/>
-    <w:lsdException w:name="Grid Table 5 Dark" w:uiPriority="50"/>
-    <w:lsdException w:name="Grid Table 6 Colorful" w:uiPriority="51"/>
-    <w:lsdException w:name="Grid Table 7 Colorful" w:uiPriority="52"/>
-    <w:lsdException w:name="Grid Table 1 Light Accent 1" w:uiPriority="46"/>
-    <w:lsdException w:name="Grid Table 2 Accent 1" w:uiPriority="47"/>
-    <w:lsdException w:name="Grid Table 3 Accent 1" w:uiPriority="48"/>
-    <w:lsdException w:name="Grid Table 4 Accent 1" w:uiPriority="49"/>
-    <w:lsdException w:name="Grid Table 5 Dark Accent 1" w:uiPriority="50"/>
-    <w:lsdException w:name="Grid Table 6 Colorful Accent 1" w:uiPriority="51"/>
-    <w:lsdException w:name="Grid Table 7 Colorful Accent 1" w:uiPriority="52"/>
-    <w:lsdException w:name="Grid Table 1 Light Accent 2" w:uiPriority="46"/>
-    <w:lsdException w:name="Grid Table 2 Accent 2" w:uiPriority="47"/>
-    <w:lsdException w:name="Grid Table 3 Accent 2" w:uiPriority="48"/>
-    <w:lsdException w:name="Grid Table 4 Accent 2" w:uiPriority="49"/>
-    <w:lsdException w:name="Grid Table 5 Dark Accent 2" w:uiPriority="50"/>
-    <w:lsdException w:name="Grid Table 6 Colorful Accent 2" w:uiPriority="51"/>
-    <w:lsdException w:name="Grid Table 7 Colorful Accent 2" w:uiPriority="52"/>
-    <w:lsdException w:name="Grid Table 1 Light Accent 3" w:uiPriority="46"/>
-    <w:lsdException w:name="Grid Table 2 Accent 3" w:uiPriority="47"/>
-    <w:lsdException w:name="Grid Table 3 Accent 3" w:uiPriority="48"/>
-    <w:lsdException w:name="Grid Table 4 Accent 3" w:uiPriority="49"/>
-    <w:lsdException w:name="Grid Table 5 Dark Accent 3" w:uiPriority="50"/>
-    <w:lsdException w:name="Grid Table 6 Colorful Accent 3" w:uiPriority="51"/>
-    <w:lsdException w:name="Grid Table 7 Colorful Accent 3" w:uiPriority="52"/>
-    <w:lsdException w:name="Grid Table 1 Light Accent 4" w:uiPriority="46"/>
-    <w:lsdException w:name="Grid Table 2 Accent 4" w:uiPriority="47"/>
-    <w:lsdException w:name="Grid Table 3 Accent 4" w:uiPriority="48"/>
-    <w:lsdException w:name="Grid Table 4 Accent 4" w:uiPriority="49"/>
-    <w:lsdException w:name="Grid Table 5 Dark Accent 4" w:uiPriority="50"/>
-    <w:lsdException w:name="Grid Table 6 Colorful Accent 4" w:uiPriority="51"/>
-    <w:lsdException w:name="Grid Table 7 Colorful Accent 4" w:uiPriority="52"/>
-    <w:lsdException w:name="Grid Table 1 Light Accent 5" w:uiPriority="46"/>
-    <w:lsdException w:name="Grid Table 2 Accent 5" w:uiPriority="47"/>
-    <w:lsdException w:name="Grid Table 3 Accent 5" w:uiPriority="48"/>
-    <w:lsdException w:name="Grid Table 4 Accent 5" w:uiPriority="49"/>
-    <w:lsdException w:name="Grid Table 5 Dark Accent 5" w:uiPriority="50"/>
-    <w:lsdException w:name="Grid Table 6 Colorful Accent 5" w:uiPriority="51"/>
-    <w:lsdException w:name="Grid Table 7 Colorful Accent 5" w:uiPriority="52"/>
-    <w:lsdException w:name="Grid Table 1 Light Accent 6" w:uiPriority="46"/>
-    <w:lsdException w:name="Grid Table 2 Accent 6" w:uiPriority="47"/>
-    <w:lsdException w:name="Grid Table 3 Accent 6" w:uiPriority="48"/>
-    <w:lsdException w:name="Grid Table 4 Accent 6" w:uiPriority="49"/>
-    <w:lsdException w:name="Grid Table 5 Dark Accent 6" w:uiPriority="50"/>
-    <w:lsdException w:name="Grid Table 6 Colorful Accent 6" w:uiPriority="51"/>
-    <w:lsdException w:name="Grid Table 7 Colorful Accent 6" w:uiPriority="52"/>
-    <w:lsdException w:name="List Table 1 Light" w:uiPriority="46"/>
-    <w:lsdException w:name="List Table 2" w:uiPriority="47"/>
-    <w:lsdException w:name="List Table 3" w:uiPriority="48"/>
-    <w:lsdException w:name="List Table 4" w:uiPriority="49"/>
-    <w:lsdException w:name="List Table 5 Dark" w:uiPriority="50"/>
-    <w:lsdException w:name="List Table 6 Colorful" w:uiPriority="51"/>
-    <w:lsdException w:name="List Table 7 Colorful" w:uiPriority="52"/>
-    <w:lsdException w:name="List Table 1 Light Accent 1" w:uiPriority="46"/>
-    <w:lsdException w:name="List Table 2 Accent 1" w:uiPriority="47"/>
-    <w:lsdException w:name="List Table 3 Accent 1" w:uiPriority="48"/>
-    <w:lsdException w:name="List Table 4 Accent 1" w:uiPriority="49"/>
-    <w:lsdException w:name="List Table 5 Dark Accent 1" w:uiPriority="50"/>
-    <w:lsdException w:name="List Table 6 Colorful Accent 1" w:uiPriority="51"/>
-    <w:lsdException w:name="List Table 7 Colorful Accent 1" w:uiPriority="52"/>
-    <w:lsdException w:name="List Table 1 Light Accent 2" w:uiPriority="46"/>
-    <w:lsdException w:name="List Table 2 Accent 2" w:uiPriority="47"/>
-    <w:lsdException w:name="List Table 3 Accent 2" w:uiPriority="48"/>
-    <w:lsdException w:name="List Table 4 Accent 2" w:uiPriority="49"/>
-    <w:lsdException w:name="List Table 5 Dark Accent 2" w:uiPriority="50"/>
-    <w:lsdException w:name="List Table 6 Colorful Accent 2" w:uiPriority="51"/>
-    <w:lsdException w:name="List Table 7 Colorful Accent 2" w:uiPriority="52"/>
-    <w:lsdException w:name="List Table 1 Light Accent 3" w:uiPriority="46"/>
-    <w:lsdException w:name="List Table 2 Accent 3" w:uiPriority="47"/>
-    <w:lsdException w:name="List Table 3 Accent 3" w:uiPriority="48"/>
-    <w:lsdException w:name="List Table 4 Accent 3" w:uiPriority="49"/>
-    <w:lsdException w:name="List Table 5 Dark Accent 3" w:uiPriority="50"/>
-    <w:lsdException w:name="List Table 6 Colorful Accent 3" w:uiPriority="51"/>
-    <w:lsdException w:name="List Table 7 Colorful Accent 3" w:uiPriority="52"/>
-    <w:lsdException w:name="List Table 1 Light Accent 4" w:uiPriority="46"/>
-    <w:lsdException w:name="List Table 2 Accent 4" w:uiPriority="47"/>
-    <w:lsdException w:name="List Table 3 Accent 4" w:uiPriority="48"/>
-    <w:lsdException w:name="List Table 4 Accent 4" w:uiPriority="49"/>
-    <w:lsdException w:name="List Table 5 Dark Accent 4" w:uiPriority="50"/>
-    <w:lsdException w:name="List Table 6 Colorful Accent 4" w:uiPriority="51"/>
-    <w:lsdException w:name="List Table 7 Colorful Accent 4" w:uiPriority="52"/>
-    <w:lsdException w:name="List Table 1 Light Accent 5" w:uiPriority="46"/>
-    <w:lsdException w:name="List Table 2 Accent 5" w:uiPriority="47"/>
-    <w:lsdException w:name="List Table 3 Accent 5" w:uiPriority="48"/>
-    <w:lsdException w:name="List Table 4 Accent 5" w:uiPriority="49"/>
-    <w:lsdException w:name="List Table 5 Dark Accent 5" w:uiPriority="50"/>
-    <w:lsdException w:name="List Table 6 Colorful Accent 5" w:uiPriority="51"/>
-    <w:lsdException w:name="List Table 7 Colorful Accent 5" w:uiPriority="52"/>
-    <w:lsdException w:name="List Table 1 Light Accent 6" w:uiPriority="46"/>
-    <w:lsdException w:name="List Table 2 Accent 6" w:uiPriority="47"/>
-    <w:lsdException w:name="List Table 3 Accent 6" w:uiPriority="48"/>
-    <w:lsdException w:name="List Table 4 Accent 6" w:uiPriority="49"/>
-    <w:lsdException w:name="List Table 5 Dark Accent 6" w:uiPriority="50"/>
-    <w:lsdException w:name="List Table 6 Colorful Accent 6" w:uiPriority="51"/>
-    <w:lsdException w:name="List Table 7 Colorful Accent 6" w:uiPriority="52"/>
+  <w:latentStyles w:defLockedState="0" w:defUIPriority="99" w:defSemiHidden="1" w:defUnhideWhenUsed="1" w:defQFormat="0" w:count="267">
+    <w:lsdException w:name="Normal" w:semiHidden="0" w:uiPriority="0" w:unhideWhenUsed="0" w:qFormat="1"/>
+    <w:lsdException w:name="heading 1" w:semiHidden="0" w:uiPriority="9" w:unhideWhenUsed="0" w:qFormat="1"/>
+    <w:lsdException w:name="heading 2" w:uiPriority="9" w:qFormat="1"/>
+    <w:lsdException w:name="heading 3" w:uiPriority="9" w:qFormat="1"/>
+    <w:lsdException w:name="heading 4" w:uiPriority="9" w:qFormat="1"/>
+    <w:lsdException w:name="heading 5" w:uiPriority="9" w:qFormat="1"/>
+    <w:lsdException w:name="heading 6" w:uiPriority="0" w:qFormat="1"/>
+    <w:lsdException w:name="heading 7" w:uiPriority="9" w:qFormat="1"/>
+    <w:lsdException w:name="heading 8" w:uiPriority="9" w:qFormat="1"/>
+    <w:lsdException w:name="heading 9" w:uiPriority="9" w:qFormat="1"/>
+    <w:lsdException w:name="toc 1" w:uiPriority="39"/>
+    <w:lsdException w:name="toc 2" w:uiPriority="39"/>
+    <w:lsdException w:name="toc 3" w:uiPriority="39"/>
+    <w:lsdException w:name="toc 4" w:uiPriority="39"/>
+    <w:lsdException w:name="toc 5" w:uiPriority="39"/>
+    <w:lsdException w:name="toc 6" w:uiPriority="39"/>
+    <w:lsdException w:name="toc 7" w:uiPriority="39"/>
+    <w:lsdException w:name="toc 8" w:uiPriority="39"/>
+    <w:lsdException w:name="toc 9" w:uiPriority="39"/>
+    <w:lsdException w:name="caption" w:uiPriority="35" w:qFormat="1"/>
+    <w:lsdException w:name="Title" w:semiHidden="0" w:uiPriority="10" w:unhideWhenUsed="0" w:qFormat="1"/>
+    <w:lsdException w:name="Default Paragraph Font" w:uiPriority="1"/>
+    <w:lsdException w:name="Subtitle" w:semiHidden="0" w:uiPriority="11" w:unhideWhenUsed="0" w:qFormat="1"/>
+    <w:lsdException w:name="Strong" w:semiHidden="0" w:uiPriority="22" w:unhideWhenUsed="0" w:qFormat="1"/>
+    <w:lsdException w:name="Emphasis" w:semiHidden="0" w:uiPriority="20" w:unhideWhenUsed="0" w:qFormat="1"/>
+    <w:lsdException w:name="Table Grid" w:semiHidden="0" w:uiPriority="39" w:unhideWhenUsed="0"/>
+    <w:lsdException w:name="Placeholder Text" w:unhideWhenUsed="0"/>
+    <w:lsdException w:name="No Spacing" w:semiHidden="0" w:uiPriority="1" w:unhideWhenUsed="0" w:qFormat="1"/>
+    <w:lsdException w:name="Light Shading" w:semiHidden="0" w:uiPriority="60" w:unhideWhenUsed="0"/>
+    <w:lsdException w:name="Light List" w:semiHidden="0" w:uiPriority="61" w:unhideWhenUsed="0"/>
+    <w:lsdException w:name="Light Grid" w:semiHidden="0" w:uiPriority="62" w:unhideWhenUsed="0"/>
+    <w:lsdException w:name="Medium Shading 1" w:semiHidden="0" w:uiPriority="63" w:unhideWhenUsed="0"/>
+    <w:lsdException w:name="Medium Shading 2" w:semiHidden="0" w:uiPriority="64" w:unhideWhenUsed="0"/>
+    <w:lsdException w:name="Medium List 1" w:semiHidden="0" w:uiPriority="65" w:unhideWhenUsed="0"/>
+    <w:lsdException w:name="Medium List 2" w:semiHidden="0" w:uiPriority="66" w:unhideWhenUsed="0"/>
+    <w:lsdException w:name="Medium Grid 1" w:semiHidden="0" w:uiPriority="67" w:unhideWhenUsed="0"/>
+    <w:lsdException w:name="Medium Grid 2" w:semiHidden="0" w:uiPriority="68" w:unhideWhenUsed="0"/>
+    <w:lsdException w:name="Medium Grid 3" w:semiHidden="0" w:uiPriority="69" w:unhideWhenUsed="0"/>
+    <w:lsdException w:name="Dark List" w:semiHidden="0" w:uiPriority="70" w:unhideWhenUsed="0"/>
+    <w:lsdException w:name="Colorful Shading" w:semiHidden="0" w:uiPriority="71" w:unhideWhenUsed="0"/>
+    <w:lsdException w:name="Colorful List" w:semiHidden="0" w:uiPriority="72" w:unhideWhenUsed="0"/>
+    <w:lsdException w:name="Colorful Grid" w:semiHidden="0" w:uiPriority="73" w:unhideWhenUsed="0"/>
+    <w:lsdException w:name="Light Shading Accent 1" w:semiHidden="0" w:uiPriority="60" w:unhideWhenUsed="0"/>
+    <w:lsdException w:name="Light List Accent 1" w:semiHidden="0" w:uiPriority="61" w:unhideWhenUsed="0"/>
+    <w:lsdException w:name="Light Grid Accent 1" w:semiHidden="0" w:uiPriority="62" w:unhideWhenUsed="0"/>
+    <w:lsdException w:name="Medium Shading 1 Accent 1" w:semiHidden="0" w:uiPriority="63" w:unhideWhenUsed="0"/>
+    <w:lsdException w:name="Medium Shading 2 Accent 1" w:semiHidden="0" w:uiPriority="64" w:unhideWhenUsed="0"/>
+    <w:lsdException w:name="Medium List 1 Accent 1" w:semiHidden="0" w:uiPriority="65" w:unhideWhenUsed="0"/>
+    <w:lsdException w:name="Revision" w:unhideWhenUsed="0"/>
+    <w:lsdException w:name="List Paragraph" w:semiHidden="0" w:unhideWhenUsed="0" w:qFormat="1"/>
+    <w:lsdException w:name="Quote" w:semiHidden="0" w:uiPriority="29" w:unhideWhenUsed="0" w:qFormat="1"/>
+    <w:lsdException w:name="Intense Quote" w:semiHidden="0" w:uiPriority="30" w:unhideWhenUsed="0" w:qFormat="1"/>
+    <w:lsdException w:name="Medium List 2 Accent 1" w:semiHidden="0" w:uiPriority="66" w:unhideWhenUsed="0"/>
+    <w:lsdException w:name="Medium Grid 1 Accent 1" w:semiHidden="0" w:uiPriority="67" w:unhideWhenUsed="0"/>
+    <w:lsdException w:name="Medium Grid 2 Accent 1" w:semiHidden="0" w:uiPriority="68" w:unhideWhenUsed="0"/>
+    <w:lsdException w:name="Medium Grid 3 Accent 1" w:semiHidden="0" w:uiPriority="69" w:unhideWhenUsed="0"/>
+    <w:lsdException w:name="Dark List Accent 1" w:semiHidden="0" w:uiPriority="70" w:unhideWhenUsed="0"/>
+    <w:lsdException w:name="Colorful Shading Accent 1" w:semiHidden="0" w:uiPriority="71" w:unhideWhenUsed="0"/>
+    <w:lsdException w:name="Colorful List Accent 1" w:semiHidden="0" w:uiPriority="72" w:unhideWhenUsed="0"/>
+    <w:lsdException w:name="Colorful Grid Accent 1" w:semiHidden="0" w:uiPriority="73" w:unhideWhenUsed="0"/>
+    <w:lsdException w:name="Light Shading Accent 2" w:semiHidden="0" w:uiPriority="60" w:unhideWhenUsed="0"/>
+    <w:lsdException w:name="Light List Accent 2" w:semiHidden="0" w:uiPriority="61" w:unhideWhenUsed="0"/>
+    <w:lsdException w:name="Light Grid Accent 2" w:semiHidden="0" w:uiPriority="62" w:unhideWhenUsed="0"/>
+    <w:lsdException w:name="Medium Shading 1 Accent 2" w:semiHidden="0" w:uiPriority="63" w:unhideWhenUsed="0"/>
+    <w:lsdException w:name="Medium Shading 2 Accent 2" w:semiHidden="0" w:uiPriority="64" w:unhideWhenUsed="0"/>
+    <w:lsdException w:name="Medium List 1 Accent 2" w:semiHidden="0" w:uiPriority="65" w:unhideWhenUsed="0"/>
+    <w:lsdException w:name="Medium List 2 Accent 2" w:semiHidden="0" w:uiPriority="66" w:unhideWhenUsed="0"/>
+    <w:lsdException w:name="Medium Grid 1 Accent 2" w:semiHidden="0" w:uiPriority="67" w:unhideWhenUsed="0"/>
+    <w:lsdException w:name="Medium Grid 2 Accent 2" w:semiHidden="0" w:uiPriority="68" w:unhideWhenUsed="0"/>
+    <w:lsdException w:name="Medium Grid 3 Accent 2" w:semiHidden="0" w:uiPriority="69" w:unhideWhenUsed="0"/>
+    <w:lsdException w:name="Dark List Accent 2" w:semiHidden="0" w:uiPriority="70" w:unhideWhenUsed="0"/>
+    <w:lsdException w:name="Colorful Shading Accent 2" w:semiHidden="0" w:uiPriority="71" w:unhideWhenUsed="0"/>
+    <w:lsdException w:name="Colorful List Accent 2" w:semiHidden="0" w:uiPriority="72" w:unhideWhenUsed="0"/>
+    <w:lsdException w:name="Colorful Grid Accent 2" w:semiHidden="0" w:uiPriority="73" w:unhideWhenUsed="0"/>
+    <w:lsdException w:name="Light Shading Accent 3" w:semiHidden="0" w:uiPriority="60" w:unhideWhenUsed="0"/>
+    <w:lsdException w:name="Light List Accent 3" w:semiHidden="0" w:uiPriority="61" w:unhideWhenUsed="0"/>
+    <w:lsdException w:name="Light Grid Accent 3" w:semiHidden="0" w:uiPriority="62" w:unhideWhenUsed="0"/>
+    <w:lsdException w:name="Medium Shading 1 Accent 3" w:semiHidden="0" w:uiPriority="63" w:unhideWhenUsed="0"/>
+    <w:lsdException w:name="Medium Shading 2 Accent 3" w:semiHidden="0" w:uiPriority="64" w:unhideWhenUsed="0"/>
+    <w:lsdException w:name="Medium List 1 Accent 3" w:semiHidden="0" w:uiPriority="65" w:unhideWhenUsed="0"/>
+    <w:lsdException w:name="Medium List 2 Accent 3" w:semiHidden="0" w:uiPriority="66" w:unhideWhenUsed="0"/>
+    <w:lsdException w:name="Medium Grid 1 Accent 3" w:semiHidden="0" w:uiPriority="67" w:unhideWhenUsed="0"/>
+    <w:lsdException w:name="Medium Grid 2 Accent 3" w:semiHidden="0" w:uiPriority="68" w:unhideWhenUsed="0"/>
+    <w:lsdException w:name="Medium Grid 3 Accent 3" w:semiHidden="0" w:uiPriority="69" w:unhideWhenUsed="0"/>
+    <w:lsdException w:name="Dark List Accent 3" w:semiHidden="0" w:uiPriority="70" w:unhideWhenUsed="0"/>
+    <w:lsdException w:name="Colorful Shading Accent 3" w:semiHidden="0" w:uiPriority="71" w:unhideWhenUsed="0"/>
+    <w:lsdException w:name="Colorful List Accent 3" w:semiHidden="0" w:uiPriority="72" w:unhideWhenUsed="0"/>
+    <w:lsdException w:name="Colorful Grid Accent 3" w:semiHidden="0" w:uiPriority="73" w:unhideWhenUsed="0"/>
+    <w:lsdException w:name="Light Shading Accent 4" w:semiHidden="0" w:uiPriority="60" w:unhideWhenUsed="0"/>
+    <w:lsdException w:name="Light List Accent 4" w:semiHidden="0" w:uiPriority="61" w:unhideWhenUsed="0"/>
+    <w:lsdException w:name="Light Grid Accent 4" w:semiHidden="0" w:uiPriority="62" w:unhideWhenUsed="0"/>
+    <w:lsdException w:name="Medium Shading 1 Accent 4" w:semiHidden="0" w:uiPriority="63" w:unhideWhenUsed="0"/>
+    <w:lsdException w:name="Medium Shading 2 Accent 4" w:semiHidden="0" w:uiPriority="64" w:unhideWhenUsed="0"/>
+    <w:lsdException w:name="Medium List 1 Accent 4" w:semiHidden="0" w:uiPriority="65" w:unhideWhenUsed="0"/>
+    <w:lsdException w:name="Medium List 2 Accent 4" w:semiHidden="0" w:uiPriority="66" w:unhideWhenUsed="0"/>
+    <w:lsdException w:name="Medium Grid 1 Accent 4" w:semiHidden="0" w:uiPriority="67" w:unhideWhenUsed="0"/>
+    <w:lsdException w:name="Medium Grid 2 Accent 4" w:semiHidden="0" w:uiPriority="68" w:unhideWhenUsed="0"/>
+    <w:lsdException w:name="Medium Grid 3 Accent 4" w:semiHidden="0" w:uiPriority="69" w:unhideWhenUsed="0"/>
+    <w:lsdException w:name="Dark List Accent 4" w:semiHidden="0" w:uiPriority="70" w:unhideWhenUsed="0"/>
+    <w:lsdException w:name="Colorful Shading Accent 4" w:semiHidden="0" w:uiPriority="71" w:unhideWhenUsed="0"/>
+    <w:lsdException w:name="Colorful List Accent 4" w:semiHidden="0" w:uiPriority="72" w:unhideWhenUsed="0"/>
+    <w:lsdException w:name="Colorful Grid Accent 4" w:semiHidden="0" w:uiPriority="73" w:unhideWhenUsed="0"/>
+    <w:lsdException w:name="Light Shading Accent 5" w:semiHidden="0" w:uiPriority="60" w:unhideWhenUsed="0"/>
+    <w:lsdException w:name="Light List Accent 5" w:semiHidden="0" w:uiPriority="61" w:unhideWhenUsed="0"/>
+    <w:lsdException w:name="Light Grid Accent 5" w:semiHidden="0" w:uiPriority="62" w:unhideWhenUsed="0"/>
+    <w:lsdException w:name="Medium Shading 1 Accent 5" w:semiHidden="0" w:uiPriority="63" w:unhideWhenUsed="0"/>
+    <w:lsdException w:name="Medium Shading 2 Accent 5" w:semiHidden="0" w:uiPriority="64" w:unhideWhenUsed="0"/>
+    <w:lsdException w:name="Medium List 1 Accent 5" w:semiHidden="0" w:uiPriority="65" w:unhideWhenUsed="0"/>
+    <w:lsdException w:name="Medium List 2 Accent 5" w:semiHidden="0" w:uiPriority="66" w:unhideWhenUsed="0"/>
+    <w:lsdException w:name="Medium Grid 1 Accent 5" w:semiHidden="0" w:uiPriority="67" w:unhideWhenUsed="0"/>
+    <w:lsdException w:name="Medium Grid 2 Accent 5" w:semiHidden="0" w:uiPriority="68" w:unhideWhenUsed="0"/>
+    <w:lsdException w:name="Medium Grid 3 Accent 5" w:semiHidden="0" w:uiPriority="69" w:unhideWhenUsed="0"/>
+    <w:lsdException w:name="Dark List Accent 5" w:semiHidden="0" w:uiPriority="70" w:unhideWhenUsed="0"/>
+    <w:lsdException w:name="Colorful Shading Accent 5" w:semiHidden="0" w:uiPriority="71" w:unhideWhenUsed="0"/>
+    <w:lsdException w:name="Colorful List Accent 5" w:semiHidden="0" w:uiPriority="72" w:unhideWhenUsed="0"/>
+    <w:lsdException w:name="Colorful Grid Accent 5" w:semiHidden="0" w:uiPriority="73" w:unhideWhenUsed="0"/>
+    <w:lsdException w:name="Light Shading Accent 6" w:semiHidden="0" w:uiPriority="60" w:unhideWhenUsed="0"/>
+    <w:lsdException w:name="Light List Accent 6" w:semiHidden="0" w:uiPriority="61" w:unhideWhenUsed="0"/>
+    <w:lsdException w:name="Light Grid Accent 6" w:semiHidden="0" w:uiPriority="62" w:unhideWhenUsed="0"/>
+    <w:lsdException w:name="Medium Shading 1 Accent 6" w:semiHidden="0" w:uiPriority="63" w:unhideWhenUsed="0"/>
+    <w:lsdException w:name="Medium Shading 2 Accent 6" w:semiHidden="0" w:uiPriority="64" w:unhideWhenUsed="0"/>
+    <w:lsdException w:name="Medium List 1 Accent 6" w:semiHidden="0" w:uiPriority="65" w:unhideWhenUsed="0"/>
+    <w:lsdException w:name="Medium List 2 Accent 6" w:semiHidden="0" w:uiPriority="66" w:unhideWhenUsed="0"/>
+    <w:lsdException w:name="Medium Grid 1 Accent 6" w:semiHidden="0" w:uiPriority="67" w:unhideWhenUsed="0"/>
+    <w:lsdException w:name="Medium Grid 2 Accent 6" w:semiHidden="0" w:uiPriority="68" w:unhideWhenUsed="0"/>
+    <w:lsdException w:name="Medium Grid 3 Accent 6" w:semiHidden="0" w:uiPriority="69" w:unhideWhenUsed="0"/>
+    <w:lsdException w:name="Dark List Accent 6" w:semiHidden="0" w:uiPriority="70" w:unhideWhenUsed="0"/>
+    <w:lsdException w:name="Colorful Shading Accent 6" w:semiHidden="0" w:uiPriority="71" w:unhideWhenUsed="0"/>
+    <w:lsdException w:name="Colorful List Accent 6" w:semiHidden="0" w:uiPriority="72" w:unhideWhenUsed="0"/>
+    <w:lsdException w:name="Colorful Grid Accent 6" w:semiHidden="0" w:uiPriority="73" w:unhideWhenUsed="0"/>
+    <w:lsdException w:name="Subtle Emphasis" w:semiHidden="0" w:uiPriority="19" w:unhideWhenUsed="0" w:qFormat="1"/>
+    <w:lsdException w:name="Intense Emphasis" w:semiHidden="0" w:uiPriority="21" w:unhideWhenUsed="0" w:qFormat="1"/>
+    <w:lsdException w:name="Subtle Reference" w:semiHidden="0" w:uiPriority="31" w:unhideWhenUsed="0" w:qFormat="1"/>
+    <w:lsdException w:name="Intense Reference" w:semiHidden="0" w:uiPriority="32" w:unhideWhenUsed="0" w:qFormat="1"/>
+    <w:lsdException w:name="Book Title" w:semiHidden="0" w:uiPriority="33" w:unhideWhenUsed="0" w:qFormat="1"/>
+    <w:lsdException w:name="Bibliography" w:uiPriority="37"/>
+    <w:lsdException w:name="TOC Heading" w:uiPriority="39" w:qFormat="1"/>
   </w:latentStyles>
   <w:style w:type="paragraph" w:default="1" w:styleId="Normal">
     <w:name w:val="Normal"/>
@@ -31814,6 +32012,861 @@
 </w:styles>
 </file>
 
+<file path=word/stylesWithEffects.xml><?xml version="1.0" encoding="utf-8"?>
+<w:styles xmlns:wpc="http://schemas.microsoft.com/office/word/2010/wordprocessingCanvas" xmlns:mc="http://schemas.openxmlformats.org/markup-compatibility/2006" xmlns:o="urn:schemas-microsoft-com:office:office" xmlns:r="http://schemas.openxmlformats.org/officeDocument/2006/relationships" xmlns:m="http://schemas.openxmlformats.org/officeDocument/2006/math" xmlns:v="urn:schemas-microsoft-com:vml" xmlns:wp14="http://schemas.microsoft.com/office/word/2010/wordprocessingDrawing" xmlns:wp="http://schemas.openxmlformats.org/drawingml/2006/wordprocessingDrawing" xmlns:w10="urn:schemas-microsoft-com:office:word" xmlns:w="http://schemas.openxmlformats.org/wordprocessingml/2006/main" xmlns:w14="http://schemas.microsoft.com/office/word/2010/wordml" xmlns:wpg="http://schemas.microsoft.com/office/word/2010/wordprocessingGroup" xmlns:wpi="http://schemas.microsoft.com/office/word/2010/wordprocessingInk" xmlns:wne="http://schemas.microsoft.com/office/word/2006/wordml" xmlns:wps="http://schemas.microsoft.com/office/word/2010/wordprocessingShape" mc:Ignorable="w14 wp14">
+  <w:docDefaults>
+    <w:rPrDefault>
+      <w:rPr>
+        <w:rFonts w:ascii="Times New Roman" w:eastAsiaTheme="minorHAnsi" w:hAnsi="Times New Roman" w:cstheme="minorBidi"/>
+        <w:sz w:val="22"/>
+        <w:szCs w:val="22"/>
+        <w:lang w:val="vi-VN" w:eastAsia="en-US" w:bidi="ar-SA"/>
+      </w:rPr>
+    </w:rPrDefault>
+    <w:pPrDefault>
+      <w:pPr>
+        <w:spacing w:after="160" w:line="259" w:lineRule="auto"/>
+      </w:pPr>
+    </w:pPrDefault>
+  </w:docDefaults>
+  <w:latentStyles w:defLockedState="0" w:defUIPriority="99" w:defSemiHidden="1" w:defUnhideWhenUsed="1" w:defQFormat="0" w:count="267">
+    <w:lsdException w:name="Normal" w:semiHidden="0" w:uiPriority="0" w:unhideWhenUsed="0" w:qFormat="1"/>
+    <w:lsdException w:name="heading 1" w:semiHidden="0" w:uiPriority="9" w:unhideWhenUsed="0" w:qFormat="1"/>
+    <w:lsdException w:name="heading 2" w:uiPriority="9" w:qFormat="1"/>
+    <w:lsdException w:name="heading 3" w:uiPriority="9" w:qFormat="1"/>
+    <w:lsdException w:name="heading 4" w:uiPriority="9" w:qFormat="1"/>
+    <w:lsdException w:name="heading 5" w:uiPriority="9" w:qFormat="1"/>
+    <w:lsdException w:name="heading 6" w:uiPriority="0" w:qFormat="1"/>
+    <w:lsdException w:name="heading 7" w:uiPriority="9" w:qFormat="1"/>
+    <w:lsdException w:name="heading 8" w:uiPriority="9" w:qFormat="1"/>
+    <w:lsdException w:name="heading 9" w:uiPriority="9" w:qFormat="1"/>
+    <w:lsdException w:name="toc 1" w:uiPriority="39"/>
+    <w:lsdException w:name="toc 2" w:uiPriority="39"/>
+    <w:lsdException w:name="toc 3" w:uiPriority="39"/>
+    <w:lsdException w:name="toc 4" w:uiPriority="39"/>
+    <w:lsdException w:name="toc 5" w:uiPriority="39"/>
+    <w:lsdException w:name="toc 6" w:uiPriority="39"/>
+    <w:lsdException w:name="toc 7" w:uiPriority="39"/>
+    <w:lsdException w:name="toc 8" w:uiPriority="39"/>
+    <w:lsdException w:name="toc 9" w:uiPriority="39"/>
+    <w:lsdException w:name="caption" w:uiPriority="35" w:qFormat="1"/>
+    <w:lsdException w:name="Title" w:semiHidden="0" w:uiPriority="10" w:unhideWhenUsed="0" w:qFormat="1"/>
+    <w:lsdException w:name="Default Paragraph Font" w:uiPriority="1"/>
+    <w:lsdException w:name="Subtitle" w:semiHidden="0" w:uiPriority="11" w:unhideWhenUsed="0" w:qFormat="1"/>
+    <w:lsdException w:name="Strong" w:semiHidden="0" w:uiPriority="22" w:unhideWhenUsed="0" w:qFormat="1"/>
+    <w:lsdException w:name="Emphasis" w:semiHidden="0" w:uiPriority="20" w:unhideWhenUsed="0" w:qFormat="1"/>
+    <w:lsdException w:name="Table Grid" w:semiHidden="0" w:uiPriority="39" w:unhideWhenUsed="0"/>
+    <w:lsdException w:name="Placeholder Text" w:unhideWhenUsed="0"/>
+    <w:lsdException w:name="No Spacing" w:semiHidden="0" w:uiPriority="1" w:unhideWhenUsed="0" w:qFormat="1"/>
+    <w:lsdException w:name="Light Shading" w:semiHidden="0" w:uiPriority="60" w:unhideWhenUsed="0"/>
+    <w:lsdException w:name="Light List" w:semiHidden="0" w:uiPriority="61" w:unhideWhenUsed="0"/>
+    <w:lsdException w:name="Light Grid" w:semiHidden="0" w:uiPriority="62" w:unhideWhenUsed="0"/>
+    <w:lsdException w:name="Medium Shading 1" w:semiHidden="0" w:uiPriority="63" w:unhideWhenUsed="0"/>
+    <w:lsdException w:name="Medium Shading 2" w:semiHidden="0" w:uiPriority="64" w:unhideWhenUsed="0"/>
+    <w:lsdException w:name="Medium List 1" w:semiHidden="0" w:uiPriority="65" w:unhideWhenUsed="0"/>
+    <w:lsdException w:name="Medium List 2" w:semiHidden="0" w:uiPriority="66" w:unhideWhenUsed="0"/>
+    <w:lsdException w:name="Medium Grid 1" w:semiHidden="0" w:uiPriority="67" w:unhideWhenUsed="0"/>
+    <w:lsdException w:name="Medium Grid 2" w:semiHidden="0" w:uiPriority="68" w:unhideWhenUsed="0"/>
+    <w:lsdException w:name="Medium Grid 3" w:semiHidden="0" w:uiPriority="69" w:unhideWhenUsed="0"/>
+    <w:lsdException w:name="Dark List" w:semiHidden="0" w:uiPriority="70" w:unhideWhenUsed="0"/>
+    <w:lsdException w:name="Colorful Shading" w:semiHidden="0" w:uiPriority="71" w:unhideWhenUsed="0"/>
+    <w:lsdException w:name="Colorful List" w:semiHidden="0" w:uiPriority="72" w:unhideWhenUsed="0"/>
+    <w:lsdException w:name="Colorful Grid" w:semiHidden="0" w:uiPriority="73" w:unhideWhenUsed="0"/>
+    <w:lsdException w:name="Light Shading Accent 1" w:semiHidden="0" w:uiPriority="60" w:unhideWhenUsed="0"/>
+    <w:lsdException w:name="Light List Accent 1" w:semiHidden="0" w:uiPriority="61" w:unhideWhenUsed="0"/>
+    <w:lsdException w:name="Light Grid Accent 1" w:semiHidden="0" w:uiPriority="62" w:unhideWhenUsed="0"/>
+    <w:lsdException w:name="Medium Shading 1 Accent 1" w:semiHidden="0" w:uiPriority="63" w:unhideWhenUsed="0"/>
+    <w:lsdException w:name="Medium Shading 2 Accent 1" w:semiHidden="0" w:uiPriority="64" w:unhideWhenUsed="0"/>
+    <w:lsdException w:name="Medium List 1 Accent 1" w:semiHidden="0" w:uiPriority="65" w:unhideWhenUsed="0"/>
+    <w:lsdException w:name="Revision" w:unhideWhenUsed="0"/>
+    <w:lsdException w:name="List Paragraph" w:semiHidden="0" w:unhideWhenUsed="0" w:qFormat="1"/>
+    <w:lsdException w:name="Quote" w:semiHidden="0" w:uiPriority="29" w:unhideWhenUsed="0" w:qFormat="1"/>
+    <w:lsdException w:name="Intense Quote" w:semiHidden="0" w:uiPriority="30" w:unhideWhenUsed="0" w:qFormat="1"/>
+    <w:lsdException w:name="Medium List 2 Accent 1" w:semiHidden="0" w:uiPriority="66" w:unhideWhenUsed="0"/>
+    <w:lsdException w:name="Medium Grid 1 Accent 1" w:semiHidden="0" w:uiPriority="67" w:unhideWhenUsed="0"/>
+    <w:lsdException w:name="Medium Grid 2 Accent 1" w:semiHidden="0" w:uiPriority="68" w:unhideWhenUsed="0"/>
+    <w:lsdException w:name="Medium Grid 3 Accent 1" w:semiHidden="0" w:uiPriority="69" w:unhideWhenUsed="0"/>
+    <w:lsdException w:name="Dark List Accent 1" w:semiHidden="0" w:uiPriority="70" w:unhideWhenUsed="0"/>
+    <w:lsdException w:name="Colorful Shading Accent 1" w:semiHidden="0" w:uiPriority="71" w:unhideWhenUsed="0"/>
+    <w:lsdException w:name="Colorful List Accent 1" w:semiHidden="0" w:uiPriority="72" w:unhideWhenUsed="0"/>
+    <w:lsdException w:name="Colorful Grid Accent 1" w:semiHidden="0" w:uiPriority="73" w:unhideWhenUsed="0"/>
+    <w:lsdException w:name="Light Shading Accent 2" w:semiHidden="0" w:uiPriority="60" w:unhideWhenUsed="0"/>
+    <w:lsdException w:name="Light List Accent 2" w:semiHidden="0" w:uiPriority="61" w:unhideWhenUsed="0"/>
+    <w:lsdException w:name="Light Grid Accent 2" w:semiHidden="0" w:uiPriority="62" w:unhideWhenUsed="0"/>
+    <w:lsdException w:name="Medium Shading 1 Accent 2" w:semiHidden="0" w:uiPriority="63" w:unhideWhenUsed="0"/>
+    <w:lsdException w:name="Medium Shading 2 Accent 2" w:semiHidden="0" w:uiPriority="64" w:unhideWhenUsed="0"/>
+    <w:lsdException w:name="Medium List 1 Accent 2" w:semiHidden="0" w:uiPriority="65" w:unhideWhenUsed="0"/>
+    <w:lsdException w:name="Medium List 2 Accent 2" w:semiHidden="0" w:uiPriority="66" w:unhideWhenUsed="0"/>
+    <w:lsdException w:name="Medium Grid 1 Accent 2" w:semiHidden="0" w:uiPriority="67" w:unhideWhenUsed="0"/>
+    <w:lsdException w:name="Medium Grid 2 Accent 2" w:semiHidden="0" w:uiPriority="68" w:unhideWhenUsed="0"/>
+    <w:lsdException w:name="Medium Grid 3 Accent 2" w:semiHidden="0" w:uiPriority="69" w:unhideWhenUsed="0"/>
+    <w:lsdException w:name="Dark List Accent 2" w:semiHidden="0" w:uiPriority="70" w:unhideWhenUsed="0"/>
+    <w:lsdException w:name="Colorful Shading Accent 2" w:semiHidden="0" w:uiPriority="71" w:unhideWhenUsed="0"/>
+    <w:lsdException w:name="Colorful List Accent 2" w:semiHidden="0" w:uiPriority="72" w:unhideWhenUsed="0"/>
+    <w:lsdException w:name="Colorful Grid Accent 2" w:semiHidden="0" w:uiPriority="73" w:unhideWhenUsed="0"/>
+    <w:lsdException w:name="Light Shading Accent 3" w:semiHidden="0" w:uiPriority="60" w:unhideWhenUsed="0"/>
+    <w:lsdException w:name="Light List Accent 3" w:semiHidden="0" w:uiPriority="61" w:unhideWhenUsed="0"/>
+    <w:lsdException w:name="Light Grid Accent 3" w:semiHidden="0" w:uiPriority="62" w:unhideWhenUsed="0"/>
+    <w:lsdException w:name="Medium Shading 1 Accent 3" w:semiHidden="0" w:uiPriority="63" w:unhideWhenUsed="0"/>
+    <w:lsdException w:name="Medium Shading 2 Accent 3" w:semiHidden="0" w:uiPriority="64" w:unhideWhenUsed="0"/>
+    <w:lsdException w:name="Medium List 1 Accent 3" w:semiHidden="0" w:uiPriority="65" w:unhideWhenUsed="0"/>
+    <w:lsdException w:name="Medium List 2 Accent 3" w:semiHidden="0" w:uiPriority="66" w:unhideWhenUsed="0"/>
+    <w:lsdException w:name="Medium Grid 1 Accent 3" w:semiHidden="0" w:uiPriority="67" w:unhideWhenUsed="0"/>
+    <w:lsdException w:name="Medium Grid 2 Accent 3" w:semiHidden="0" w:uiPriority="68" w:unhideWhenUsed="0"/>
+    <w:lsdException w:name="Medium Grid 3 Accent 3" w:semiHidden="0" w:uiPriority="69" w:unhideWhenUsed="0"/>
+    <w:lsdException w:name="Dark List Accent 3" w:semiHidden="0" w:uiPriority="70" w:unhideWhenUsed="0"/>
+    <w:lsdException w:name="Colorful Shading Accent 3" w:semiHidden="0" w:uiPriority="71" w:unhideWhenUsed="0"/>
+    <w:lsdException w:name="Colorful List Accent 3" w:semiHidden="0" w:uiPriority="72" w:unhideWhenUsed="0"/>
+    <w:lsdException w:name="Colorful Grid Accent 3" w:semiHidden="0" w:uiPriority="73" w:unhideWhenUsed="0"/>
+    <w:lsdException w:name="Light Shading Accent 4" w:semiHidden="0" w:uiPriority="60" w:unhideWhenUsed="0"/>
+    <w:lsdException w:name="Light List Accent 4" w:semiHidden="0" w:uiPriority="61" w:unhideWhenUsed="0"/>
+    <w:lsdException w:name="Light Grid Accent 4" w:semiHidden="0" w:uiPriority="62" w:unhideWhenUsed="0"/>
+    <w:lsdException w:name="Medium Shading 1 Accent 4" w:semiHidden="0" w:uiPriority="63" w:unhideWhenUsed="0"/>
+    <w:lsdException w:name="Medium Shading 2 Accent 4" w:semiHidden="0" w:uiPriority="64" w:unhideWhenUsed="0"/>
+    <w:lsdException w:name="Medium List 1 Accent 4" w:semiHidden="0" w:uiPriority="65" w:unhideWhenUsed="0"/>
+    <w:lsdException w:name="Medium List 2 Accent 4" w:semiHidden="0" w:uiPriority="66" w:unhideWhenUsed="0"/>
+    <w:lsdException w:name="Medium Grid 1 Accent 4" w:semiHidden="0" w:uiPriority="67" w:unhideWhenUsed="0"/>
+    <w:lsdException w:name="Medium Grid 2 Accent 4" w:semiHidden="0" w:uiPriority="68" w:unhideWhenUsed="0"/>
+    <w:lsdException w:name="Medium Grid 3 Accent 4" w:semiHidden="0" w:uiPriority="69" w:unhideWhenUsed="0"/>
+    <w:lsdException w:name="Dark List Accent 4" w:semiHidden="0" w:uiPriority="70" w:unhideWhenUsed="0"/>
+    <w:lsdException w:name="Colorful Shading Accent 4" w:semiHidden="0" w:uiPriority="71" w:unhideWhenUsed="0"/>
+    <w:lsdException w:name="Colorful List Accent 4" w:semiHidden="0" w:uiPriority="72" w:unhideWhenUsed="0"/>
+    <w:lsdException w:name="Colorful Grid Accent 4" w:semiHidden="0" w:uiPriority="73" w:unhideWhenUsed="0"/>
+    <w:lsdException w:name="Light Shading Accent 5" w:semiHidden="0" w:uiPriority="60" w:unhideWhenUsed="0"/>
+    <w:lsdException w:name="Light List Accent 5" w:semiHidden="0" w:uiPriority="61" w:unhideWhenUsed="0"/>
+    <w:lsdException w:name="Light Grid Accent 5" w:semiHidden="0" w:uiPriority="62" w:unhideWhenUsed="0"/>
+    <w:lsdException w:name="Medium Shading 1 Accent 5" w:semiHidden="0" w:uiPriority="63" w:unhideWhenUsed="0"/>
+    <w:lsdException w:name="Medium Shading 2 Accent 5" w:semiHidden="0" w:uiPriority="64" w:unhideWhenUsed="0"/>
+    <w:lsdException w:name="Medium List 1 Accent 5" w:semiHidden="0" w:uiPriority="65" w:unhideWhenUsed="0"/>
+    <w:lsdException w:name="Medium List 2 Accent 5" w:semiHidden="0" w:uiPriority="66" w:unhideWhenUsed="0"/>
+    <w:lsdException w:name="Medium Grid 1 Accent 5" w:semiHidden="0" w:uiPriority="67" w:unhideWhenUsed="0"/>
+    <w:lsdException w:name="Medium Grid 2 Accent 5" w:semiHidden="0" w:uiPriority="68" w:unhideWhenUsed="0"/>
+    <w:lsdException w:name="Medium Grid 3 Accent 5" w:semiHidden="0" w:uiPriority="69" w:unhideWhenUsed="0"/>
+    <w:lsdException w:name="Dark List Accent 5" w:semiHidden="0" w:uiPriority="70" w:unhideWhenUsed="0"/>
+    <w:lsdException w:name="Colorful Shading Accent 5" w:semiHidden="0" w:uiPriority="71" w:unhideWhenUsed="0"/>
+    <w:lsdException w:name="Colorful List Accent 5" w:semiHidden="0" w:uiPriority="72" w:unhideWhenUsed="0"/>
+    <w:lsdException w:name="Colorful Grid Accent 5" w:semiHidden="0" w:uiPriority="73" w:unhideWhenUsed="0"/>
+    <w:lsdException w:name="Light Shading Accent 6" w:semiHidden="0" w:uiPriority="60" w:unhideWhenUsed="0"/>
+    <w:lsdException w:name="Light List Accent 6" w:semiHidden="0" w:uiPriority="61" w:unhideWhenUsed="0"/>
+    <w:lsdException w:name="Light Grid Accent 6" w:semiHidden="0" w:uiPriority="62" w:unhideWhenUsed="0"/>
+    <w:lsdException w:name="Medium Shading 1 Accent 6" w:semiHidden="0" w:uiPriority="63" w:unhideWhenUsed="0"/>
+    <w:lsdException w:name="Medium Shading 2 Accent 6" w:semiHidden="0" w:uiPriority="64" w:unhideWhenUsed="0"/>
+    <w:lsdException w:name="Medium List 1 Accent 6" w:semiHidden="0" w:uiPriority="65" w:unhideWhenUsed="0"/>
+    <w:lsdException w:name="Medium List 2 Accent 6" w:semiHidden="0" w:uiPriority="66" w:unhideWhenUsed="0"/>
+    <w:lsdException w:name="Medium Grid 1 Accent 6" w:semiHidden="0" w:uiPriority="67" w:unhideWhenUsed="0"/>
+    <w:lsdException w:name="Medium Grid 2 Accent 6" w:semiHidden="0" w:uiPriority="68" w:unhideWhenUsed="0"/>
+    <w:lsdException w:name="Medium Grid 3 Accent 6" w:semiHidden="0" w:uiPriority="69" w:unhideWhenUsed="0"/>
+    <w:lsdException w:name="Dark List Accent 6" w:semiHidden="0" w:uiPriority="70" w:unhideWhenUsed="0"/>
+    <w:lsdException w:name="Colorful Shading Accent 6" w:semiHidden="0" w:uiPriority="71" w:unhideWhenUsed="0"/>
+    <w:lsdException w:name="Colorful List Accent 6" w:semiHidden="0" w:uiPriority="72" w:unhideWhenUsed="0"/>
+    <w:lsdException w:name="Colorful Grid Accent 6" w:semiHidden="0" w:uiPriority="73" w:unhideWhenUsed="0"/>
+    <w:lsdException w:name="Subtle Emphasis" w:semiHidden="0" w:uiPriority="19" w:unhideWhenUsed="0" w:qFormat="1"/>
+    <w:lsdException w:name="Intense Emphasis" w:semiHidden="0" w:uiPriority="21" w:unhideWhenUsed="0" w:qFormat="1"/>
+    <w:lsdException w:name="Subtle Reference" w:semiHidden="0" w:uiPriority="31" w:unhideWhenUsed="0" w:qFormat="1"/>
+    <w:lsdException w:name="Intense Reference" w:semiHidden="0" w:uiPriority="32" w:unhideWhenUsed="0" w:qFormat="1"/>
+    <w:lsdException w:name="Book Title" w:semiHidden="0" w:uiPriority="33" w:unhideWhenUsed="0" w:qFormat="1"/>
+    <w:lsdException w:name="Bibliography" w:uiPriority="37"/>
+    <w:lsdException w:name="TOC Heading" w:uiPriority="39" w:qFormat="1"/>
+  </w:latentStyles>
+  <w:style w:type="paragraph" w:default="1" w:styleId="Normal">
+    <w:name w:val="Normal"/>
+    <w:qFormat/>
+  </w:style>
+  <w:style w:type="paragraph" w:styleId="Heading1">
+    <w:name w:val="heading 1"/>
+    <w:basedOn w:val="Normal"/>
+    <w:next w:val="Normal"/>
+    <w:link w:val="Heading1Char"/>
+    <w:uiPriority w:val="9"/>
+    <w:qFormat/>
+    <w:rsid w:val="00F65385"/>
+    <w:pPr>
+      <w:keepNext/>
+      <w:keepLines/>
+      <w:spacing w:before="240" w:after="0"/>
+      <w:outlineLvl w:val="0"/>
+    </w:pPr>
+    <w:rPr>
+      <w:rFonts w:asciiTheme="majorHAnsi" w:eastAsiaTheme="majorEastAsia" w:hAnsiTheme="majorHAnsi" w:cstheme="majorBidi"/>
+      <w:color w:val="2E74B5" w:themeColor="accent1" w:themeShade="BF"/>
+      <w:sz w:val="32"/>
+      <w:szCs w:val="32"/>
+    </w:rPr>
+  </w:style>
+  <w:style w:type="paragraph" w:styleId="Heading2">
+    <w:name w:val="heading 2"/>
+    <w:basedOn w:val="Normal"/>
+    <w:next w:val="Normal"/>
+    <w:link w:val="Heading2Char"/>
+    <w:uiPriority w:val="9"/>
+    <w:unhideWhenUsed/>
+    <w:qFormat/>
+    <w:rsid w:val="00EB6662"/>
+    <w:pPr>
+      <w:keepNext/>
+      <w:keepLines/>
+      <w:spacing w:before="40" w:after="0"/>
+      <w:outlineLvl w:val="1"/>
+    </w:pPr>
+    <w:rPr>
+      <w:rFonts w:asciiTheme="majorHAnsi" w:eastAsiaTheme="majorEastAsia" w:hAnsiTheme="majorHAnsi" w:cstheme="majorBidi"/>
+      <w:color w:val="2E74B5" w:themeColor="accent1" w:themeShade="BF"/>
+      <w:sz w:val="26"/>
+      <w:szCs w:val="26"/>
+    </w:rPr>
+  </w:style>
+  <w:style w:type="paragraph" w:styleId="Heading3">
+    <w:name w:val="heading 3"/>
+    <w:basedOn w:val="Normal"/>
+    <w:next w:val="Normal"/>
+    <w:link w:val="Heading3Char"/>
+    <w:uiPriority w:val="9"/>
+    <w:unhideWhenUsed/>
+    <w:qFormat/>
+    <w:rsid w:val="00F83ACB"/>
+    <w:pPr>
+      <w:keepNext/>
+      <w:keepLines/>
+      <w:spacing w:before="200" w:after="0" w:line="276" w:lineRule="auto"/>
+      <w:ind w:left="720" w:hanging="720"/>
+      <w:outlineLvl w:val="2"/>
+    </w:pPr>
+    <w:rPr>
+      <w:rFonts w:asciiTheme="majorHAnsi" w:eastAsiaTheme="majorEastAsia" w:hAnsiTheme="majorHAnsi" w:cstheme="majorBidi"/>
+      <w:b/>
+      <w:bCs/>
+      <w:color w:val="5B9BD5" w:themeColor="accent1"/>
+      <w:lang w:val="en-US"/>
+    </w:rPr>
+  </w:style>
+  <w:style w:type="paragraph" w:styleId="Heading4">
+    <w:name w:val="heading 4"/>
+    <w:basedOn w:val="Normal"/>
+    <w:next w:val="Normal"/>
+    <w:link w:val="Heading4Char"/>
+    <w:uiPriority w:val="9"/>
+    <w:semiHidden/>
+    <w:unhideWhenUsed/>
+    <w:qFormat/>
+    <w:rsid w:val="00F83ACB"/>
+    <w:pPr>
+      <w:keepNext/>
+      <w:keepLines/>
+      <w:spacing w:before="200" w:after="0" w:line="276" w:lineRule="auto"/>
+      <w:ind w:left="864" w:hanging="864"/>
+      <w:outlineLvl w:val="3"/>
+    </w:pPr>
+    <w:rPr>
+      <w:rFonts w:asciiTheme="majorHAnsi" w:eastAsiaTheme="majorEastAsia" w:hAnsiTheme="majorHAnsi" w:cstheme="majorBidi"/>
+      <w:b/>
+      <w:bCs/>
+      <w:i/>
+      <w:iCs/>
+      <w:color w:val="5B9BD5" w:themeColor="accent1"/>
+      <w:lang w:val="en-US"/>
+    </w:rPr>
+  </w:style>
+  <w:style w:type="paragraph" w:styleId="Heading5">
+    <w:name w:val="heading 5"/>
+    <w:basedOn w:val="Normal"/>
+    <w:next w:val="Normal"/>
+    <w:link w:val="Heading5Char"/>
+    <w:uiPriority w:val="9"/>
+    <w:semiHidden/>
+    <w:unhideWhenUsed/>
+    <w:qFormat/>
+    <w:rsid w:val="00F83ACB"/>
+    <w:pPr>
+      <w:keepNext/>
+      <w:keepLines/>
+      <w:spacing w:before="200" w:after="0" w:line="276" w:lineRule="auto"/>
+      <w:ind w:left="1008" w:hanging="1008"/>
+      <w:outlineLvl w:val="4"/>
+    </w:pPr>
+    <w:rPr>
+      <w:rFonts w:asciiTheme="majorHAnsi" w:eastAsiaTheme="majorEastAsia" w:hAnsiTheme="majorHAnsi" w:cstheme="majorBidi"/>
+      <w:color w:val="1F4D78" w:themeColor="accent1" w:themeShade="7F"/>
+      <w:lang w:val="en-US"/>
+    </w:rPr>
+  </w:style>
+  <w:style w:type="paragraph" w:styleId="Heading6">
+    <w:name w:val="heading 6"/>
+    <w:basedOn w:val="Normal"/>
+    <w:next w:val="Normal"/>
+    <w:link w:val="Heading6Char"/>
+    <w:unhideWhenUsed/>
+    <w:qFormat/>
+    <w:rsid w:val="00F83ACB"/>
+    <w:pPr>
+      <w:keepNext/>
+      <w:keepLines/>
+      <w:spacing w:before="200" w:after="0" w:line="276" w:lineRule="auto"/>
+      <w:ind w:left="1152" w:hanging="1152"/>
+      <w:outlineLvl w:val="5"/>
+    </w:pPr>
+    <w:rPr>
+      <w:rFonts w:asciiTheme="majorHAnsi" w:eastAsiaTheme="majorEastAsia" w:hAnsiTheme="majorHAnsi" w:cstheme="majorBidi"/>
+      <w:i/>
+      <w:iCs/>
+      <w:color w:val="1F4D78" w:themeColor="accent1" w:themeShade="7F"/>
+      <w:lang w:val="en-US"/>
+    </w:rPr>
+  </w:style>
+  <w:style w:type="paragraph" w:styleId="Heading7">
+    <w:name w:val="heading 7"/>
+    <w:basedOn w:val="Normal"/>
+    <w:next w:val="Normal"/>
+    <w:link w:val="Heading7Char"/>
+    <w:uiPriority w:val="9"/>
+    <w:semiHidden/>
+    <w:unhideWhenUsed/>
+    <w:qFormat/>
+    <w:rsid w:val="00F83ACB"/>
+    <w:pPr>
+      <w:keepNext/>
+      <w:keepLines/>
+      <w:spacing w:before="200" w:after="0" w:line="276" w:lineRule="auto"/>
+      <w:ind w:left="1296" w:hanging="1296"/>
+      <w:outlineLvl w:val="6"/>
+    </w:pPr>
+    <w:rPr>
+      <w:rFonts w:asciiTheme="majorHAnsi" w:eastAsiaTheme="majorEastAsia" w:hAnsiTheme="majorHAnsi" w:cstheme="majorBidi"/>
+      <w:i/>
+      <w:iCs/>
+      <w:color w:val="404040" w:themeColor="text1" w:themeTint="BF"/>
+      <w:lang w:val="en-US"/>
+    </w:rPr>
+  </w:style>
+  <w:style w:type="paragraph" w:styleId="Heading8">
+    <w:name w:val="heading 8"/>
+    <w:basedOn w:val="Normal"/>
+    <w:next w:val="Normal"/>
+    <w:link w:val="Heading8Char"/>
+    <w:uiPriority w:val="9"/>
+    <w:semiHidden/>
+    <w:unhideWhenUsed/>
+    <w:qFormat/>
+    <w:rsid w:val="00F83ACB"/>
+    <w:pPr>
+      <w:keepNext/>
+      <w:keepLines/>
+      <w:spacing w:before="200" w:after="0" w:line="276" w:lineRule="auto"/>
+      <w:ind w:left="1440" w:hanging="1440"/>
+      <w:outlineLvl w:val="7"/>
+    </w:pPr>
+    <w:rPr>
+      <w:rFonts w:asciiTheme="majorHAnsi" w:eastAsiaTheme="majorEastAsia" w:hAnsiTheme="majorHAnsi" w:cstheme="majorBidi"/>
+      <w:color w:val="404040" w:themeColor="text1" w:themeTint="BF"/>
+      <w:sz w:val="20"/>
+      <w:szCs w:val="20"/>
+      <w:lang w:val="en-US"/>
+    </w:rPr>
+  </w:style>
+  <w:style w:type="paragraph" w:styleId="Heading9">
+    <w:name w:val="heading 9"/>
+    <w:basedOn w:val="Normal"/>
+    <w:next w:val="Normal"/>
+    <w:link w:val="Heading9Char"/>
+    <w:uiPriority w:val="9"/>
+    <w:semiHidden/>
+    <w:unhideWhenUsed/>
+    <w:qFormat/>
+    <w:rsid w:val="00F83ACB"/>
+    <w:pPr>
+      <w:keepNext/>
+      <w:keepLines/>
+      <w:spacing w:before="200" w:after="0" w:line="276" w:lineRule="auto"/>
+      <w:ind w:left="1584" w:hanging="1584"/>
+      <w:outlineLvl w:val="8"/>
+    </w:pPr>
+    <w:rPr>
+      <w:rFonts w:asciiTheme="majorHAnsi" w:eastAsiaTheme="majorEastAsia" w:hAnsiTheme="majorHAnsi" w:cstheme="majorBidi"/>
+      <w:i/>
+      <w:iCs/>
+      <w:color w:val="404040" w:themeColor="text1" w:themeTint="BF"/>
+      <w:sz w:val="20"/>
+      <w:szCs w:val="20"/>
+      <w:lang w:val="en-US"/>
+    </w:rPr>
+  </w:style>
+  <w:style w:type="character" w:default="1" w:styleId="DefaultParagraphFont">
+    <w:name w:val="Default Paragraph Font"/>
+    <w:uiPriority w:val="1"/>
+    <w:semiHidden/>
+    <w:unhideWhenUsed/>
+  </w:style>
+  <w:style w:type="table" w:default="1" w:styleId="TableNormal">
+    <w:name w:val="Normal Table"/>
+    <w:uiPriority w:val="99"/>
+    <w:semiHidden/>
+    <w:unhideWhenUsed/>
+    <w:tblPr>
+      <w:tblInd w:w="0" w:type="dxa"/>
+      <w:tblCellMar>
+        <w:top w:w="0" w:type="dxa"/>
+        <w:left w:w="108" w:type="dxa"/>
+        <w:bottom w:w="0" w:type="dxa"/>
+        <w:right w:w="108" w:type="dxa"/>
+      </w:tblCellMar>
+    </w:tblPr>
+  </w:style>
+  <w:style w:type="numbering" w:default="1" w:styleId="NoList">
+    <w:name w:val="No List"/>
+    <w:uiPriority w:val="99"/>
+    <w:semiHidden/>
+    <w:unhideWhenUsed/>
+  </w:style>
+  <w:style w:type="paragraph" w:styleId="Header">
+    <w:name w:val="header"/>
+    <w:basedOn w:val="Normal"/>
+    <w:link w:val="HeaderChar"/>
+    <w:uiPriority w:val="99"/>
+    <w:unhideWhenUsed/>
+    <w:rsid w:val="00DD2623"/>
+    <w:pPr>
+      <w:tabs>
+        <w:tab w:val="center" w:pos="4513"/>
+        <w:tab w:val="right" w:pos="9026"/>
+      </w:tabs>
+      <w:spacing w:after="0" w:line="240" w:lineRule="auto"/>
+    </w:pPr>
+  </w:style>
+  <w:style w:type="character" w:customStyle="1" w:styleId="HeaderChar">
+    <w:name w:val="Header Char"/>
+    <w:basedOn w:val="DefaultParagraphFont"/>
+    <w:link w:val="Header"/>
+    <w:uiPriority w:val="99"/>
+    <w:rsid w:val="00DD2623"/>
+  </w:style>
+  <w:style w:type="paragraph" w:styleId="Footer">
+    <w:name w:val="footer"/>
+    <w:basedOn w:val="Normal"/>
+    <w:link w:val="FooterChar"/>
+    <w:uiPriority w:val="99"/>
+    <w:unhideWhenUsed/>
+    <w:rsid w:val="00DD2623"/>
+    <w:pPr>
+      <w:tabs>
+        <w:tab w:val="center" w:pos="4513"/>
+        <w:tab w:val="right" w:pos="9026"/>
+      </w:tabs>
+      <w:spacing w:after="0" w:line="240" w:lineRule="auto"/>
+    </w:pPr>
+  </w:style>
+  <w:style w:type="character" w:customStyle="1" w:styleId="FooterChar">
+    <w:name w:val="Footer Char"/>
+    <w:basedOn w:val="DefaultParagraphFont"/>
+    <w:link w:val="Footer"/>
+    <w:uiPriority w:val="99"/>
+    <w:rsid w:val="00DD2623"/>
+  </w:style>
+  <w:style w:type="character" w:customStyle="1" w:styleId="Heading1Char">
+    <w:name w:val="Heading 1 Char"/>
+    <w:basedOn w:val="DefaultParagraphFont"/>
+    <w:link w:val="Heading1"/>
+    <w:uiPriority w:val="9"/>
+    <w:rsid w:val="00F65385"/>
+    <w:rPr>
+      <w:rFonts w:asciiTheme="majorHAnsi" w:eastAsiaTheme="majorEastAsia" w:hAnsiTheme="majorHAnsi" w:cstheme="majorBidi"/>
+      <w:color w:val="2E74B5" w:themeColor="accent1" w:themeShade="BF"/>
+      <w:sz w:val="32"/>
+      <w:szCs w:val="32"/>
+    </w:rPr>
+  </w:style>
+  <w:style w:type="table" w:styleId="TableGrid">
+    <w:name w:val="Table Grid"/>
+    <w:basedOn w:val="TableNormal"/>
+    <w:uiPriority w:val="39"/>
+    <w:rsid w:val="00F65385"/>
+    <w:pPr>
+      <w:spacing w:after="0" w:line="240" w:lineRule="auto"/>
+    </w:pPr>
+    <w:tblPr>
+      <w:tblInd w:w="0" w:type="dxa"/>
+      <w:tblBorders>
+        <w:top w:val="single" w:sz="4" w:space="0" w:color="auto"/>
+        <w:left w:val="single" w:sz="4" w:space="0" w:color="auto"/>
+        <w:bottom w:val="single" w:sz="4" w:space="0" w:color="auto"/>
+        <w:right w:val="single" w:sz="4" w:space="0" w:color="auto"/>
+        <w:insideH w:val="single" w:sz="4" w:space="0" w:color="auto"/>
+        <w:insideV w:val="single" w:sz="4" w:space="0" w:color="auto"/>
+      </w:tblBorders>
+      <w:tblCellMar>
+        <w:top w:w="0" w:type="dxa"/>
+        <w:left w:w="108" w:type="dxa"/>
+        <w:bottom w:w="0" w:type="dxa"/>
+        <w:right w:w="108" w:type="dxa"/>
+      </w:tblCellMar>
+    </w:tblPr>
+  </w:style>
+  <w:style w:type="character" w:customStyle="1" w:styleId="Heading2Char">
+    <w:name w:val="Heading 2 Char"/>
+    <w:basedOn w:val="DefaultParagraphFont"/>
+    <w:link w:val="Heading2"/>
+    <w:uiPriority w:val="9"/>
+    <w:rsid w:val="00EB6662"/>
+    <w:rPr>
+      <w:rFonts w:asciiTheme="majorHAnsi" w:eastAsiaTheme="majorEastAsia" w:hAnsiTheme="majorHAnsi" w:cstheme="majorBidi"/>
+      <w:color w:val="2E74B5" w:themeColor="accent1" w:themeShade="BF"/>
+      <w:sz w:val="26"/>
+      <w:szCs w:val="26"/>
+    </w:rPr>
+  </w:style>
+  <w:style w:type="paragraph" w:styleId="ListParagraph">
+    <w:name w:val="List Paragraph"/>
+    <w:basedOn w:val="Normal"/>
+    <w:uiPriority w:val="99"/>
+    <w:qFormat/>
+    <w:rsid w:val="00395A46"/>
+    <w:pPr>
+      <w:ind w:left="720"/>
+      <w:contextualSpacing/>
+    </w:pPr>
+  </w:style>
+  <w:style w:type="character" w:styleId="Hyperlink">
+    <w:name w:val="Hyperlink"/>
+    <w:basedOn w:val="DefaultParagraphFont"/>
+    <w:uiPriority w:val="99"/>
+    <w:unhideWhenUsed/>
+    <w:rsid w:val="00162CD4"/>
+    <w:rPr>
+      <w:color w:val="0563C1" w:themeColor="hyperlink"/>
+      <w:u w:val="single"/>
+    </w:rPr>
+  </w:style>
+  <w:style w:type="paragraph" w:styleId="TOCHeading">
+    <w:name w:val="TOC Heading"/>
+    <w:basedOn w:val="Heading1"/>
+    <w:next w:val="Normal"/>
+    <w:uiPriority w:val="39"/>
+    <w:unhideWhenUsed/>
+    <w:qFormat/>
+    <w:rsid w:val="00E01490"/>
+    <w:pPr>
+      <w:outlineLvl w:val="9"/>
+    </w:pPr>
+    <w:rPr>
+      <w:lang w:val="en-US"/>
+    </w:rPr>
+  </w:style>
+  <w:style w:type="paragraph" w:styleId="TOC1">
+    <w:name w:val="toc 1"/>
+    <w:basedOn w:val="Normal"/>
+    <w:next w:val="Normal"/>
+    <w:autoRedefine/>
+    <w:uiPriority w:val="39"/>
+    <w:unhideWhenUsed/>
+    <w:rsid w:val="00E01490"/>
+    <w:pPr>
+      <w:spacing w:after="100"/>
+    </w:pPr>
+  </w:style>
+  <w:style w:type="paragraph" w:styleId="TOC2">
+    <w:name w:val="toc 2"/>
+    <w:basedOn w:val="Normal"/>
+    <w:next w:val="Normal"/>
+    <w:autoRedefine/>
+    <w:uiPriority w:val="39"/>
+    <w:unhideWhenUsed/>
+    <w:rsid w:val="00E01490"/>
+    <w:pPr>
+      <w:spacing w:after="100"/>
+      <w:ind w:left="220"/>
+    </w:pPr>
+  </w:style>
+  <w:style w:type="paragraph" w:styleId="Caption">
+    <w:name w:val="caption"/>
+    <w:basedOn w:val="Normal"/>
+    <w:next w:val="Normal"/>
+    <w:uiPriority w:val="35"/>
+    <w:unhideWhenUsed/>
+    <w:qFormat/>
+    <w:rsid w:val="00942B3C"/>
+    <w:pPr>
+      <w:spacing w:after="200" w:line="240" w:lineRule="auto"/>
+    </w:pPr>
+    <w:rPr>
+      <w:i/>
+      <w:iCs/>
+      <w:color w:val="44546A" w:themeColor="text2"/>
+      <w:sz w:val="18"/>
+      <w:szCs w:val="18"/>
+    </w:rPr>
+  </w:style>
+  <w:style w:type="paragraph" w:styleId="TableofFigures">
+    <w:name w:val="table of figures"/>
+    <w:basedOn w:val="Normal"/>
+    <w:next w:val="Normal"/>
+    <w:uiPriority w:val="99"/>
+    <w:unhideWhenUsed/>
+    <w:rsid w:val="00A47993"/>
+    <w:pPr>
+      <w:spacing w:after="0"/>
+    </w:pPr>
+  </w:style>
+  <w:style w:type="paragraph" w:styleId="BalloonText">
+    <w:name w:val="Balloon Text"/>
+    <w:basedOn w:val="Normal"/>
+    <w:link w:val="BalloonTextChar"/>
+    <w:uiPriority w:val="99"/>
+    <w:semiHidden/>
+    <w:unhideWhenUsed/>
+    <w:rsid w:val="00CC367B"/>
+    <w:pPr>
+      <w:spacing w:after="0" w:line="240" w:lineRule="auto"/>
+    </w:pPr>
+    <w:rPr>
+      <w:rFonts w:ascii="Tahoma" w:hAnsi="Tahoma" w:cs="Tahoma"/>
+      <w:sz w:val="16"/>
+      <w:szCs w:val="16"/>
+    </w:rPr>
+  </w:style>
+  <w:style w:type="character" w:customStyle="1" w:styleId="BalloonTextChar">
+    <w:name w:val="Balloon Text Char"/>
+    <w:basedOn w:val="DefaultParagraphFont"/>
+    <w:link w:val="BalloonText"/>
+    <w:uiPriority w:val="99"/>
+    <w:semiHidden/>
+    <w:rsid w:val="00CC367B"/>
+    <w:rPr>
+      <w:rFonts w:ascii="Tahoma" w:hAnsi="Tahoma" w:cs="Tahoma"/>
+      <w:sz w:val="16"/>
+      <w:szCs w:val="16"/>
+    </w:rPr>
+  </w:style>
+  <w:style w:type="table" w:styleId="LightList-Accent2">
+    <w:name w:val="Light List Accent 2"/>
+    <w:basedOn w:val="TableNormal"/>
+    <w:uiPriority w:val="61"/>
+    <w:rsid w:val="00CC367B"/>
+    <w:pPr>
+      <w:spacing w:after="0" w:line="240" w:lineRule="auto"/>
+    </w:pPr>
+    <w:rPr>
+      <w:rFonts w:asciiTheme="minorHAnsi" w:hAnsiTheme="minorHAnsi"/>
+      <w:lang w:val="en-US"/>
+    </w:rPr>
+    <w:tblPr>
+      <w:tblStyleRowBandSize w:val="1"/>
+      <w:tblStyleColBandSize w:val="1"/>
+      <w:tblInd w:w="0" w:type="dxa"/>
+      <w:tblBorders>
+        <w:top w:val="single" w:sz="8" w:space="0" w:color="ED7D31" w:themeColor="accent2"/>
+        <w:left w:val="single" w:sz="8" w:space="0" w:color="ED7D31" w:themeColor="accent2"/>
+        <w:bottom w:val="single" w:sz="8" w:space="0" w:color="ED7D31" w:themeColor="accent2"/>
+        <w:right w:val="single" w:sz="8" w:space="0" w:color="ED7D31" w:themeColor="accent2"/>
+      </w:tblBorders>
+      <w:tblCellMar>
+        <w:top w:w="0" w:type="dxa"/>
+        <w:left w:w="108" w:type="dxa"/>
+        <w:bottom w:w="0" w:type="dxa"/>
+        <w:right w:w="108" w:type="dxa"/>
+      </w:tblCellMar>
+    </w:tblPr>
+    <w:tblStylePr w:type="firstRow">
+      <w:pPr>
+        <w:spacing w:before="0" w:after="0" w:line="240" w:lineRule="auto"/>
+      </w:pPr>
+      <w:rPr>
+        <w:b/>
+        <w:bCs/>
+        <w:color w:val="FFFFFF" w:themeColor="background1"/>
+      </w:rPr>
+      <w:tblPr/>
+      <w:tcPr>
+        <w:shd w:val="clear" w:color="auto" w:fill="ED7D31" w:themeFill="accent2"/>
+      </w:tcPr>
+    </w:tblStylePr>
+    <w:tblStylePr w:type="lastRow">
+      <w:pPr>
+        <w:spacing w:before="0" w:after="0" w:line="240" w:lineRule="auto"/>
+      </w:pPr>
+      <w:rPr>
+        <w:b/>
+        <w:bCs/>
+      </w:rPr>
+      <w:tblPr/>
+      <w:tcPr>
+        <w:tcBorders>
+          <w:top w:val="double" w:sz="6" w:space="0" w:color="ED7D31" w:themeColor="accent2"/>
+          <w:left w:val="single" w:sz="8" w:space="0" w:color="ED7D31" w:themeColor="accent2"/>
+          <w:bottom w:val="single" w:sz="8" w:space="0" w:color="ED7D31" w:themeColor="accent2"/>
+          <w:right w:val="single" w:sz="8" w:space="0" w:color="ED7D31" w:themeColor="accent2"/>
+        </w:tcBorders>
+      </w:tcPr>
+    </w:tblStylePr>
+    <w:tblStylePr w:type="firstCol">
+      <w:rPr>
+        <w:b/>
+        <w:bCs/>
+      </w:rPr>
+    </w:tblStylePr>
+    <w:tblStylePr w:type="lastCol">
+      <w:rPr>
+        <w:b/>
+        <w:bCs/>
+      </w:rPr>
+    </w:tblStylePr>
+    <w:tblStylePr w:type="band1Vert">
+      <w:tblPr/>
+      <w:tcPr>
+        <w:tcBorders>
+          <w:top w:val="single" w:sz="8" w:space="0" w:color="ED7D31" w:themeColor="accent2"/>
+          <w:left w:val="single" w:sz="8" w:space="0" w:color="ED7D31" w:themeColor="accent2"/>
+          <w:bottom w:val="single" w:sz="8" w:space="0" w:color="ED7D31" w:themeColor="accent2"/>
+          <w:right w:val="single" w:sz="8" w:space="0" w:color="ED7D31" w:themeColor="accent2"/>
+        </w:tcBorders>
+      </w:tcPr>
+    </w:tblStylePr>
+    <w:tblStylePr w:type="band1Horz">
+      <w:tblPr/>
+      <w:tcPr>
+        <w:tcBorders>
+          <w:top w:val="single" w:sz="8" w:space="0" w:color="ED7D31" w:themeColor="accent2"/>
+          <w:left w:val="single" w:sz="8" w:space="0" w:color="ED7D31" w:themeColor="accent2"/>
+          <w:bottom w:val="single" w:sz="8" w:space="0" w:color="ED7D31" w:themeColor="accent2"/>
+          <w:right w:val="single" w:sz="8" w:space="0" w:color="ED7D31" w:themeColor="accent2"/>
+        </w:tcBorders>
+      </w:tcPr>
+    </w:tblStylePr>
+  </w:style>
+  <w:style w:type="paragraph" w:customStyle="1" w:styleId="Default">
+    <w:name w:val="Default"/>
+    <w:rsid w:val="00CC367B"/>
+    <w:pPr>
+      <w:autoSpaceDE w:val="0"/>
+      <w:autoSpaceDN w:val="0"/>
+      <w:adjustRightInd w:val="0"/>
+      <w:spacing w:after="0" w:line="240" w:lineRule="auto"/>
+    </w:pPr>
+    <w:rPr>
+      <w:rFonts w:cs="Times New Roman"/>
+      <w:color w:val="000000"/>
+      <w:sz w:val="24"/>
+      <w:szCs w:val="24"/>
+      <w:lang w:val="en-US"/>
+    </w:rPr>
+  </w:style>
+  <w:style w:type="character" w:customStyle="1" w:styleId="Heading3Char">
+    <w:name w:val="Heading 3 Char"/>
+    <w:basedOn w:val="DefaultParagraphFont"/>
+    <w:link w:val="Heading3"/>
+    <w:uiPriority w:val="9"/>
+    <w:rsid w:val="00F83ACB"/>
+    <w:rPr>
+      <w:rFonts w:asciiTheme="majorHAnsi" w:eastAsiaTheme="majorEastAsia" w:hAnsiTheme="majorHAnsi" w:cstheme="majorBidi"/>
+      <w:b/>
+      <w:bCs/>
+      <w:color w:val="5B9BD5" w:themeColor="accent1"/>
+      <w:lang w:val="en-US"/>
+    </w:rPr>
+  </w:style>
+  <w:style w:type="character" w:customStyle="1" w:styleId="Heading4Char">
+    <w:name w:val="Heading 4 Char"/>
+    <w:basedOn w:val="DefaultParagraphFont"/>
+    <w:link w:val="Heading4"/>
+    <w:uiPriority w:val="9"/>
+    <w:semiHidden/>
+    <w:rsid w:val="00F83ACB"/>
+    <w:rPr>
+      <w:rFonts w:asciiTheme="majorHAnsi" w:eastAsiaTheme="majorEastAsia" w:hAnsiTheme="majorHAnsi" w:cstheme="majorBidi"/>
+      <w:b/>
+      <w:bCs/>
+      <w:i/>
+      <w:iCs/>
+      <w:color w:val="5B9BD5" w:themeColor="accent1"/>
+      <w:lang w:val="en-US"/>
+    </w:rPr>
+  </w:style>
+  <w:style w:type="character" w:customStyle="1" w:styleId="Heading5Char">
+    <w:name w:val="Heading 5 Char"/>
+    <w:basedOn w:val="DefaultParagraphFont"/>
+    <w:link w:val="Heading5"/>
+    <w:uiPriority w:val="9"/>
+    <w:semiHidden/>
+    <w:rsid w:val="00F83ACB"/>
+    <w:rPr>
+      <w:rFonts w:asciiTheme="majorHAnsi" w:eastAsiaTheme="majorEastAsia" w:hAnsiTheme="majorHAnsi" w:cstheme="majorBidi"/>
+      <w:color w:val="1F4D78" w:themeColor="accent1" w:themeShade="7F"/>
+      <w:lang w:val="en-US"/>
+    </w:rPr>
+  </w:style>
+  <w:style w:type="character" w:customStyle="1" w:styleId="Heading6Char">
+    <w:name w:val="Heading 6 Char"/>
+    <w:basedOn w:val="DefaultParagraphFont"/>
+    <w:link w:val="Heading6"/>
+    <w:rsid w:val="00F83ACB"/>
+    <w:rPr>
+      <w:rFonts w:asciiTheme="majorHAnsi" w:eastAsiaTheme="majorEastAsia" w:hAnsiTheme="majorHAnsi" w:cstheme="majorBidi"/>
+      <w:i/>
+      <w:iCs/>
+      <w:color w:val="1F4D78" w:themeColor="accent1" w:themeShade="7F"/>
+      <w:lang w:val="en-US"/>
+    </w:rPr>
+  </w:style>
+  <w:style w:type="character" w:customStyle="1" w:styleId="Heading7Char">
+    <w:name w:val="Heading 7 Char"/>
+    <w:basedOn w:val="DefaultParagraphFont"/>
+    <w:link w:val="Heading7"/>
+    <w:uiPriority w:val="9"/>
+    <w:semiHidden/>
+    <w:rsid w:val="00F83ACB"/>
+    <w:rPr>
+      <w:rFonts w:asciiTheme="majorHAnsi" w:eastAsiaTheme="majorEastAsia" w:hAnsiTheme="majorHAnsi" w:cstheme="majorBidi"/>
+      <w:i/>
+      <w:iCs/>
+      <w:color w:val="404040" w:themeColor="text1" w:themeTint="BF"/>
+      <w:lang w:val="en-US"/>
+    </w:rPr>
+  </w:style>
+  <w:style w:type="character" w:customStyle="1" w:styleId="Heading8Char">
+    <w:name w:val="Heading 8 Char"/>
+    <w:basedOn w:val="DefaultParagraphFont"/>
+    <w:link w:val="Heading8"/>
+    <w:uiPriority w:val="9"/>
+    <w:semiHidden/>
+    <w:rsid w:val="00F83ACB"/>
+    <w:rPr>
+      <w:rFonts w:asciiTheme="majorHAnsi" w:eastAsiaTheme="majorEastAsia" w:hAnsiTheme="majorHAnsi" w:cstheme="majorBidi"/>
+      <w:color w:val="404040" w:themeColor="text1" w:themeTint="BF"/>
+      <w:sz w:val="20"/>
+      <w:szCs w:val="20"/>
+      <w:lang w:val="en-US"/>
+    </w:rPr>
+  </w:style>
+  <w:style w:type="character" w:customStyle="1" w:styleId="Heading9Char">
+    <w:name w:val="Heading 9 Char"/>
+    <w:basedOn w:val="DefaultParagraphFont"/>
+    <w:link w:val="Heading9"/>
+    <w:uiPriority w:val="9"/>
+    <w:semiHidden/>
+    <w:rsid w:val="00F83ACB"/>
+    <w:rPr>
+      <w:rFonts w:asciiTheme="majorHAnsi" w:eastAsiaTheme="majorEastAsia" w:hAnsiTheme="majorHAnsi" w:cstheme="majorBidi"/>
+      <w:i/>
+      <w:iCs/>
+      <w:color w:val="404040" w:themeColor="text1" w:themeTint="BF"/>
+      <w:sz w:val="20"/>
+      <w:szCs w:val="20"/>
+      <w:lang w:val="en-US"/>
+    </w:rPr>
+  </w:style>
+  <w:style w:type="paragraph" w:styleId="TOC3">
+    <w:name w:val="toc 3"/>
+    <w:basedOn w:val="Normal"/>
+    <w:next w:val="Normal"/>
+    <w:autoRedefine/>
+    <w:uiPriority w:val="39"/>
+    <w:unhideWhenUsed/>
+    <w:rsid w:val="005A77C8"/>
+    <w:pPr>
+      <w:spacing w:after="100"/>
+      <w:ind w:left="440"/>
+    </w:pPr>
+  </w:style>
+</w:styles>
+</file>
+
 <file path=word/theme/theme1.xml><?xml version="1.0" encoding="utf-8"?>
 <a:theme xmlns:a="http://schemas.openxmlformats.org/drawingml/2006/main" name="Office Theme">
   <a:themeElements>
@@ -32069,7 +33122,7 @@
   <a:extraClrSchemeLst/>
   <a:extLst>
     <a:ext uri="{05A4C25C-085E-4340-85A3-A5531E510DB2}">
-      <thm15:themeFamily xmlns:thm15="http://schemas.microsoft.com/office/thememl/2012/main" name="Office Theme" id="{62F939B6-93AF-4DB8-9C6B-D6C7DFDC589F}" vid="{4A3C46E8-61CC-4603-A589-7422A47A8E4A}"/>
+      <thm15:themeFamily xmlns:thm15="http://schemas.microsoft.com/office/thememl/2012/main" xmlns="" name="Office Theme" id="{62F939B6-93AF-4DB8-9C6B-D6C7DFDC589F}" vid="{4A3C46E8-61CC-4603-A589-7422A47A8E4A}"/>
     </a:ext>
   </a:extLst>
 </a:theme>
@@ -32080,7 +33133,7 @@
 </file>
 
 <file path=customXml/itemProps1.xml><?xml version="1.0" encoding="utf-8"?>
-<ds:datastoreItem xmlns:ds="http://schemas.openxmlformats.org/officeDocument/2006/customXml" ds:itemID="{A84F041C-0526-4B13-A214-976238733D27}">
+<ds:datastoreItem xmlns:ds="http://schemas.openxmlformats.org/officeDocument/2006/customXml" ds:itemID="{1F99D381-AE8C-47D6-9ABB-A4E6303E049D}">
   <ds:schemaRefs>
     <ds:schemaRef ds:uri="http://schemas.openxmlformats.org/officeDocument/2006/bibliography"/>
   </ds:schemaRefs>

</xml_diff>